<commit_message>
[lab2] Report tweaks and pics + halfsine.c
</commit_message>
<xml_diff>
--- a/lab2-new/RTDSP Lab2 Write up.docx
+++ b/lab2-new/RTDSP Lab2 Write up.docx
@@ -1,6 +1,6 @@
 
 <file path=word/document.xml><?xml version="1.0" encoding="utf-8"?>
-<w:document xmlns:ve="http://schemas.openxmlformats.org/markup-compatibility/2006" xmlns:o="urn:schemas-microsoft-com:office:office" xmlns:r="http://schemas.openxmlformats.org/officeDocument/2006/relationships" xmlns:m="http://schemas.openxmlformats.org/officeDocument/2006/math" xmlns:v="urn:schemas-microsoft-com:vml" xmlns:wp="http://schemas.openxmlformats.org/drawingml/2006/wordprocessingDrawing" xmlns:w10="urn:schemas-microsoft-com:office:word" xmlns:w="http://schemas.openxmlformats.org/wordprocessingml/2006/main" xmlns:wne="http://schemas.microsoft.com/office/word/2006/wordml">
+<w:document xmlns:wpc="http://schemas.microsoft.com/office/word/2010/wordprocessingCanvas" xmlns:mo="http://schemas.microsoft.com/office/mac/office/2008/main" xmlns:mc="http://schemas.openxmlformats.org/markup-compatibility/2006" xmlns:mv="urn:schemas-microsoft-com:mac:vml" xmlns:o="urn:schemas-microsoft-com:office:office" xmlns:r="http://schemas.openxmlformats.org/officeDocument/2006/relationships" xmlns:m="http://schemas.openxmlformats.org/officeDocument/2006/math" xmlns:v="urn:schemas-microsoft-com:vml" xmlns:wp14="http://schemas.microsoft.com/office/word/2010/wordprocessingDrawing" xmlns:wp="http://schemas.openxmlformats.org/drawingml/2006/wordprocessingDrawing" xmlns:w10="urn:schemas-microsoft-com:office:word" xmlns:w="http://schemas.openxmlformats.org/wordprocessingml/2006/main" xmlns:w14="http://schemas.microsoft.com/office/word/2010/wordml" xmlns:wpg="http://schemas.microsoft.com/office/word/2010/wordprocessingGroup" xmlns:wpi="http://schemas.microsoft.com/office/word/2010/wordprocessingInk" xmlns:wne="http://schemas.microsoft.com/office/word/2006/wordml" xmlns:wps="http://schemas.microsoft.com/office/word/2010/wordprocessingShape" mc:Ignorable="w14 wp14 mv">
   <w:body>
     <w:p>
       <w:pPr>
@@ -30,12 +30,14 @@
       <w:pPr>
         <w:rPr>
           <w:rFonts w:asciiTheme="majorHAnsi" w:hAnsiTheme="majorHAnsi"/>
+          <w:sz w:val="22"/>
           <w:lang w:eastAsia="zh-HK"/>
         </w:rPr>
       </w:pPr>
       <w:r>
         <w:rPr>
           <w:rFonts w:asciiTheme="majorHAnsi" w:hAnsiTheme="majorHAnsi"/>
+          <w:sz w:val="22"/>
           <w:lang w:eastAsia="zh-HK"/>
         </w:rPr>
         <w:t>Questions</w:t>
@@ -52,6 +54,7 @@
         <w:rPr>
           <w:rFonts w:asciiTheme="majorHAnsi" w:hAnsiTheme="majorHAnsi"/>
           <w:i/>
+          <w:sz w:val="22"/>
           <w:lang w:eastAsia="zh-HK"/>
         </w:rPr>
       </w:pPr>
@@ -59,6 +62,7 @@
         <w:rPr>
           <w:rFonts w:asciiTheme="majorHAnsi" w:hAnsiTheme="majorHAnsi"/>
           <w:i/>
+          <w:sz w:val="22"/>
           <w:lang w:eastAsia="zh-HK"/>
         </w:rPr>
         <w:t xml:space="preserve">Provide a trace table of </w:t>
@@ -68,6 +72,7 @@
         <w:rPr>
           <w:rFonts w:asciiTheme="majorHAnsi" w:hAnsiTheme="majorHAnsi"/>
           <w:i/>
+          <w:sz w:val="22"/>
           <w:lang w:eastAsia="zh-HK"/>
         </w:rPr>
         <w:t>Sinegen</w:t>
@@ -77,6 +82,7 @@
         <w:rPr>
           <w:rFonts w:asciiTheme="majorHAnsi" w:hAnsiTheme="majorHAnsi"/>
           <w:i/>
+          <w:sz w:val="22"/>
           <w:lang w:eastAsia="zh-HK"/>
         </w:rPr>
         <w:t xml:space="preserve"> for several loops of the code. How many samples does it have to generate to complete a whole cycle?</w:t>
@@ -87,12 +93,14 @@
         <w:ind w:left="360"/>
         <w:rPr>
           <w:rFonts w:asciiTheme="majorHAnsi" w:hAnsiTheme="majorHAnsi"/>
+          <w:sz w:val="22"/>
           <w:lang w:eastAsia="zh-HK"/>
         </w:rPr>
       </w:pPr>
       <w:r>
         <w:rPr>
           <w:rFonts w:asciiTheme="majorHAnsi" w:hAnsiTheme="majorHAnsi"/>
+          <w:sz w:val="22"/>
           <w:lang w:eastAsia="zh-HK"/>
         </w:rPr>
         <w:t>Here is the trace table for 12 cycles,</w:t>
@@ -100,6 +108,7 @@
       <w:r>
         <w:rPr>
           <w:rFonts w:asciiTheme="majorHAnsi" w:hAnsiTheme="majorHAnsi"/>
+          <w:sz w:val="22"/>
           <w:lang w:eastAsia="zh-HK"/>
         </w:rPr>
         <w:t xml:space="preserve"> where </w:t>
@@ -108,6 +117,7 @@
       <w:r>
         <w:rPr>
           <w:rFonts w:asciiTheme="majorHAnsi" w:hAnsiTheme="majorHAnsi"/>
+          <w:sz w:val="22"/>
           <w:lang w:eastAsia="zh-HK"/>
         </w:rPr>
         <w:t>x(</w:t>
@@ -116,6 +126,7 @@
       <w:r>
         <w:rPr>
           <w:rFonts w:asciiTheme="majorHAnsi" w:hAnsiTheme="majorHAnsi"/>
+          <w:sz w:val="22"/>
           <w:lang w:eastAsia="zh-HK"/>
         </w:rPr>
         <w:t>n) represents the input and y(n) represents the output.</w:t>
@@ -130,7 +141,7 @@
           <w:left w:w="28" w:type="dxa"/>
           <w:right w:w="28" w:type="dxa"/>
         </w:tblCellMar>
-        <w:tblLook w:val="04A0"/>
+        <w:tblLook w:val="04A0" w:firstRow="1" w:lastRow="0" w:firstColumn="1" w:lastColumn="0" w:noHBand="0" w:noVBand="1"/>
       </w:tblPr>
       <w:tblGrid>
         <w:gridCol w:w="980"/>
@@ -168,7 +179,7 @@
                 <w:rFonts w:asciiTheme="majorHAnsi" w:eastAsia="新細明體" w:hAnsiTheme="majorHAnsi" w:cs="新細明體"/>
                 <w:color w:val="000000"/>
                 <w:kern w:val="0"/>
-                <w:sz w:val="20"/>
+                <w:sz w:val="18"/>
               </w:rPr>
             </w:pPr>
             <w:r>
@@ -176,7 +187,7 @@
                 <w:rFonts w:asciiTheme="majorHAnsi" w:eastAsia="新細明體" w:hAnsiTheme="majorHAnsi" w:cs="新細明體"/>
                 <w:color w:val="000000"/>
                 <w:kern w:val="0"/>
-                <w:sz w:val="20"/>
+                <w:sz w:val="18"/>
               </w:rPr>
               <w:t>n</w:t>
             </w:r>
@@ -206,7 +217,7 @@
                 <w:rFonts w:asciiTheme="majorHAnsi" w:eastAsia="新細明體" w:hAnsiTheme="majorHAnsi" w:cs="新細明體"/>
                 <w:color w:val="000000"/>
                 <w:kern w:val="0"/>
-                <w:sz w:val="20"/>
+                <w:sz w:val="18"/>
               </w:rPr>
             </w:pPr>
             <w:r>
@@ -214,7 +225,7 @@
                 <w:rFonts w:asciiTheme="majorHAnsi" w:eastAsia="新細明體" w:hAnsiTheme="majorHAnsi" w:cs="新細明體"/>
                 <w:color w:val="000000"/>
                 <w:kern w:val="0"/>
-                <w:sz w:val="20"/>
+                <w:sz w:val="18"/>
               </w:rPr>
               <w:t>x(n)</w:t>
             </w:r>
@@ -244,7 +255,7 @@
                 <w:rFonts w:asciiTheme="majorHAnsi" w:eastAsia="新細明體" w:hAnsiTheme="majorHAnsi" w:cs="新細明體"/>
                 <w:color w:val="000000"/>
                 <w:kern w:val="0"/>
-                <w:sz w:val="20"/>
+                <w:sz w:val="18"/>
               </w:rPr>
             </w:pPr>
             <w:r>
@@ -252,7 +263,7 @@
                 <w:rFonts w:asciiTheme="majorHAnsi" w:eastAsia="新細明體" w:hAnsiTheme="majorHAnsi" w:cs="新細明體"/>
                 <w:color w:val="000000"/>
                 <w:kern w:val="0"/>
-                <w:sz w:val="20"/>
+                <w:sz w:val="18"/>
               </w:rPr>
               <w:t>y(n)</w:t>
             </w:r>
@@ -282,7 +293,7 @@
                 <w:rFonts w:asciiTheme="majorHAnsi" w:eastAsia="新細明體" w:hAnsiTheme="majorHAnsi" w:cs="新細明體"/>
                 <w:color w:val="000000"/>
                 <w:kern w:val="0"/>
-                <w:sz w:val="20"/>
+                <w:sz w:val="18"/>
               </w:rPr>
             </w:pPr>
             <w:r>
@@ -290,7 +301,7 @@
                 <w:rFonts w:asciiTheme="majorHAnsi" w:eastAsia="新細明體" w:hAnsiTheme="majorHAnsi" w:cs="新細明體"/>
                 <w:color w:val="000000"/>
                 <w:kern w:val="0"/>
-                <w:sz w:val="20"/>
+                <w:sz w:val="18"/>
               </w:rPr>
               <w:t>y(n-1)</w:t>
             </w:r>
@@ -320,7 +331,7 @@
                 <w:rFonts w:asciiTheme="majorHAnsi" w:eastAsia="新細明體" w:hAnsiTheme="majorHAnsi" w:cs="新細明體"/>
                 <w:color w:val="000000"/>
                 <w:kern w:val="0"/>
-                <w:sz w:val="20"/>
+                <w:sz w:val="18"/>
               </w:rPr>
             </w:pPr>
             <w:r>
@@ -328,7 +339,7 @@
                 <w:rFonts w:asciiTheme="majorHAnsi" w:eastAsia="新細明體" w:hAnsiTheme="majorHAnsi" w:cs="新細明體"/>
                 <w:color w:val="000000"/>
                 <w:kern w:val="0"/>
-                <w:sz w:val="20"/>
+                <w:sz w:val="18"/>
               </w:rPr>
               <w:t>y(n-2)</w:t>
             </w:r>
@@ -364,7 +375,7 @@
                 <w:rFonts w:asciiTheme="majorHAnsi" w:eastAsia="新細明體" w:hAnsiTheme="majorHAnsi" w:cs="新細明體"/>
                 <w:color w:val="000000"/>
                 <w:kern w:val="0"/>
-                <w:sz w:val="20"/>
+                <w:sz w:val="18"/>
               </w:rPr>
             </w:pPr>
             <w:r>
@@ -372,7 +383,7 @@
                 <w:rFonts w:asciiTheme="majorHAnsi" w:eastAsia="新細明體" w:hAnsiTheme="majorHAnsi" w:cs="新細明體"/>
                 <w:color w:val="000000"/>
                 <w:kern w:val="0"/>
-                <w:sz w:val="20"/>
+                <w:sz w:val="18"/>
               </w:rPr>
               <w:t>0</w:t>
             </w:r>
@@ -402,7 +413,7 @@
                 <w:rFonts w:asciiTheme="majorHAnsi" w:eastAsia="新細明體" w:hAnsiTheme="majorHAnsi" w:cs="新細明體"/>
                 <w:color w:val="000000"/>
                 <w:kern w:val="0"/>
-                <w:sz w:val="20"/>
+                <w:sz w:val="18"/>
               </w:rPr>
             </w:pPr>
             <w:r>
@@ -410,7 +421,7 @@
                 <w:rFonts w:asciiTheme="majorHAnsi" w:eastAsia="新細明體" w:hAnsiTheme="majorHAnsi" w:cs="新細明體"/>
                 <w:color w:val="000000"/>
                 <w:kern w:val="0"/>
-                <w:sz w:val="20"/>
+                <w:sz w:val="18"/>
               </w:rPr>
               <w:t>1</w:t>
             </w:r>
@@ -440,7 +451,7 @@
                 <w:rFonts w:asciiTheme="majorHAnsi" w:eastAsia="新細明體" w:hAnsiTheme="majorHAnsi" w:cs="新細明體"/>
                 <w:color w:val="000000"/>
                 <w:kern w:val="0"/>
-                <w:sz w:val="20"/>
+                <w:sz w:val="18"/>
               </w:rPr>
             </w:pPr>
             <w:r>
@@ -448,7 +459,7 @@
                 <w:rFonts w:asciiTheme="majorHAnsi" w:eastAsia="新細明體" w:hAnsiTheme="majorHAnsi" w:cs="新細明體"/>
                 <w:color w:val="000000"/>
                 <w:kern w:val="0"/>
-                <w:sz w:val="20"/>
+                <w:sz w:val="18"/>
               </w:rPr>
               <w:t>0.7071</w:t>
             </w:r>
@@ -478,7 +489,7 @@
                 <w:rFonts w:asciiTheme="majorHAnsi" w:eastAsia="新細明體" w:hAnsiTheme="majorHAnsi" w:cs="新細明體"/>
                 <w:color w:val="000000"/>
                 <w:kern w:val="0"/>
-                <w:sz w:val="20"/>
+                <w:sz w:val="18"/>
               </w:rPr>
             </w:pPr>
             <w:r>
@@ -486,7 +497,7 @@
                 <w:rFonts w:asciiTheme="majorHAnsi" w:eastAsia="新細明體" w:hAnsiTheme="majorHAnsi" w:cs="新細明體"/>
                 <w:color w:val="000000"/>
                 <w:kern w:val="0"/>
-                <w:sz w:val="20"/>
+                <w:sz w:val="18"/>
               </w:rPr>
               <w:t>0.0000</w:t>
             </w:r>
@@ -516,7 +527,7 @@
                 <w:rFonts w:asciiTheme="majorHAnsi" w:eastAsia="新細明體" w:hAnsiTheme="majorHAnsi" w:cs="新細明體"/>
                 <w:color w:val="000000"/>
                 <w:kern w:val="0"/>
-                <w:sz w:val="20"/>
+                <w:sz w:val="18"/>
               </w:rPr>
             </w:pPr>
             <w:r>
@@ -524,7 +535,7 @@
                 <w:rFonts w:asciiTheme="majorHAnsi" w:eastAsia="新細明體" w:hAnsiTheme="majorHAnsi" w:cs="新細明體"/>
                 <w:color w:val="000000"/>
                 <w:kern w:val="0"/>
-                <w:sz w:val="20"/>
+                <w:sz w:val="18"/>
               </w:rPr>
               <w:t>0.0000</w:t>
             </w:r>
@@ -560,7 +571,7 @@
                 <w:rFonts w:asciiTheme="majorHAnsi" w:eastAsia="新細明體" w:hAnsiTheme="majorHAnsi" w:cs="新細明體"/>
                 <w:color w:val="000000"/>
                 <w:kern w:val="0"/>
-                <w:sz w:val="20"/>
+                <w:sz w:val="18"/>
               </w:rPr>
             </w:pPr>
             <w:r>
@@ -568,7 +579,7 @@
                 <w:rFonts w:asciiTheme="majorHAnsi" w:eastAsia="新細明體" w:hAnsiTheme="majorHAnsi" w:cs="新細明體"/>
                 <w:color w:val="000000"/>
                 <w:kern w:val="0"/>
-                <w:sz w:val="20"/>
+                <w:sz w:val="18"/>
               </w:rPr>
               <w:t>1</w:t>
             </w:r>
@@ -598,7 +609,7 @@
                 <w:rFonts w:asciiTheme="majorHAnsi" w:eastAsia="新細明體" w:hAnsiTheme="majorHAnsi" w:cs="新細明體"/>
                 <w:color w:val="000000"/>
                 <w:kern w:val="0"/>
-                <w:sz w:val="20"/>
+                <w:sz w:val="18"/>
               </w:rPr>
             </w:pPr>
             <w:r>
@@ -606,7 +617,7 @@
                 <w:rFonts w:asciiTheme="majorHAnsi" w:eastAsia="新細明體" w:hAnsiTheme="majorHAnsi" w:cs="新細明體"/>
                 <w:color w:val="000000"/>
                 <w:kern w:val="0"/>
-                <w:sz w:val="20"/>
+                <w:sz w:val="18"/>
               </w:rPr>
               <w:t>0</w:t>
             </w:r>
@@ -636,7 +647,7 @@
                 <w:rFonts w:asciiTheme="majorHAnsi" w:eastAsia="新細明體" w:hAnsiTheme="majorHAnsi" w:cs="新細明體"/>
                 <w:color w:val="000000"/>
                 <w:kern w:val="0"/>
-                <w:sz w:val="20"/>
+                <w:sz w:val="18"/>
               </w:rPr>
             </w:pPr>
             <w:r>
@@ -644,7 +655,7 @@
                 <w:rFonts w:asciiTheme="majorHAnsi" w:eastAsia="新細明體" w:hAnsiTheme="majorHAnsi" w:cs="新細明體"/>
                 <w:color w:val="000000"/>
                 <w:kern w:val="0"/>
-                <w:sz w:val="20"/>
+                <w:sz w:val="18"/>
               </w:rPr>
               <w:t>1.0000</w:t>
             </w:r>
@@ -674,7 +685,7 @@
                 <w:rFonts w:asciiTheme="majorHAnsi" w:eastAsia="新細明體" w:hAnsiTheme="majorHAnsi" w:cs="新細明體"/>
                 <w:color w:val="000000"/>
                 <w:kern w:val="0"/>
-                <w:sz w:val="20"/>
+                <w:sz w:val="18"/>
               </w:rPr>
             </w:pPr>
             <w:r>
@@ -682,7 +693,7 @@
                 <w:rFonts w:asciiTheme="majorHAnsi" w:eastAsia="新細明體" w:hAnsiTheme="majorHAnsi" w:cs="新細明體"/>
                 <w:color w:val="000000"/>
                 <w:kern w:val="0"/>
-                <w:sz w:val="20"/>
+                <w:sz w:val="18"/>
               </w:rPr>
               <w:t>0.7071</w:t>
             </w:r>
@@ -712,7 +723,7 @@
                 <w:rFonts w:asciiTheme="majorHAnsi" w:eastAsia="新細明體" w:hAnsiTheme="majorHAnsi" w:cs="新細明體"/>
                 <w:color w:val="000000"/>
                 <w:kern w:val="0"/>
-                <w:sz w:val="20"/>
+                <w:sz w:val="18"/>
               </w:rPr>
             </w:pPr>
             <w:r>
@@ -720,7 +731,7 @@
                 <w:rFonts w:asciiTheme="majorHAnsi" w:eastAsia="新細明體" w:hAnsiTheme="majorHAnsi" w:cs="新細明體"/>
                 <w:color w:val="000000"/>
                 <w:kern w:val="0"/>
-                <w:sz w:val="20"/>
+                <w:sz w:val="18"/>
               </w:rPr>
               <w:t>0.0000</w:t>
             </w:r>
@@ -756,7 +767,7 @@
                 <w:rFonts w:asciiTheme="majorHAnsi" w:eastAsia="新細明體" w:hAnsiTheme="majorHAnsi" w:cs="新細明體"/>
                 <w:color w:val="000000"/>
                 <w:kern w:val="0"/>
-                <w:sz w:val="20"/>
+                <w:sz w:val="18"/>
               </w:rPr>
             </w:pPr>
             <w:r>
@@ -764,7 +775,7 @@
                 <w:rFonts w:asciiTheme="majorHAnsi" w:eastAsia="新細明體" w:hAnsiTheme="majorHAnsi" w:cs="新細明體"/>
                 <w:color w:val="000000"/>
                 <w:kern w:val="0"/>
-                <w:sz w:val="20"/>
+                <w:sz w:val="18"/>
               </w:rPr>
               <w:t>2</w:t>
             </w:r>
@@ -794,7 +805,7 @@
                 <w:rFonts w:asciiTheme="majorHAnsi" w:eastAsia="新細明體" w:hAnsiTheme="majorHAnsi" w:cs="新細明體"/>
                 <w:color w:val="000000"/>
                 <w:kern w:val="0"/>
-                <w:sz w:val="20"/>
+                <w:sz w:val="18"/>
               </w:rPr>
             </w:pPr>
             <w:r>
@@ -802,7 +813,7 @@
                 <w:rFonts w:asciiTheme="majorHAnsi" w:eastAsia="新細明體" w:hAnsiTheme="majorHAnsi" w:cs="新細明體"/>
                 <w:color w:val="000000"/>
                 <w:kern w:val="0"/>
-                <w:sz w:val="20"/>
+                <w:sz w:val="18"/>
               </w:rPr>
               <w:t>0</w:t>
             </w:r>
@@ -832,7 +843,7 @@
                 <w:rFonts w:asciiTheme="majorHAnsi" w:eastAsia="新細明體" w:hAnsiTheme="majorHAnsi" w:cs="新細明體"/>
                 <w:color w:val="000000"/>
                 <w:kern w:val="0"/>
-                <w:sz w:val="20"/>
+                <w:sz w:val="18"/>
               </w:rPr>
             </w:pPr>
             <w:r>
@@ -840,7 +851,7 @@
                 <w:rFonts w:asciiTheme="majorHAnsi" w:eastAsia="新細明體" w:hAnsiTheme="majorHAnsi" w:cs="新細明體"/>
                 <w:color w:val="000000"/>
                 <w:kern w:val="0"/>
-                <w:sz w:val="20"/>
+                <w:sz w:val="18"/>
               </w:rPr>
               <w:t>0.7071</w:t>
             </w:r>
@@ -870,7 +881,7 @@
                 <w:rFonts w:asciiTheme="majorHAnsi" w:eastAsia="新細明體" w:hAnsiTheme="majorHAnsi" w:cs="新細明體"/>
                 <w:color w:val="000000"/>
                 <w:kern w:val="0"/>
-                <w:sz w:val="20"/>
+                <w:sz w:val="18"/>
               </w:rPr>
             </w:pPr>
             <w:r>
@@ -878,7 +889,7 @@
                 <w:rFonts w:asciiTheme="majorHAnsi" w:eastAsia="新細明體" w:hAnsiTheme="majorHAnsi" w:cs="新細明體"/>
                 <w:color w:val="000000"/>
                 <w:kern w:val="0"/>
-                <w:sz w:val="20"/>
+                <w:sz w:val="18"/>
               </w:rPr>
               <w:t>1.0000</w:t>
             </w:r>
@@ -908,7 +919,7 @@
                 <w:rFonts w:asciiTheme="majorHAnsi" w:eastAsia="新細明體" w:hAnsiTheme="majorHAnsi" w:cs="新細明體"/>
                 <w:color w:val="000000"/>
                 <w:kern w:val="0"/>
-                <w:sz w:val="20"/>
+                <w:sz w:val="18"/>
               </w:rPr>
             </w:pPr>
             <w:r>
@@ -916,7 +927,7 @@
                 <w:rFonts w:asciiTheme="majorHAnsi" w:eastAsia="新細明體" w:hAnsiTheme="majorHAnsi" w:cs="新細明體"/>
                 <w:color w:val="000000"/>
                 <w:kern w:val="0"/>
-                <w:sz w:val="20"/>
+                <w:sz w:val="18"/>
               </w:rPr>
               <w:t>0.7071</w:t>
             </w:r>
@@ -952,7 +963,7 @@
                 <w:rFonts w:asciiTheme="majorHAnsi" w:eastAsia="新細明體" w:hAnsiTheme="majorHAnsi" w:cs="新細明體"/>
                 <w:color w:val="000000"/>
                 <w:kern w:val="0"/>
-                <w:sz w:val="20"/>
+                <w:sz w:val="18"/>
               </w:rPr>
             </w:pPr>
             <w:r>
@@ -960,7 +971,7 @@
                 <w:rFonts w:asciiTheme="majorHAnsi" w:eastAsia="新細明體" w:hAnsiTheme="majorHAnsi" w:cs="新細明體"/>
                 <w:color w:val="000000"/>
                 <w:kern w:val="0"/>
-                <w:sz w:val="20"/>
+                <w:sz w:val="18"/>
               </w:rPr>
               <w:t>3</w:t>
             </w:r>
@@ -990,7 +1001,7 @@
                 <w:rFonts w:asciiTheme="majorHAnsi" w:eastAsia="新細明體" w:hAnsiTheme="majorHAnsi" w:cs="新細明體"/>
                 <w:color w:val="000000"/>
                 <w:kern w:val="0"/>
-                <w:sz w:val="20"/>
+                <w:sz w:val="18"/>
               </w:rPr>
             </w:pPr>
             <w:r>
@@ -998,7 +1009,7 @@
                 <w:rFonts w:asciiTheme="majorHAnsi" w:eastAsia="新細明體" w:hAnsiTheme="majorHAnsi" w:cs="新細明體"/>
                 <w:color w:val="000000"/>
                 <w:kern w:val="0"/>
-                <w:sz w:val="20"/>
+                <w:sz w:val="18"/>
               </w:rPr>
               <w:t>0</w:t>
             </w:r>
@@ -1028,7 +1039,7 @@
                 <w:rFonts w:asciiTheme="majorHAnsi" w:eastAsia="新細明體" w:hAnsiTheme="majorHAnsi" w:cs="新細明體"/>
                 <w:color w:val="000000"/>
                 <w:kern w:val="0"/>
-                <w:sz w:val="20"/>
+                <w:sz w:val="18"/>
               </w:rPr>
             </w:pPr>
             <w:r>
@@ -1036,7 +1047,7 @@
                 <w:rFonts w:asciiTheme="majorHAnsi" w:eastAsia="新細明體" w:hAnsiTheme="majorHAnsi" w:cs="新細明體"/>
                 <w:color w:val="000000"/>
                 <w:kern w:val="0"/>
-                <w:sz w:val="20"/>
+                <w:sz w:val="18"/>
               </w:rPr>
               <w:t>0.0000</w:t>
             </w:r>
@@ -1066,7 +1077,7 @@
                 <w:rFonts w:asciiTheme="majorHAnsi" w:eastAsia="新細明體" w:hAnsiTheme="majorHAnsi" w:cs="新細明體"/>
                 <w:color w:val="000000"/>
                 <w:kern w:val="0"/>
-                <w:sz w:val="20"/>
+                <w:sz w:val="18"/>
               </w:rPr>
             </w:pPr>
             <w:r>
@@ -1074,7 +1085,7 @@
                 <w:rFonts w:asciiTheme="majorHAnsi" w:eastAsia="新細明體" w:hAnsiTheme="majorHAnsi" w:cs="新細明體"/>
                 <w:color w:val="000000"/>
                 <w:kern w:val="0"/>
-                <w:sz w:val="20"/>
+                <w:sz w:val="18"/>
               </w:rPr>
               <w:t>0.7071</w:t>
             </w:r>
@@ -1104,7 +1115,7 @@
                 <w:rFonts w:asciiTheme="majorHAnsi" w:eastAsia="新細明體" w:hAnsiTheme="majorHAnsi" w:cs="新細明體"/>
                 <w:color w:val="000000"/>
                 <w:kern w:val="0"/>
-                <w:sz w:val="20"/>
+                <w:sz w:val="18"/>
               </w:rPr>
             </w:pPr>
             <w:r>
@@ -1112,7 +1123,7 @@
                 <w:rFonts w:asciiTheme="majorHAnsi" w:eastAsia="新細明體" w:hAnsiTheme="majorHAnsi" w:cs="新細明體"/>
                 <w:color w:val="000000"/>
                 <w:kern w:val="0"/>
-                <w:sz w:val="20"/>
+                <w:sz w:val="18"/>
               </w:rPr>
               <w:t>1.0000</w:t>
             </w:r>
@@ -1148,7 +1159,7 @@
                 <w:rFonts w:asciiTheme="majorHAnsi" w:eastAsia="新細明體" w:hAnsiTheme="majorHAnsi" w:cs="新細明體"/>
                 <w:color w:val="000000"/>
                 <w:kern w:val="0"/>
-                <w:sz w:val="20"/>
+                <w:sz w:val="18"/>
               </w:rPr>
             </w:pPr>
             <w:r>
@@ -1156,7 +1167,7 @@
                 <w:rFonts w:asciiTheme="majorHAnsi" w:eastAsia="新細明體" w:hAnsiTheme="majorHAnsi" w:cs="新細明體"/>
                 <w:color w:val="000000"/>
                 <w:kern w:val="0"/>
-                <w:sz w:val="20"/>
+                <w:sz w:val="18"/>
               </w:rPr>
               <w:t>4</w:t>
             </w:r>
@@ -1186,7 +1197,7 @@
                 <w:rFonts w:asciiTheme="majorHAnsi" w:eastAsia="新細明體" w:hAnsiTheme="majorHAnsi" w:cs="新細明體"/>
                 <w:color w:val="000000"/>
                 <w:kern w:val="0"/>
-                <w:sz w:val="20"/>
+                <w:sz w:val="18"/>
               </w:rPr>
             </w:pPr>
             <w:r>
@@ -1194,7 +1205,7 @@
                 <w:rFonts w:asciiTheme="majorHAnsi" w:eastAsia="新細明體" w:hAnsiTheme="majorHAnsi" w:cs="新細明體"/>
                 <w:color w:val="000000"/>
                 <w:kern w:val="0"/>
-                <w:sz w:val="20"/>
+                <w:sz w:val="18"/>
               </w:rPr>
               <w:t>0</w:t>
             </w:r>
@@ -1224,7 +1235,7 @@
                 <w:rFonts w:asciiTheme="majorHAnsi" w:eastAsia="新細明體" w:hAnsiTheme="majorHAnsi" w:cs="新細明體"/>
                 <w:color w:val="000000"/>
                 <w:kern w:val="0"/>
-                <w:sz w:val="20"/>
+                <w:sz w:val="18"/>
               </w:rPr>
             </w:pPr>
             <w:r>
@@ -1232,7 +1243,7 @@
                 <w:rFonts w:asciiTheme="majorHAnsi" w:eastAsia="新細明體" w:hAnsiTheme="majorHAnsi" w:cs="新細明體"/>
                 <w:color w:val="000000"/>
                 <w:kern w:val="0"/>
-                <w:sz w:val="20"/>
+                <w:sz w:val="18"/>
               </w:rPr>
               <w:t>-0.7071</w:t>
             </w:r>
@@ -1262,7 +1273,7 @@
                 <w:rFonts w:asciiTheme="majorHAnsi" w:eastAsia="新細明體" w:hAnsiTheme="majorHAnsi" w:cs="新細明體"/>
                 <w:color w:val="000000"/>
                 <w:kern w:val="0"/>
-                <w:sz w:val="20"/>
+                <w:sz w:val="18"/>
               </w:rPr>
             </w:pPr>
             <w:r>
@@ -1270,7 +1281,7 @@
                 <w:rFonts w:asciiTheme="majorHAnsi" w:eastAsia="新細明體" w:hAnsiTheme="majorHAnsi" w:cs="新細明體"/>
                 <w:color w:val="000000"/>
                 <w:kern w:val="0"/>
-                <w:sz w:val="20"/>
+                <w:sz w:val="18"/>
               </w:rPr>
               <w:t>0.0000</w:t>
             </w:r>
@@ -1300,7 +1311,7 @@
                 <w:rFonts w:asciiTheme="majorHAnsi" w:eastAsia="新細明體" w:hAnsiTheme="majorHAnsi" w:cs="新細明體"/>
                 <w:color w:val="000000"/>
                 <w:kern w:val="0"/>
-                <w:sz w:val="20"/>
+                <w:sz w:val="18"/>
               </w:rPr>
             </w:pPr>
             <w:r>
@@ -1308,7 +1319,7 @@
                 <w:rFonts w:asciiTheme="majorHAnsi" w:eastAsia="新細明體" w:hAnsiTheme="majorHAnsi" w:cs="新細明體"/>
                 <w:color w:val="000000"/>
                 <w:kern w:val="0"/>
-                <w:sz w:val="20"/>
+                <w:sz w:val="18"/>
               </w:rPr>
               <w:t>0.7071</w:t>
             </w:r>
@@ -1344,7 +1355,7 @@
                 <w:rFonts w:asciiTheme="majorHAnsi" w:eastAsia="新細明體" w:hAnsiTheme="majorHAnsi" w:cs="新細明體"/>
                 <w:color w:val="000000"/>
                 <w:kern w:val="0"/>
-                <w:sz w:val="20"/>
+                <w:sz w:val="18"/>
               </w:rPr>
             </w:pPr>
             <w:r>
@@ -1352,7 +1363,7 @@
                 <w:rFonts w:asciiTheme="majorHAnsi" w:eastAsia="新細明體" w:hAnsiTheme="majorHAnsi" w:cs="新細明體"/>
                 <w:color w:val="000000"/>
                 <w:kern w:val="0"/>
-                <w:sz w:val="20"/>
+                <w:sz w:val="18"/>
               </w:rPr>
               <w:t>5</w:t>
             </w:r>
@@ -1382,7 +1393,7 @@
                 <w:rFonts w:asciiTheme="majorHAnsi" w:eastAsia="新細明體" w:hAnsiTheme="majorHAnsi" w:cs="新細明體"/>
                 <w:color w:val="000000"/>
                 <w:kern w:val="0"/>
-                <w:sz w:val="20"/>
+                <w:sz w:val="18"/>
               </w:rPr>
             </w:pPr>
             <w:r>
@@ -1390,7 +1401,7 @@
                 <w:rFonts w:asciiTheme="majorHAnsi" w:eastAsia="新細明體" w:hAnsiTheme="majorHAnsi" w:cs="新細明體"/>
                 <w:color w:val="000000"/>
                 <w:kern w:val="0"/>
-                <w:sz w:val="20"/>
+                <w:sz w:val="18"/>
               </w:rPr>
               <w:t>0</w:t>
             </w:r>
@@ -1420,7 +1431,7 @@
                 <w:rFonts w:asciiTheme="majorHAnsi" w:eastAsia="新細明體" w:hAnsiTheme="majorHAnsi" w:cs="新細明體"/>
                 <w:color w:val="000000"/>
                 <w:kern w:val="0"/>
-                <w:sz w:val="20"/>
+                <w:sz w:val="18"/>
               </w:rPr>
             </w:pPr>
             <w:r>
@@ -1428,7 +1439,7 @@
                 <w:rFonts w:asciiTheme="majorHAnsi" w:eastAsia="新細明體" w:hAnsiTheme="majorHAnsi" w:cs="新細明體"/>
                 <w:color w:val="000000"/>
                 <w:kern w:val="0"/>
-                <w:sz w:val="20"/>
+                <w:sz w:val="18"/>
               </w:rPr>
               <w:t>-1.0000</w:t>
             </w:r>
@@ -1458,7 +1469,7 @@
                 <w:rFonts w:asciiTheme="majorHAnsi" w:eastAsia="新細明體" w:hAnsiTheme="majorHAnsi" w:cs="新細明體"/>
                 <w:color w:val="000000"/>
                 <w:kern w:val="0"/>
-                <w:sz w:val="20"/>
+                <w:sz w:val="18"/>
               </w:rPr>
             </w:pPr>
             <w:r>
@@ -1466,7 +1477,7 @@
                 <w:rFonts w:asciiTheme="majorHAnsi" w:eastAsia="新細明體" w:hAnsiTheme="majorHAnsi" w:cs="新細明體"/>
                 <w:color w:val="000000"/>
                 <w:kern w:val="0"/>
-                <w:sz w:val="20"/>
+                <w:sz w:val="18"/>
               </w:rPr>
               <w:t>-0.7071</w:t>
             </w:r>
@@ -1496,7 +1507,7 @@
                 <w:rFonts w:asciiTheme="majorHAnsi" w:eastAsia="新細明體" w:hAnsiTheme="majorHAnsi" w:cs="新細明體"/>
                 <w:color w:val="000000"/>
                 <w:kern w:val="0"/>
-                <w:sz w:val="20"/>
+                <w:sz w:val="18"/>
               </w:rPr>
             </w:pPr>
             <w:r>
@@ -1504,7 +1515,7 @@
                 <w:rFonts w:asciiTheme="majorHAnsi" w:eastAsia="新細明體" w:hAnsiTheme="majorHAnsi" w:cs="新細明體"/>
                 <w:color w:val="000000"/>
                 <w:kern w:val="0"/>
-                <w:sz w:val="20"/>
+                <w:sz w:val="18"/>
               </w:rPr>
               <w:t>0.0000</w:t>
             </w:r>
@@ -1540,7 +1551,7 @@
                 <w:rFonts w:asciiTheme="majorHAnsi" w:eastAsia="新細明體" w:hAnsiTheme="majorHAnsi" w:cs="新細明體"/>
                 <w:color w:val="000000"/>
                 <w:kern w:val="0"/>
-                <w:sz w:val="20"/>
+                <w:sz w:val="18"/>
               </w:rPr>
             </w:pPr>
             <w:r>
@@ -1548,7 +1559,7 @@
                 <w:rFonts w:asciiTheme="majorHAnsi" w:eastAsia="新細明體" w:hAnsiTheme="majorHAnsi" w:cs="新細明體"/>
                 <w:color w:val="000000"/>
                 <w:kern w:val="0"/>
-                <w:sz w:val="20"/>
+                <w:sz w:val="18"/>
               </w:rPr>
               <w:t>6</w:t>
             </w:r>
@@ -1578,7 +1589,7 @@
                 <w:rFonts w:asciiTheme="majorHAnsi" w:eastAsia="新細明體" w:hAnsiTheme="majorHAnsi" w:cs="新細明體"/>
                 <w:color w:val="000000"/>
                 <w:kern w:val="0"/>
-                <w:sz w:val="20"/>
+                <w:sz w:val="18"/>
               </w:rPr>
             </w:pPr>
             <w:r>
@@ -1586,7 +1597,7 @@
                 <w:rFonts w:asciiTheme="majorHAnsi" w:eastAsia="新細明體" w:hAnsiTheme="majorHAnsi" w:cs="新細明體"/>
                 <w:color w:val="000000"/>
                 <w:kern w:val="0"/>
-                <w:sz w:val="20"/>
+                <w:sz w:val="18"/>
               </w:rPr>
               <w:t>0</w:t>
             </w:r>
@@ -1616,7 +1627,7 @@
                 <w:rFonts w:asciiTheme="majorHAnsi" w:eastAsia="新細明體" w:hAnsiTheme="majorHAnsi" w:cs="新細明體"/>
                 <w:color w:val="000000"/>
                 <w:kern w:val="0"/>
-                <w:sz w:val="20"/>
+                <w:sz w:val="18"/>
               </w:rPr>
             </w:pPr>
             <w:r>
@@ -1624,7 +1635,7 @@
                 <w:rFonts w:asciiTheme="majorHAnsi" w:eastAsia="新細明體" w:hAnsiTheme="majorHAnsi" w:cs="新細明體"/>
                 <w:color w:val="000000"/>
                 <w:kern w:val="0"/>
-                <w:sz w:val="20"/>
+                <w:sz w:val="18"/>
               </w:rPr>
               <w:t>-0.7071</w:t>
             </w:r>
@@ -1654,7 +1665,7 @@
                 <w:rFonts w:asciiTheme="majorHAnsi" w:eastAsia="新細明體" w:hAnsiTheme="majorHAnsi" w:cs="新細明體"/>
                 <w:color w:val="000000"/>
                 <w:kern w:val="0"/>
-                <w:sz w:val="20"/>
+                <w:sz w:val="18"/>
               </w:rPr>
             </w:pPr>
             <w:r>
@@ -1662,7 +1673,7 @@
                 <w:rFonts w:asciiTheme="majorHAnsi" w:eastAsia="新細明體" w:hAnsiTheme="majorHAnsi" w:cs="新細明體"/>
                 <w:color w:val="000000"/>
                 <w:kern w:val="0"/>
-                <w:sz w:val="20"/>
+                <w:sz w:val="18"/>
               </w:rPr>
               <w:t>-1.0000</w:t>
             </w:r>
@@ -1692,7 +1703,7 @@
                 <w:rFonts w:asciiTheme="majorHAnsi" w:eastAsia="新細明體" w:hAnsiTheme="majorHAnsi" w:cs="新細明體"/>
                 <w:color w:val="000000"/>
                 <w:kern w:val="0"/>
-                <w:sz w:val="20"/>
+                <w:sz w:val="18"/>
               </w:rPr>
             </w:pPr>
             <w:r>
@@ -1700,7 +1711,7 @@
                 <w:rFonts w:asciiTheme="majorHAnsi" w:eastAsia="新細明體" w:hAnsiTheme="majorHAnsi" w:cs="新細明體"/>
                 <w:color w:val="000000"/>
                 <w:kern w:val="0"/>
-                <w:sz w:val="20"/>
+                <w:sz w:val="18"/>
               </w:rPr>
               <w:t>-0.7071</w:t>
             </w:r>
@@ -1736,7 +1747,7 @@
                 <w:rFonts w:asciiTheme="majorHAnsi" w:eastAsia="新細明體" w:hAnsiTheme="majorHAnsi" w:cs="新細明體"/>
                 <w:color w:val="000000"/>
                 <w:kern w:val="0"/>
-                <w:sz w:val="20"/>
+                <w:sz w:val="18"/>
               </w:rPr>
             </w:pPr>
             <w:r>
@@ -1744,7 +1755,7 @@
                 <w:rFonts w:asciiTheme="majorHAnsi" w:eastAsia="新細明體" w:hAnsiTheme="majorHAnsi" w:cs="新細明體"/>
                 <w:color w:val="000000"/>
                 <w:kern w:val="0"/>
-                <w:sz w:val="20"/>
+                <w:sz w:val="18"/>
               </w:rPr>
               <w:t>7</w:t>
             </w:r>
@@ -1774,7 +1785,7 @@
                 <w:rFonts w:asciiTheme="majorHAnsi" w:eastAsia="新細明體" w:hAnsiTheme="majorHAnsi" w:cs="新細明體"/>
                 <w:color w:val="000000"/>
                 <w:kern w:val="0"/>
-                <w:sz w:val="20"/>
+                <w:sz w:val="18"/>
               </w:rPr>
             </w:pPr>
             <w:r>
@@ -1782,7 +1793,7 @@
                 <w:rFonts w:asciiTheme="majorHAnsi" w:eastAsia="新細明體" w:hAnsiTheme="majorHAnsi" w:cs="新細明體"/>
                 <w:color w:val="000000"/>
                 <w:kern w:val="0"/>
-                <w:sz w:val="20"/>
+                <w:sz w:val="18"/>
               </w:rPr>
               <w:t>0</w:t>
             </w:r>
@@ -1812,7 +1823,7 @@
                 <w:rFonts w:asciiTheme="majorHAnsi" w:eastAsia="新細明體" w:hAnsiTheme="majorHAnsi" w:cs="新細明體"/>
                 <w:color w:val="000000"/>
                 <w:kern w:val="0"/>
-                <w:sz w:val="20"/>
+                <w:sz w:val="18"/>
               </w:rPr>
             </w:pPr>
             <w:r>
@@ -1820,7 +1831,7 @@
                 <w:rFonts w:asciiTheme="majorHAnsi" w:eastAsia="新細明體" w:hAnsiTheme="majorHAnsi" w:cs="新細明體"/>
                 <w:color w:val="000000"/>
                 <w:kern w:val="0"/>
-                <w:sz w:val="20"/>
+                <w:sz w:val="18"/>
               </w:rPr>
               <w:t>0.0000</w:t>
             </w:r>
@@ -1850,7 +1861,7 @@
                 <w:rFonts w:asciiTheme="majorHAnsi" w:eastAsia="新細明體" w:hAnsiTheme="majorHAnsi" w:cs="新細明體"/>
                 <w:color w:val="000000"/>
                 <w:kern w:val="0"/>
-                <w:sz w:val="20"/>
+                <w:sz w:val="18"/>
               </w:rPr>
             </w:pPr>
             <w:r>
@@ -1858,7 +1869,7 @@
                 <w:rFonts w:asciiTheme="majorHAnsi" w:eastAsia="新細明體" w:hAnsiTheme="majorHAnsi" w:cs="新細明體"/>
                 <w:color w:val="000000"/>
                 <w:kern w:val="0"/>
-                <w:sz w:val="20"/>
+                <w:sz w:val="18"/>
               </w:rPr>
               <w:t>-0.7071</w:t>
             </w:r>
@@ -1888,7 +1899,7 @@
                 <w:rFonts w:asciiTheme="majorHAnsi" w:eastAsia="新細明體" w:hAnsiTheme="majorHAnsi" w:cs="新細明體"/>
                 <w:color w:val="000000"/>
                 <w:kern w:val="0"/>
-                <w:sz w:val="20"/>
+                <w:sz w:val="18"/>
               </w:rPr>
             </w:pPr>
             <w:r>
@@ -1896,7 +1907,7 @@
                 <w:rFonts w:asciiTheme="majorHAnsi" w:eastAsia="新細明體" w:hAnsiTheme="majorHAnsi" w:cs="新細明體"/>
                 <w:color w:val="000000"/>
                 <w:kern w:val="0"/>
-                <w:sz w:val="20"/>
+                <w:sz w:val="18"/>
               </w:rPr>
               <w:t>-1.0000</w:t>
             </w:r>
@@ -1932,7 +1943,7 @@
                 <w:rFonts w:asciiTheme="majorHAnsi" w:eastAsia="新細明體" w:hAnsiTheme="majorHAnsi" w:cs="新細明體"/>
                 <w:color w:val="000000"/>
                 <w:kern w:val="0"/>
-                <w:sz w:val="20"/>
+                <w:sz w:val="18"/>
               </w:rPr>
             </w:pPr>
             <w:r>
@@ -1940,7 +1951,7 @@
                 <w:rFonts w:asciiTheme="majorHAnsi" w:eastAsia="新細明體" w:hAnsiTheme="majorHAnsi" w:cs="新細明體"/>
                 <w:color w:val="000000"/>
                 <w:kern w:val="0"/>
-                <w:sz w:val="20"/>
+                <w:sz w:val="18"/>
               </w:rPr>
               <w:t>8</w:t>
             </w:r>
@@ -1970,7 +1981,7 @@
                 <w:rFonts w:asciiTheme="majorHAnsi" w:eastAsia="新細明體" w:hAnsiTheme="majorHAnsi" w:cs="新細明體"/>
                 <w:color w:val="000000"/>
                 <w:kern w:val="0"/>
-                <w:sz w:val="20"/>
+                <w:sz w:val="18"/>
               </w:rPr>
             </w:pPr>
             <w:r>
@@ -1978,7 +1989,7 @@
                 <w:rFonts w:asciiTheme="majorHAnsi" w:eastAsia="新細明體" w:hAnsiTheme="majorHAnsi" w:cs="新細明體"/>
                 <w:color w:val="000000"/>
                 <w:kern w:val="0"/>
-                <w:sz w:val="20"/>
+                <w:sz w:val="18"/>
               </w:rPr>
               <w:t>0</w:t>
             </w:r>
@@ -2008,7 +2019,7 @@
                 <w:rFonts w:asciiTheme="majorHAnsi" w:eastAsia="新細明體" w:hAnsiTheme="majorHAnsi" w:cs="新細明體"/>
                 <w:color w:val="000000"/>
                 <w:kern w:val="0"/>
-                <w:sz w:val="20"/>
+                <w:sz w:val="18"/>
               </w:rPr>
             </w:pPr>
             <w:r>
@@ -2016,7 +2027,7 @@
                 <w:rFonts w:asciiTheme="majorHAnsi" w:eastAsia="新細明體" w:hAnsiTheme="majorHAnsi" w:cs="新細明體"/>
                 <w:color w:val="000000"/>
                 <w:kern w:val="0"/>
-                <w:sz w:val="20"/>
+                <w:sz w:val="18"/>
               </w:rPr>
               <w:t>0.7071</w:t>
             </w:r>
@@ -2046,7 +2057,7 @@
                 <w:rFonts w:asciiTheme="majorHAnsi" w:eastAsia="新細明體" w:hAnsiTheme="majorHAnsi" w:cs="新細明體"/>
                 <w:color w:val="000000"/>
                 <w:kern w:val="0"/>
-                <w:sz w:val="20"/>
+                <w:sz w:val="18"/>
               </w:rPr>
             </w:pPr>
             <w:r>
@@ -2054,7 +2065,7 @@
                 <w:rFonts w:asciiTheme="majorHAnsi" w:eastAsia="新細明體" w:hAnsiTheme="majorHAnsi" w:cs="新細明體"/>
                 <w:color w:val="000000"/>
                 <w:kern w:val="0"/>
-                <w:sz w:val="20"/>
+                <w:sz w:val="18"/>
               </w:rPr>
               <w:t>0.0000</w:t>
             </w:r>
@@ -2084,7 +2095,7 @@
                 <w:rFonts w:asciiTheme="majorHAnsi" w:eastAsia="新細明體" w:hAnsiTheme="majorHAnsi" w:cs="新細明體"/>
                 <w:color w:val="000000"/>
                 <w:kern w:val="0"/>
-                <w:sz w:val="20"/>
+                <w:sz w:val="18"/>
               </w:rPr>
             </w:pPr>
             <w:r>
@@ -2092,7 +2103,7 @@
                 <w:rFonts w:asciiTheme="majorHAnsi" w:eastAsia="新細明體" w:hAnsiTheme="majorHAnsi" w:cs="新細明體"/>
                 <w:color w:val="000000"/>
                 <w:kern w:val="0"/>
-                <w:sz w:val="20"/>
+                <w:sz w:val="18"/>
               </w:rPr>
               <w:t>-0.7071</w:t>
             </w:r>
@@ -2128,7 +2139,7 @@
                 <w:rFonts w:asciiTheme="majorHAnsi" w:eastAsia="新細明體" w:hAnsiTheme="majorHAnsi" w:cs="新細明體"/>
                 <w:color w:val="000000"/>
                 <w:kern w:val="0"/>
-                <w:sz w:val="20"/>
+                <w:sz w:val="18"/>
               </w:rPr>
             </w:pPr>
             <w:r>
@@ -2136,7 +2147,7 @@
                 <w:rFonts w:asciiTheme="majorHAnsi" w:eastAsia="新細明體" w:hAnsiTheme="majorHAnsi" w:cs="新細明體"/>
                 <w:color w:val="000000"/>
                 <w:kern w:val="0"/>
-                <w:sz w:val="20"/>
+                <w:sz w:val="18"/>
               </w:rPr>
               <w:t>9</w:t>
             </w:r>
@@ -2166,7 +2177,7 @@
                 <w:rFonts w:asciiTheme="majorHAnsi" w:eastAsia="新細明體" w:hAnsiTheme="majorHAnsi" w:cs="新細明體"/>
                 <w:color w:val="000000"/>
                 <w:kern w:val="0"/>
-                <w:sz w:val="20"/>
+                <w:sz w:val="18"/>
               </w:rPr>
             </w:pPr>
             <w:r>
@@ -2174,7 +2185,7 @@
                 <w:rFonts w:asciiTheme="majorHAnsi" w:eastAsia="新細明體" w:hAnsiTheme="majorHAnsi" w:cs="新細明體"/>
                 <w:color w:val="000000"/>
                 <w:kern w:val="0"/>
-                <w:sz w:val="20"/>
+                <w:sz w:val="18"/>
               </w:rPr>
               <w:t>0</w:t>
             </w:r>
@@ -2204,7 +2215,7 @@
                 <w:rFonts w:asciiTheme="majorHAnsi" w:eastAsia="新細明體" w:hAnsiTheme="majorHAnsi" w:cs="新細明體"/>
                 <w:color w:val="000000"/>
                 <w:kern w:val="0"/>
-                <w:sz w:val="20"/>
+                <w:sz w:val="18"/>
               </w:rPr>
             </w:pPr>
             <w:r>
@@ -2212,7 +2223,7 @@
                 <w:rFonts w:asciiTheme="majorHAnsi" w:eastAsia="新細明體" w:hAnsiTheme="majorHAnsi" w:cs="新細明體"/>
                 <w:color w:val="000000"/>
                 <w:kern w:val="0"/>
-                <w:sz w:val="20"/>
+                <w:sz w:val="18"/>
               </w:rPr>
               <w:t>1.0000</w:t>
             </w:r>
@@ -2242,7 +2253,7 @@
                 <w:rFonts w:asciiTheme="majorHAnsi" w:eastAsia="新細明體" w:hAnsiTheme="majorHAnsi" w:cs="新細明體"/>
                 <w:color w:val="000000"/>
                 <w:kern w:val="0"/>
-                <w:sz w:val="20"/>
+                <w:sz w:val="18"/>
               </w:rPr>
             </w:pPr>
             <w:r>
@@ -2250,7 +2261,7 @@
                 <w:rFonts w:asciiTheme="majorHAnsi" w:eastAsia="新細明體" w:hAnsiTheme="majorHAnsi" w:cs="新細明體"/>
                 <w:color w:val="000000"/>
                 <w:kern w:val="0"/>
-                <w:sz w:val="20"/>
+                <w:sz w:val="18"/>
               </w:rPr>
               <w:t>0.7071</w:t>
             </w:r>
@@ -2280,7 +2291,7 @@
                 <w:rFonts w:asciiTheme="majorHAnsi" w:eastAsia="新細明體" w:hAnsiTheme="majorHAnsi" w:cs="新細明體"/>
                 <w:color w:val="000000"/>
                 <w:kern w:val="0"/>
-                <w:sz w:val="20"/>
+                <w:sz w:val="18"/>
               </w:rPr>
             </w:pPr>
             <w:r>
@@ -2288,7 +2299,7 @@
                 <w:rFonts w:asciiTheme="majorHAnsi" w:eastAsia="新細明體" w:hAnsiTheme="majorHAnsi" w:cs="新細明體"/>
                 <w:color w:val="000000"/>
                 <w:kern w:val="0"/>
-                <w:sz w:val="20"/>
+                <w:sz w:val="18"/>
               </w:rPr>
               <w:t>0.0000</w:t>
             </w:r>
@@ -2324,7 +2335,7 @@
                 <w:rFonts w:asciiTheme="majorHAnsi" w:eastAsia="新細明體" w:hAnsiTheme="majorHAnsi" w:cs="新細明體"/>
                 <w:color w:val="000000"/>
                 <w:kern w:val="0"/>
-                <w:sz w:val="20"/>
+                <w:sz w:val="18"/>
               </w:rPr>
             </w:pPr>
             <w:r>
@@ -2332,7 +2343,7 @@
                 <w:rFonts w:asciiTheme="majorHAnsi" w:eastAsia="新細明體" w:hAnsiTheme="majorHAnsi" w:cs="新細明體"/>
                 <w:color w:val="000000"/>
                 <w:kern w:val="0"/>
-                <w:sz w:val="20"/>
+                <w:sz w:val="18"/>
               </w:rPr>
               <w:t>10</w:t>
             </w:r>
@@ -2362,7 +2373,7 @@
                 <w:rFonts w:asciiTheme="majorHAnsi" w:eastAsia="新細明體" w:hAnsiTheme="majorHAnsi" w:cs="新細明體"/>
                 <w:color w:val="000000"/>
                 <w:kern w:val="0"/>
-                <w:sz w:val="20"/>
+                <w:sz w:val="18"/>
               </w:rPr>
             </w:pPr>
             <w:r>
@@ -2370,7 +2381,7 @@
                 <w:rFonts w:asciiTheme="majorHAnsi" w:eastAsia="新細明體" w:hAnsiTheme="majorHAnsi" w:cs="新細明體"/>
                 <w:color w:val="000000"/>
                 <w:kern w:val="0"/>
-                <w:sz w:val="20"/>
+                <w:sz w:val="18"/>
               </w:rPr>
               <w:t>0</w:t>
             </w:r>
@@ -2400,7 +2411,7 @@
                 <w:rFonts w:asciiTheme="majorHAnsi" w:eastAsia="新細明體" w:hAnsiTheme="majorHAnsi" w:cs="新細明體"/>
                 <w:color w:val="000000"/>
                 <w:kern w:val="0"/>
-                <w:sz w:val="20"/>
+                <w:sz w:val="18"/>
               </w:rPr>
             </w:pPr>
             <w:r>
@@ -2408,7 +2419,7 @@
                 <w:rFonts w:asciiTheme="majorHAnsi" w:eastAsia="新細明體" w:hAnsiTheme="majorHAnsi" w:cs="新細明體"/>
                 <w:color w:val="000000"/>
                 <w:kern w:val="0"/>
-                <w:sz w:val="20"/>
+                <w:sz w:val="18"/>
               </w:rPr>
               <w:t>0.7071</w:t>
             </w:r>
@@ -2438,7 +2449,7 @@
                 <w:rFonts w:asciiTheme="majorHAnsi" w:eastAsia="新細明體" w:hAnsiTheme="majorHAnsi" w:cs="新細明體"/>
                 <w:color w:val="000000"/>
                 <w:kern w:val="0"/>
-                <w:sz w:val="20"/>
+                <w:sz w:val="18"/>
               </w:rPr>
             </w:pPr>
             <w:r>
@@ -2446,7 +2457,7 @@
                 <w:rFonts w:asciiTheme="majorHAnsi" w:eastAsia="新細明體" w:hAnsiTheme="majorHAnsi" w:cs="新細明體"/>
                 <w:color w:val="000000"/>
                 <w:kern w:val="0"/>
-                <w:sz w:val="20"/>
+                <w:sz w:val="18"/>
               </w:rPr>
               <w:t>1.0000</w:t>
             </w:r>
@@ -2476,7 +2487,7 @@
                 <w:rFonts w:asciiTheme="majorHAnsi" w:eastAsia="新細明體" w:hAnsiTheme="majorHAnsi" w:cs="新細明體"/>
                 <w:color w:val="000000"/>
                 <w:kern w:val="0"/>
-                <w:sz w:val="20"/>
+                <w:sz w:val="18"/>
               </w:rPr>
             </w:pPr>
             <w:r>
@@ -2484,7 +2495,7 @@
                 <w:rFonts w:asciiTheme="majorHAnsi" w:eastAsia="新細明體" w:hAnsiTheme="majorHAnsi" w:cs="新細明體"/>
                 <w:color w:val="000000"/>
                 <w:kern w:val="0"/>
-                <w:sz w:val="20"/>
+                <w:sz w:val="18"/>
               </w:rPr>
               <w:t>0.7071</w:t>
             </w:r>
@@ -2520,7 +2531,7 @@
                 <w:rFonts w:asciiTheme="majorHAnsi" w:eastAsia="新細明體" w:hAnsiTheme="majorHAnsi" w:cs="新細明體"/>
                 <w:color w:val="000000"/>
                 <w:kern w:val="0"/>
-                <w:sz w:val="20"/>
+                <w:sz w:val="18"/>
               </w:rPr>
             </w:pPr>
             <w:r>
@@ -2528,7 +2539,7 @@
                 <w:rFonts w:asciiTheme="majorHAnsi" w:eastAsia="新細明體" w:hAnsiTheme="majorHAnsi" w:cs="新細明體"/>
                 <w:color w:val="000000"/>
                 <w:kern w:val="0"/>
-                <w:sz w:val="20"/>
+                <w:sz w:val="18"/>
               </w:rPr>
               <w:t>11</w:t>
             </w:r>
@@ -2558,7 +2569,7 @@
                 <w:rFonts w:asciiTheme="majorHAnsi" w:eastAsia="新細明體" w:hAnsiTheme="majorHAnsi" w:cs="新細明體"/>
                 <w:color w:val="000000"/>
                 <w:kern w:val="0"/>
-                <w:sz w:val="20"/>
+                <w:sz w:val="18"/>
               </w:rPr>
             </w:pPr>
             <w:r>
@@ -2566,7 +2577,7 @@
                 <w:rFonts w:asciiTheme="majorHAnsi" w:eastAsia="新細明體" w:hAnsiTheme="majorHAnsi" w:cs="新細明體"/>
                 <w:color w:val="000000"/>
                 <w:kern w:val="0"/>
-                <w:sz w:val="20"/>
+                <w:sz w:val="18"/>
               </w:rPr>
               <w:t>0</w:t>
             </w:r>
@@ -2596,7 +2607,7 @@
                 <w:rFonts w:asciiTheme="majorHAnsi" w:eastAsia="新細明體" w:hAnsiTheme="majorHAnsi" w:cs="新細明體"/>
                 <w:color w:val="000000"/>
                 <w:kern w:val="0"/>
-                <w:sz w:val="20"/>
+                <w:sz w:val="18"/>
               </w:rPr>
             </w:pPr>
             <w:r>
@@ -2604,7 +2615,7 @@
                 <w:rFonts w:asciiTheme="majorHAnsi" w:eastAsia="新細明體" w:hAnsiTheme="majorHAnsi" w:cs="新細明體"/>
                 <w:color w:val="000000"/>
                 <w:kern w:val="0"/>
-                <w:sz w:val="20"/>
+                <w:sz w:val="18"/>
               </w:rPr>
               <w:t>0.0000</w:t>
             </w:r>
@@ -2634,7 +2645,7 @@
                 <w:rFonts w:asciiTheme="majorHAnsi" w:eastAsia="新細明體" w:hAnsiTheme="majorHAnsi" w:cs="新細明體"/>
                 <w:color w:val="000000"/>
                 <w:kern w:val="0"/>
-                <w:sz w:val="20"/>
+                <w:sz w:val="18"/>
               </w:rPr>
             </w:pPr>
             <w:r>
@@ -2642,7 +2653,7 @@
                 <w:rFonts w:asciiTheme="majorHAnsi" w:eastAsia="新細明體" w:hAnsiTheme="majorHAnsi" w:cs="新細明體"/>
                 <w:color w:val="000000"/>
                 <w:kern w:val="0"/>
-                <w:sz w:val="20"/>
+                <w:sz w:val="18"/>
               </w:rPr>
               <w:t>0.7071</w:t>
             </w:r>
@@ -2672,7 +2683,7 @@
                 <w:rFonts w:asciiTheme="majorHAnsi" w:eastAsia="新細明體" w:hAnsiTheme="majorHAnsi" w:cs="新細明體"/>
                 <w:color w:val="000000"/>
                 <w:kern w:val="0"/>
-                <w:sz w:val="20"/>
+                <w:sz w:val="18"/>
               </w:rPr>
             </w:pPr>
             <w:r>
@@ -2680,7 +2691,7 @@
                 <w:rFonts w:asciiTheme="majorHAnsi" w:eastAsia="新細明體" w:hAnsiTheme="majorHAnsi" w:cs="新細明體"/>
                 <w:color w:val="000000"/>
                 <w:kern w:val="0"/>
-                <w:sz w:val="20"/>
+                <w:sz w:val="18"/>
               </w:rPr>
               <w:t>1.0000</w:t>
             </w:r>
@@ -2692,13 +2703,15 @@
       <w:pPr>
         <w:ind w:left="360"/>
         <w:rPr>
-          <w:rFonts w:asciiTheme="majorHAnsi" w:hAnsiTheme="majorHAnsi" w:hint="eastAsia"/>
+          <w:rFonts w:asciiTheme="majorHAnsi" w:hAnsiTheme="majorHAnsi"/>
+          <w:sz w:val="22"/>
           <w:lang w:eastAsia="zh-HK"/>
         </w:rPr>
       </w:pPr>
       <w:r>
         <w:rPr>
           <w:rFonts w:asciiTheme="majorHAnsi" w:hAnsiTheme="majorHAnsi"/>
+          <w:sz w:val="22"/>
           <w:lang w:eastAsia="zh-HK"/>
         </w:rPr>
         <w:t xml:space="preserve">From the table it is clear that it takes 8 samples to generate a complete </w:t>
@@ -2707,6 +2720,7 @@
       <w:r>
         <w:rPr>
           <w:rFonts w:asciiTheme="majorHAnsi" w:hAnsiTheme="majorHAnsi"/>
+          <w:sz w:val="22"/>
           <w:lang w:eastAsia="zh-HK"/>
         </w:rPr>
         <w:t>sinewave</w:t>
@@ -2715,6 +2729,7 @@
       <w:r>
         <w:rPr>
           <w:rFonts w:asciiTheme="majorHAnsi" w:hAnsiTheme="majorHAnsi"/>
+          <w:sz w:val="22"/>
           <w:lang w:eastAsia="zh-HK"/>
         </w:rPr>
         <w:t>.</w:t>
@@ -2725,6 +2740,7 @@
         <w:ind w:left="360"/>
         <w:rPr>
           <w:rFonts w:asciiTheme="majorHAnsi" w:hAnsiTheme="majorHAnsi"/>
+          <w:sz w:val="22"/>
           <w:lang w:eastAsia="zh-HK"/>
         </w:rPr>
       </w:pPr>
@@ -2740,6 +2756,7 @@
         <w:rPr>
           <w:rFonts w:asciiTheme="majorHAnsi" w:hAnsiTheme="majorHAnsi"/>
           <w:i/>
+          <w:sz w:val="22"/>
           <w:lang w:eastAsia="zh-HK"/>
         </w:rPr>
       </w:pPr>
@@ -2747,6 +2764,7 @@
         <w:rPr>
           <w:rFonts w:asciiTheme="majorHAnsi" w:hAnsiTheme="majorHAnsi"/>
           <w:i/>
+          <w:sz w:val="22"/>
           <w:lang w:eastAsia="zh-HK"/>
         </w:rPr>
         <w:t xml:space="preserve">Can you see why the output of the </w:t>
@@ -2756,6 +2774,7 @@
         <w:rPr>
           <w:rFonts w:asciiTheme="majorHAnsi" w:hAnsiTheme="majorHAnsi"/>
           <w:i/>
+          <w:sz w:val="22"/>
           <w:lang w:eastAsia="zh-HK"/>
         </w:rPr>
         <w:t>sinewave</w:t>
@@ -2765,6 +2784,7 @@
         <w:rPr>
           <w:rFonts w:asciiTheme="majorHAnsi" w:hAnsiTheme="majorHAnsi"/>
           <w:i/>
+          <w:sz w:val="22"/>
           <w:lang w:eastAsia="zh-HK"/>
         </w:rPr>
         <w:t xml:space="preserve"> is currently fixed at 1 kHz? Why does the program not output samples as fast as it can? What hardware throttles it to 1 kHz?</w:t>
@@ -2775,6 +2795,7 @@
         <w:ind w:left="360"/>
         <w:rPr>
           <w:rFonts w:asciiTheme="majorHAnsi" w:hAnsiTheme="majorHAnsi"/>
+          <w:sz w:val="22"/>
           <w:lang w:eastAsia="zh-HK"/>
         </w:rPr>
       </w:pPr>
@@ -2784,6 +2805,7 @@
           <w:rFonts w:ascii="Courier New" w:eastAsia="新細明體" w:hAnsi="Courier New" w:cs="Courier New"/>
           <w:color w:val="000000"/>
           <w:kern w:val="0"/>
+          <w:sz w:val="22"/>
           <w:szCs w:val="24"/>
         </w:rPr>
         <w:t>S</w:t>
@@ -2793,6 +2815,7 @@
           <w:rFonts w:ascii="Courier New" w:eastAsia="新細明體" w:hAnsi="Courier New" w:cs="Courier New"/>
           <w:color w:val="000000"/>
           <w:kern w:val="0"/>
+          <w:sz w:val="22"/>
           <w:szCs w:val="24"/>
         </w:rPr>
         <w:t>ampling_freq</w:t>
@@ -2801,30 +2824,16 @@
       <w:r>
         <w:rPr>
           <w:rFonts w:asciiTheme="majorHAnsi" w:hAnsiTheme="majorHAnsi"/>
-          <w:lang w:eastAsia="zh-HK"/>
-        </w:rPr>
-        <w:t xml:space="preserve"> = </w:t>
-      </w:r>
-      <w:proofErr w:type="gramStart"/>
-      <w:r>
-        <w:rPr>
-          <w:rFonts w:asciiTheme="majorHAnsi" w:hAnsiTheme="majorHAnsi"/>
-          <w:lang w:eastAsia="zh-HK"/>
-        </w:rPr>
-        <w:t>8kHz</w:t>
-      </w:r>
-      <w:proofErr w:type="gramEnd"/>
-      <w:r>
-        <w:rPr>
-          <w:rFonts w:asciiTheme="majorHAnsi" w:hAnsiTheme="majorHAnsi"/>
-          <w:lang w:eastAsia="zh-HK"/>
-        </w:rPr>
-        <w:t xml:space="preserve"> and it takes 8 samples to generate a complete </w:t>
+          <w:sz w:val="22"/>
+          <w:lang w:eastAsia="zh-HK"/>
+        </w:rPr>
+        <w:t xml:space="preserve"> = 8kHz and it takes 8 samples to generate a complete </w:t>
       </w:r>
       <w:proofErr w:type="spellStart"/>
       <w:r>
         <w:rPr>
           <w:rFonts w:asciiTheme="majorHAnsi" w:hAnsiTheme="majorHAnsi"/>
+          <w:sz w:val="22"/>
           <w:lang w:eastAsia="zh-HK"/>
         </w:rPr>
         <w:t>sinewave</w:t>
@@ -2833,6 +2842,7 @@
       <w:r>
         <w:rPr>
           <w:rFonts w:asciiTheme="majorHAnsi" w:hAnsiTheme="majorHAnsi"/>
+          <w:sz w:val="22"/>
           <w:lang w:eastAsia="zh-HK"/>
         </w:rPr>
         <w:t xml:space="preserve">, </w:t>
@@ -2840,6 +2850,7 @@
       <w:r>
         <w:rPr>
           <w:rFonts w:asciiTheme="majorHAnsi" w:hAnsiTheme="majorHAnsi"/>
+          <w:sz w:val="22"/>
           <w:lang w:eastAsia="zh-HK"/>
         </w:rPr>
         <w:t xml:space="preserve">therefore </w:t>
@@ -2847,6 +2858,7 @@
       <w:r>
         <w:rPr>
           <w:rFonts w:asciiTheme="majorHAnsi" w:hAnsiTheme="majorHAnsi"/>
+          <w:sz w:val="22"/>
           <w:lang w:eastAsia="zh-HK"/>
         </w:rPr>
         <w:t xml:space="preserve">the output </w:t>
@@ -2855,6 +2867,7 @@
       <w:r>
         <w:rPr>
           <w:rFonts w:asciiTheme="majorHAnsi" w:hAnsiTheme="majorHAnsi"/>
+          <w:sz w:val="22"/>
           <w:lang w:eastAsia="zh-HK"/>
         </w:rPr>
         <w:t>sinewave</w:t>
@@ -2863,6 +2876,7 @@
       <w:r>
         <w:rPr>
           <w:rFonts w:asciiTheme="majorHAnsi" w:hAnsiTheme="majorHAnsi"/>
+          <w:sz w:val="22"/>
           <w:lang w:eastAsia="zh-HK"/>
         </w:rPr>
         <w:t xml:space="preserve"> is fixed at 8kHz/8 = 1kHz. </w:t>
@@ -2873,6 +2887,7 @@
         <w:ind w:left="360"/>
         <w:rPr>
           <w:rFonts w:asciiTheme="majorHAnsi" w:hAnsiTheme="majorHAnsi"/>
+          <w:sz w:val="22"/>
           <w:lang w:eastAsia="zh-HK"/>
         </w:rPr>
       </w:pPr>
@@ -2880,9 +2895,10 @@
         <w:rPr>
           <w:rFonts w:asciiTheme="majorHAnsi" w:hAnsiTheme="majorHAnsi"/>
           <w:noProof/>
-        </w:rPr>
-        <w:pict>
-          <v:shapetype id="_x0000_t202" coordsize="21600,21600" o:spt="202" path="m,l,21600r21600,l21600,xe">
+          <w:sz w:val="22"/>
+        </w:rPr>
+        <w:pict w14:anchorId="5DF828B7">
+          <v:shapetype id="_x0000_t202" coordsize="21600,21600" o:spt="202" path="m0,0l0,21600,21600,21600,21600,0xe">
             <v:stroke joinstyle="miter"/>
             <v:path gradientshapeok="t" o:connecttype="rect"/>
           </v:shapetype>
@@ -3346,7 +3362,7 @@
                     <w:snapToGrid w:val="0"/>
                     <w:contextualSpacing/>
                     <w:rPr>
-                      <w:rFonts w:ascii="新細明體" w:eastAsia="新細明體" w:hAnsi="新細明體" w:cs="新細明體" w:hint="eastAsia"/>
+                      <w:rFonts w:ascii="新細明體" w:eastAsia="新細明體" w:hAnsi="新細明體" w:cs="新細明體"/>
                       <w:kern w:val="0"/>
                       <w:szCs w:val="24"/>
                       <w:lang w:eastAsia="zh-HK"/>
@@ -3375,6 +3391,7 @@
         <w:ind w:left="360"/>
         <w:rPr>
           <w:rFonts w:asciiTheme="majorHAnsi" w:hAnsiTheme="majorHAnsi"/>
+          <w:sz w:val="22"/>
           <w:lang w:eastAsia="zh-HK"/>
         </w:rPr>
       </w:pPr>
@@ -3384,6 +3401,7 @@
         <w:ind w:left="360"/>
         <w:rPr>
           <w:rFonts w:asciiTheme="majorHAnsi" w:hAnsiTheme="majorHAnsi"/>
+          <w:sz w:val="22"/>
           <w:lang w:eastAsia="zh-HK"/>
         </w:rPr>
       </w:pPr>
@@ -3393,6 +3411,7 @@
         <w:ind w:left="360"/>
         <w:rPr>
           <w:rFonts w:asciiTheme="majorHAnsi" w:hAnsiTheme="majorHAnsi"/>
+          <w:sz w:val="22"/>
           <w:lang w:eastAsia="zh-HK"/>
         </w:rPr>
       </w:pPr>
@@ -3401,7 +3420,8 @@
       <w:pPr>
         <w:ind w:left="360"/>
         <w:rPr>
-          <w:rFonts w:asciiTheme="majorHAnsi" w:hAnsiTheme="majorHAnsi" w:hint="eastAsia"/>
+          <w:rFonts w:asciiTheme="majorHAnsi" w:hAnsiTheme="majorHAnsi"/>
+          <w:sz w:val="22"/>
           <w:lang w:eastAsia="zh-HK"/>
         </w:rPr>
       </w:pPr>
@@ -3410,13 +3430,15 @@
       <w:pPr>
         <w:ind w:left="360"/>
         <w:rPr>
-          <w:rFonts w:asciiTheme="majorHAnsi" w:hAnsiTheme="majorHAnsi" w:hint="eastAsia"/>
+          <w:rFonts w:asciiTheme="majorHAnsi" w:hAnsiTheme="majorHAnsi"/>
+          <w:sz w:val="22"/>
           <w:lang w:eastAsia="zh-HK"/>
         </w:rPr>
       </w:pPr>
       <w:r>
         <w:rPr>
           <w:rFonts w:asciiTheme="majorHAnsi" w:hAnsiTheme="majorHAnsi"/>
+          <w:sz w:val="22"/>
           <w:lang w:eastAsia="zh-HK"/>
         </w:rPr>
         <w:t xml:space="preserve">These lines in the while loop of main function wait until the left and right output channel is ready. The function </w:t>
@@ -3426,6 +3448,7 @@
           <w:rFonts w:ascii="Courier New" w:eastAsia="新細明體" w:hAnsi="Courier New" w:cs="Courier New"/>
           <w:color w:val="000000"/>
           <w:kern w:val="0"/>
+          <w:sz w:val="22"/>
           <w:szCs w:val="24"/>
         </w:rPr>
         <w:t>DSK6713_AIC23_write</w:t>
@@ -3437,7 +3460,7 @@
           <w:bCs/>
           <w:color w:val="000080"/>
           <w:kern w:val="0"/>
-          <w:sz w:val="20"/>
+          <w:sz w:val="18"/>
           <w:lang w:eastAsia="zh-HK"/>
         </w:rPr>
         <w:t xml:space="preserve"> </w:t>
@@ -3445,6 +3468,7 @@
       <w:r>
         <w:rPr>
           <w:rFonts w:asciiTheme="majorHAnsi" w:hAnsiTheme="majorHAnsi"/>
+          <w:sz w:val="22"/>
           <w:lang w:eastAsia="zh-HK"/>
         </w:rPr>
         <w:t>returns</w:t>
@@ -3456,7 +3480,7 @@
           <w:bCs/>
           <w:color w:val="000080"/>
           <w:kern w:val="0"/>
-          <w:sz w:val="20"/>
+          <w:sz w:val="18"/>
           <w:lang w:eastAsia="zh-HK"/>
         </w:rPr>
         <w:t xml:space="preserve"> </w:t>
@@ -3467,6 +3491,7 @@
           <w:bCs/>
           <w:color w:val="000080"/>
           <w:kern w:val="0"/>
+          <w:sz w:val="22"/>
           <w:lang w:eastAsia="zh-HK"/>
         </w:rPr>
         <w:t>true</w:t>
@@ -3478,6 +3503,7 @@
           <w:bCs/>
           <w:color w:val="000080"/>
           <w:kern w:val="0"/>
+          <w:sz w:val="22"/>
           <w:lang w:eastAsia="zh-HK"/>
         </w:rPr>
         <w:t xml:space="preserve"> </w:t>
@@ -3485,14 +3511,48 @@
       <w:r>
         <w:rPr>
           <w:rFonts w:asciiTheme="majorHAnsi" w:hAnsiTheme="majorHAnsi"/>
-          <w:lang w:eastAsia="zh-HK"/>
-        </w:rPr>
-        <w:t xml:space="preserve">at the sampling frequency, throttling the output </w:t>
+          <w:sz w:val="22"/>
+          <w:lang w:eastAsia="zh-HK"/>
+        </w:rPr>
+        <w:t>after a wait period that’s the reciprocal of</w:t>
+      </w:r>
+      <w:r>
+        <w:rPr>
+          <w:rFonts w:asciiTheme="majorHAnsi" w:hAnsiTheme="majorHAnsi"/>
+          <w:sz w:val="22"/>
+          <w:lang w:eastAsia="zh-HK"/>
+        </w:rPr>
+        <w:t xml:space="preserve"> the sampling frequency</w:t>
+      </w:r>
+      <w:r>
+        <w:rPr>
+          <w:rFonts w:asciiTheme="majorHAnsi" w:hAnsiTheme="majorHAnsi"/>
+          <w:sz w:val="22"/>
+          <w:lang w:eastAsia="zh-HK"/>
+        </w:rPr>
+        <w:t xml:space="preserve">. </w:t>
+      </w:r>
+      <w:r>
+        <w:rPr>
+          <w:rFonts w:asciiTheme="majorHAnsi" w:hAnsiTheme="majorHAnsi"/>
+          <w:sz w:val="22"/>
+          <w:lang w:eastAsia="zh-HK"/>
+        </w:rPr>
+        <w:t>If we can only write to the output 8000 times a second, and it takes 8 samples to complete a sine wave, this would throttle</w:t>
+      </w:r>
+      <w:r>
+        <w:rPr>
+          <w:rFonts w:asciiTheme="majorHAnsi" w:hAnsiTheme="majorHAnsi"/>
+          <w:sz w:val="22"/>
+          <w:lang w:eastAsia="zh-HK"/>
+        </w:rPr>
+        <w:t xml:space="preserve"> the output </w:t>
       </w:r>
       <w:proofErr w:type="spellStart"/>
       <w:r>
         <w:rPr>
           <w:rFonts w:asciiTheme="majorHAnsi" w:hAnsiTheme="majorHAnsi"/>
+          <w:sz w:val="22"/>
           <w:lang w:eastAsia="zh-HK"/>
         </w:rPr>
         <w:t>sinewave</w:t>
@@ -3501,25 +3561,10 @@
       <w:r>
         <w:rPr>
           <w:rFonts w:asciiTheme="majorHAnsi" w:hAnsiTheme="majorHAnsi"/>
-          <w:lang w:eastAsia="zh-HK"/>
-        </w:rPr>
-        <w:t xml:space="preserve"> to </w:t>
-      </w:r>
-      <w:proofErr w:type="gramStart"/>
-      <w:r>
-        <w:rPr>
-          <w:rFonts w:asciiTheme="majorHAnsi" w:hAnsiTheme="majorHAnsi"/>
-          <w:lang w:eastAsia="zh-HK"/>
-        </w:rPr>
-        <w:t>1kHz</w:t>
-      </w:r>
-      <w:proofErr w:type="gramEnd"/>
-      <w:r>
-        <w:rPr>
-          <w:rFonts w:asciiTheme="majorHAnsi" w:hAnsiTheme="majorHAnsi"/>
-          <w:lang w:eastAsia="zh-HK"/>
-        </w:rPr>
-        <w:t>.</w:t>
+          <w:sz w:val="22"/>
+          <w:lang w:eastAsia="zh-HK"/>
+        </w:rPr>
+        <w:t xml:space="preserve"> to 1kHz.</w:t>
       </w:r>
     </w:p>
     <w:p>
@@ -3527,6 +3572,7 @@
         <w:ind w:left="360"/>
         <w:rPr>
           <w:rFonts w:asciiTheme="majorHAnsi" w:hAnsiTheme="majorHAnsi"/>
+          <w:sz w:val="22"/>
           <w:lang w:eastAsia="zh-HK"/>
         </w:rPr>
       </w:pPr>
@@ -3542,6 +3588,7 @@
         <w:rPr>
           <w:rFonts w:asciiTheme="majorHAnsi" w:hAnsiTheme="majorHAnsi"/>
           <w:i/>
+          <w:sz w:val="22"/>
           <w:lang w:eastAsia="zh-HK"/>
         </w:rPr>
       </w:pPr>
@@ -3549,10 +3596,41 @@
         <w:rPr>
           <w:rFonts w:asciiTheme="majorHAnsi" w:hAnsiTheme="majorHAnsi"/>
           <w:i/>
+          <w:sz w:val="22"/>
           <w:lang w:eastAsia="zh-HK"/>
         </w:rPr>
         <w:t>By reading through the code can you work out the number of bits used to encode each sample that is sent to the audio port?</w:t>
       </w:r>
+    </w:p>
+    <w:p>
+      <w:pPr>
+        <w:rPr>
+          <w:rFonts w:asciiTheme="majorHAnsi" w:hAnsiTheme="majorHAnsi"/>
+          <w:i/>
+          <w:sz w:val="22"/>
+          <w:lang w:eastAsia="zh-HK"/>
+        </w:rPr>
+      </w:pPr>
+    </w:p>
+    <w:p>
+      <w:pPr>
+        <w:rPr>
+          <w:rFonts w:asciiTheme="majorHAnsi" w:hAnsiTheme="majorHAnsi"/>
+          <w:i/>
+          <w:sz w:val="22"/>
+          <w:lang w:eastAsia="zh-HK"/>
+        </w:rPr>
+      </w:pPr>
+    </w:p>
+    <w:p>
+      <w:pPr>
+        <w:rPr>
+          <w:rFonts w:asciiTheme="majorHAnsi" w:hAnsiTheme="majorHAnsi"/>
+          <w:i/>
+          <w:sz w:val="22"/>
+          <w:lang w:eastAsia="zh-HK"/>
+        </w:rPr>
+      </w:pPr>
     </w:p>
     <w:p>
       <w:pPr>
@@ -3560,12 +3638,14 @@
         <w:ind w:leftChars="0" w:left="360"/>
         <w:rPr>
           <w:rFonts w:asciiTheme="majorHAnsi" w:hAnsiTheme="majorHAnsi"/>
+          <w:sz w:val="22"/>
           <w:lang w:eastAsia="zh-HK"/>
         </w:rPr>
       </w:pPr>
       <w:r>
         <w:rPr>
           <w:rFonts w:asciiTheme="majorHAnsi" w:hAnsiTheme="majorHAnsi"/>
+          <w:sz w:val="22"/>
           <w:lang w:eastAsia="zh-HK"/>
         </w:rPr>
         <w:lastRenderedPageBreak/>
@@ -3576,6 +3656,7 @@
           <w:rFonts w:ascii="Courier New" w:eastAsia="新細明體" w:hAnsi="Courier New" w:cs="Courier New"/>
           <w:color w:val="000000"/>
           <w:kern w:val="0"/>
+          <w:sz w:val="22"/>
           <w:szCs w:val="24"/>
         </w:rPr>
         <w:t>sample</w:t>
@@ -3583,6 +3664,7 @@
       <w:r>
         <w:rPr>
           <w:rFonts w:asciiTheme="majorHAnsi" w:hAnsiTheme="majorHAnsi"/>
+          <w:sz w:val="22"/>
           <w:lang w:eastAsia="zh-HK"/>
         </w:rPr>
         <w:t xml:space="preserve"> returned from the </w:t>
@@ -3591,6 +3673,7 @@
       <w:r>
         <w:rPr>
           <w:rFonts w:asciiTheme="majorHAnsi" w:hAnsiTheme="majorHAnsi"/>
+          <w:sz w:val="22"/>
           <w:lang w:eastAsia="zh-HK"/>
         </w:rPr>
         <w:t>sinegen</w:t>
@@ -3599,6 +3682,7 @@
       <w:r>
         <w:rPr>
           <w:rFonts w:asciiTheme="majorHAnsi" w:hAnsiTheme="majorHAnsi"/>
+          <w:sz w:val="22"/>
           <w:lang w:eastAsia="zh-HK"/>
         </w:rPr>
         <w:t xml:space="preserve"> function is multiplied by the gain and type casted to a 32-bit integer. Therefore 32 bits are used to encode each sample that is sent to the audio port.</w:t>
@@ -3608,16 +3692,19 @@
       <w:pPr>
         <w:rPr>
           <w:rFonts w:asciiTheme="majorHAnsi" w:hAnsiTheme="majorHAnsi"/>
+          <w:sz w:val="22"/>
           <w:lang w:eastAsia="zh-HK"/>
         </w:rPr>
       </w:pPr>
     </w:p>
     <w:p>
       <w:pPr>
-        <w:spacing w:afterLines="50"/>
+        <w:spacing w:afterLines="50" w:after="180"/>
         <w:rPr>
           <w:rFonts w:asciiTheme="majorHAnsi" w:hAnsiTheme="majorHAnsi"/>
           <w:b/>
+          <w:sz w:val="22"/>
+          <w:u w:val="single"/>
           <w:lang w:eastAsia="zh-HK"/>
         </w:rPr>
       </w:pPr>
@@ -3625,6 +3712,8 @@
         <w:rPr>
           <w:rFonts w:asciiTheme="majorHAnsi" w:hAnsiTheme="majorHAnsi"/>
           <w:b/>
+          <w:sz w:val="22"/>
+          <w:u w:val="single"/>
           <w:lang w:eastAsia="zh-HK"/>
         </w:rPr>
         <w:t>Code Operation</w:t>
@@ -3632,15 +3721,17 @@
     </w:p>
     <w:p>
       <w:pPr>
-        <w:spacing w:afterLines="50"/>
-        <w:rPr>
-          <w:rFonts w:asciiTheme="majorHAnsi" w:hAnsiTheme="majorHAnsi"/>
+        <w:spacing w:afterLines="50" w:after="180"/>
+        <w:rPr>
+          <w:rFonts w:asciiTheme="majorHAnsi" w:hAnsiTheme="majorHAnsi"/>
+          <w:sz w:val="22"/>
           <w:lang w:eastAsia="zh-HK"/>
         </w:rPr>
       </w:pPr>
       <w:r>
         <w:rPr>
           <w:rFonts w:asciiTheme="majorHAnsi" w:hAnsiTheme="majorHAnsi"/>
+          <w:sz w:val="22"/>
           <w:lang w:eastAsia="zh-HK"/>
         </w:rPr>
         <w:t xml:space="preserve">At the start of the </w:t>
@@ -3648,6 +3739,7 @@
       <w:r>
         <w:rPr>
           <w:rFonts w:asciiTheme="majorHAnsi" w:hAnsiTheme="majorHAnsi"/>
+          <w:sz w:val="22"/>
           <w:lang w:eastAsia="zh-HK"/>
         </w:rPr>
         <w:t>main function</w:t>
@@ -3655,6 +3747,7 @@
       <w:r>
         <w:rPr>
           <w:rFonts w:asciiTheme="majorHAnsi" w:hAnsiTheme="majorHAnsi"/>
+          <w:sz w:val="22"/>
           <w:lang w:eastAsia="zh-HK"/>
         </w:rPr>
         <w:t xml:space="preserve"> we initialize the board, the audio ports and the values in the sine lookup table. A value of from the lookup table is then returned as </w:t>
@@ -3664,6 +3757,7 @@
           <w:rFonts w:ascii="Courier New" w:eastAsia="新細明體" w:hAnsi="Courier New" w:cs="Courier New"/>
           <w:color w:val="000000"/>
           <w:kern w:val="0"/>
+          <w:sz w:val="22"/>
           <w:szCs w:val="24"/>
         </w:rPr>
         <w:t>sample</w:t>
@@ -3671,6 +3765,7 @@
       <w:r>
         <w:rPr>
           <w:rFonts w:asciiTheme="majorHAnsi" w:hAnsiTheme="majorHAnsi"/>
+          <w:sz w:val="22"/>
           <w:lang w:eastAsia="zh-HK"/>
         </w:rPr>
         <w:t xml:space="preserve"> from the </w:t>
@@ -3681,6 +3776,7 @@
           <w:rFonts w:ascii="Courier New" w:eastAsia="新細明體" w:hAnsi="Courier New" w:cs="Courier New"/>
           <w:color w:val="000000"/>
           <w:kern w:val="0"/>
+          <w:sz w:val="22"/>
           <w:szCs w:val="24"/>
         </w:rPr>
         <w:t>sinegen</w:t>
@@ -3689,6 +3785,7 @@
       <w:r>
         <w:rPr>
           <w:rFonts w:asciiTheme="majorHAnsi" w:hAnsiTheme="majorHAnsi"/>
+          <w:sz w:val="22"/>
           <w:lang w:eastAsia="zh-HK"/>
         </w:rPr>
         <w:t xml:space="preserve"> func</w:t>
@@ -3696,6 +3793,7 @@
       <w:r>
         <w:rPr>
           <w:rFonts w:asciiTheme="majorHAnsi" w:hAnsiTheme="majorHAnsi"/>
+          <w:sz w:val="22"/>
           <w:lang w:eastAsia="zh-HK"/>
         </w:rPr>
         <w:t>tion, which is then sent to the left and right channel of the DSK board at the sampling frequency.</w:t>
@@ -3705,20 +3803,14 @@
       <w:pPr>
         <w:rPr>
           <w:rFonts w:asciiTheme="majorHAnsi" w:hAnsiTheme="majorHAnsi"/>
+          <w:sz w:val="22"/>
           <w:lang w:eastAsia="zh-HK"/>
         </w:rPr>
       </w:pPr>
-    </w:p>
-    <w:p>
-      <w:pPr>
-        <w:rPr>
-          <w:rFonts w:asciiTheme="majorHAnsi" w:hAnsiTheme="majorHAnsi"/>
-          <w:lang w:eastAsia="zh-HK"/>
-        </w:rPr>
-      </w:pPr>
-      <w:r>
-        <w:rPr>
-          <w:rFonts w:asciiTheme="majorHAnsi" w:hAnsiTheme="majorHAnsi"/>
+      <w:r>
+        <w:rPr>
+          <w:rFonts w:asciiTheme="majorHAnsi" w:hAnsiTheme="majorHAnsi"/>
+          <w:sz w:val="22"/>
           <w:lang w:eastAsia="zh-HK"/>
         </w:rPr>
         <w:t xml:space="preserve">Inside the </w:t>
@@ -3729,6 +3821,7 @@
           <w:rFonts w:ascii="Courier New" w:eastAsia="新細明體" w:hAnsi="Courier New" w:cs="Courier New"/>
           <w:color w:val="000000"/>
           <w:kern w:val="0"/>
+          <w:sz w:val="22"/>
           <w:szCs w:val="24"/>
         </w:rPr>
         <w:t>sinegen</w:t>
@@ -3737,6 +3830,7 @@
       <w:r>
         <w:rPr>
           <w:rFonts w:asciiTheme="majorHAnsi" w:hAnsiTheme="majorHAnsi"/>
+          <w:sz w:val="22"/>
           <w:lang w:eastAsia="zh-HK"/>
         </w:rPr>
         <w:t xml:space="preserve"> function, a variable </w:t>
@@ -3746,6 +3840,7 @@
           <w:rFonts w:ascii="Courier New" w:eastAsia="新細明體" w:hAnsi="Courier New" w:cs="Courier New"/>
           <w:color w:val="000000"/>
           <w:kern w:val="0"/>
+          <w:sz w:val="22"/>
           <w:szCs w:val="24"/>
         </w:rPr>
         <w:t>jump</w:t>
@@ -3753,6 +3848,7 @@
       <w:r>
         <w:rPr>
           <w:rFonts w:asciiTheme="majorHAnsi" w:hAnsiTheme="majorHAnsi"/>
+          <w:sz w:val="22"/>
           <w:lang w:eastAsia="zh-HK"/>
         </w:rPr>
         <w:t xml:space="preserve"> is used to calculate the gap to the next entry of the lookup table required</w:t>
@@ -3760,6 +3856,7 @@
       <w:r>
         <w:rPr>
           <w:rFonts w:asciiTheme="majorHAnsi" w:hAnsiTheme="majorHAnsi" w:hint="eastAsia"/>
+          <w:sz w:val="22"/>
           <w:lang w:eastAsia="zh-HK"/>
         </w:rPr>
         <w:t xml:space="preserve"> according to </w:t>
@@ -3770,6 +3867,7 @@
           <w:rFonts w:ascii="Courier New" w:eastAsia="新細明體" w:hAnsi="Courier New" w:cs="Courier New" w:hint="eastAsia"/>
           <w:color w:val="000000"/>
           <w:kern w:val="0"/>
+          <w:sz w:val="22"/>
           <w:szCs w:val="24"/>
         </w:rPr>
         <w:t>sine_freq</w:t>
@@ -3778,6 +3876,7 @@
       <w:r>
         <w:rPr>
           <w:rFonts w:asciiTheme="majorHAnsi" w:hAnsiTheme="majorHAnsi" w:hint="eastAsia"/>
+          <w:sz w:val="22"/>
           <w:lang w:eastAsia="zh-HK"/>
         </w:rPr>
         <w:t xml:space="preserve"> </w:t>
@@ -3785,6 +3884,7 @@
       <w:r>
         <w:rPr>
           <w:rFonts w:asciiTheme="majorHAnsi" w:hAnsiTheme="majorHAnsi"/>
+          <w:sz w:val="22"/>
           <w:lang w:eastAsia="zh-HK"/>
         </w:rPr>
         <w:t>relative</w:t>
@@ -3792,6 +3892,7 @@
       <w:r>
         <w:rPr>
           <w:rFonts w:asciiTheme="majorHAnsi" w:hAnsiTheme="majorHAnsi" w:hint="eastAsia"/>
+          <w:sz w:val="22"/>
           <w:lang w:eastAsia="zh-HK"/>
         </w:rPr>
         <w:t xml:space="preserve"> to </w:t>
@@ -3802,6 +3903,7 @@
           <w:rFonts w:ascii="Courier New" w:eastAsia="新細明體" w:hAnsi="Courier New" w:cs="Courier New" w:hint="eastAsia"/>
           <w:color w:val="000000"/>
           <w:kern w:val="0"/>
+          <w:sz w:val="22"/>
           <w:szCs w:val="24"/>
         </w:rPr>
         <w:t>sampling_freq</w:t>
@@ -3810,6 +3912,7 @@
       <w:r>
         <w:rPr>
           <w:rFonts w:asciiTheme="majorHAnsi" w:hAnsiTheme="majorHAnsi"/>
+          <w:sz w:val="22"/>
           <w:lang w:eastAsia="zh-HK"/>
         </w:rPr>
         <w:t xml:space="preserve">. A global </w:t>
@@ -3817,6 +3920,7 @@
       <w:r>
         <w:rPr>
           <w:rFonts w:asciiTheme="majorHAnsi" w:hAnsiTheme="majorHAnsi"/>
+          <w:sz w:val="22"/>
           <w:lang w:eastAsia="zh-HK"/>
         </w:rPr>
         <w:t xml:space="preserve">variable </w:t>
@@ -3826,6 +3930,7 @@
           <w:rFonts w:ascii="Courier New" w:eastAsia="新細明體" w:hAnsi="Courier New" w:cs="Courier New"/>
           <w:color w:val="000000"/>
           <w:kern w:val="0"/>
+          <w:sz w:val="22"/>
           <w:szCs w:val="24"/>
         </w:rPr>
         <w:t>x</w:t>
@@ -3833,6 +3938,7 @@
       <w:r>
         <w:rPr>
           <w:rFonts w:asciiTheme="majorHAnsi" w:hAnsiTheme="majorHAnsi"/>
+          <w:sz w:val="22"/>
           <w:lang w:eastAsia="zh-HK"/>
         </w:rPr>
         <w:t xml:space="preserve"> is used as the index</w:t>
@@ -3840,6 +3946,7 @@
       <w:r>
         <w:rPr>
           <w:rFonts w:asciiTheme="majorHAnsi" w:hAnsiTheme="majorHAnsi"/>
+          <w:sz w:val="22"/>
           <w:lang w:eastAsia="zh-HK"/>
         </w:rPr>
         <w:t xml:space="preserve"> and its value is incremented by </w:t>
@@ -3849,6 +3956,7 @@
           <w:rFonts w:ascii="Courier New" w:eastAsia="新細明體" w:hAnsi="Courier New" w:cs="Courier New"/>
           <w:color w:val="000000"/>
           <w:kern w:val="0"/>
+          <w:sz w:val="22"/>
           <w:szCs w:val="24"/>
         </w:rPr>
         <w:t>jump</w:t>
@@ -3856,6 +3964,7 @@
       <w:r>
         <w:rPr>
           <w:rFonts w:asciiTheme="majorHAnsi" w:hAnsiTheme="majorHAnsi"/>
+          <w:sz w:val="22"/>
           <w:lang w:eastAsia="zh-HK"/>
         </w:rPr>
         <w:t xml:space="preserve"> every time </w:t>
@@ -3866,6 +3975,7 @@
           <w:rFonts w:ascii="Courier New" w:eastAsia="新細明體" w:hAnsi="Courier New" w:cs="Courier New"/>
           <w:color w:val="000000"/>
           <w:kern w:val="0"/>
+          <w:sz w:val="22"/>
           <w:szCs w:val="24"/>
         </w:rPr>
         <w:t>sinegen</w:t>
@@ -3874,6 +3984,7 @@
       <w:r>
         <w:rPr>
           <w:rFonts w:asciiTheme="majorHAnsi" w:hAnsiTheme="majorHAnsi"/>
+          <w:sz w:val="22"/>
           <w:lang w:eastAsia="zh-HK"/>
         </w:rPr>
         <w:t xml:space="preserve"> is executed. </w:t>
@@ -3884,19 +3995,33 @@
         <w:widowControl/>
         <w:shd w:val="clear" w:color="auto" w:fill="FFFFFF"/>
         <w:rPr>
-          <w:rFonts w:ascii="新細明體" w:eastAsia="新細明體" w:hAnsi="新細明體" w:cs="新細明體"/>
-          <w:kern w:val="0"/>
+          <w:rFonts w:asciiTheme="majorHAnsi" w:hAnsiTheme="majorHAnsi"/>
+          <w:sz w:val="22"/>
           <w:szCs w:val="24"/>
+          <w:lang w:eastAsia="zh-HK"/>
         </w:rPr>
       </w:pPr>
+      <w:proofErr w:type="gramStart"/>
       <w:r>
         <w:rPr>
           <w:rFonts w:ascii="Courier New" w:eastAsia="新細明體" w:hAnsi="Courier New" w:cs="Courier New"/>
           <w:color w:val="000000"/>
           <w:kern w:val="0"/>
+          <w:sz w:val="22"/>
           <w:szCs w:val="24"/>
         </w:rPr>
-        <w:t xml:space="preserve">x </w:t>
+        <w:t>x</w:t>
+      </w:r>
+      <w:proofErr w:type="gramEnd"/>
+      <w:r>
+        <w:rPr>
+          <w:rFonts w:ascii="Courier New" w:eastAsia="新細明體" w:hAnsi="Courier New" w:cs="Courier New"/>
+          <w:color w:val="000000"/>
+          <w:kern w:val="0"/>
+          <w:sz w:val="22"/>
+          <w:szCs w:val="24"/>
+        </w:rPr>
+        <w:t xml:space="preserve"> </w:t>
       </w:r>
       <w:r>
         <w:rPr>
@@ -3905,6 +4030,7 @@
           <w:bCs/>
           <w:color w:val="000080"/>
           <w:kern w:val="0"/>
+          <w:sz w:val="22"/>
           <w:szCs w:val="24"/>
         </w:rPr>
         <w:t>=</w:t>
@@ -3914,6 +4040,7 @@
           <w:rFonts w:ascii="Courier New" w:eastAsia="新細明體" w:hAnsi="Courier New" w:cs="Courier New"/>
           <w:color w:val="000000"/>
           <w:kern w:val="0"/>
+          <w:sz w:val="22"/>
           <w:szCs w:val="24"/>
         </w:rPr>
         <w:t xml:space="preserve"> </w:t>
@@ -3925,6 +4052,7 @@
           <w:bCs/>
           <w:color w:val="000080"/>
           <w:kern w:val="0"/>
+          <w:sz w:val="22"/>
           <w:szCs w:val="24"/>
         </w:rPr>
         <w:t>(</w:t>
@@ -3935,12 +4063,12 @@
           <w:rFonts w:ascii="Courier New" w:eastAsia="新細明體" w:hAnsi="Courier New" w:cs="Courier New"/>
           <w:color w:val="8000FF"/>
           <w:kern w:val="0"/>
+          <w:sz w:val="22"/>
           <w:szCs w:val="24"/>
         </w:rPr>
         <w:t>int</w:t>
       </w:r>
       <w:proofErr w:type="spellEnd"/>
-      <w:proofErr w:type="gramStart"/>
       <w:r>
         <w:rPr>
           <w:rFonts w:ascii="Courier New" w:eastAsia="新細明體" w:hAnsi="Courier New" w:cs="Courier New"/>
@@ -3948,6 +4076,7 @@
           <w:bCs/>
           <w:color w:val="000080"/>
           <w:kern w:val="0"/>
+          <w:sz w:val="22"/>
           <w:szCs w:val="24"/>
         </w:rPr>
         <w:t>)</w:t>
@@ -3958,11 +4087,11 @@
           <w:rFonts w:ascii="Courier New" w:eastAsia="新細明體" w:hAnsi="Courier New" w:cs="Courier New"/>
           <w:color w:val="000000"/>
           <w:kern w:val="0"/>
+          <w:sz w:val="22"/>
           <w:szCs w:val="24"/>
         </w:rPr>
         <w:t>x</w:t>
       </w:r>
-      <w:proofErr w:type="gramEnd"/>
       <w:r>
         <w:rPr>
           <w:rFonts w:ascii="Courier New" w:eastAsia="新細明體" w:hAnsi="Courier New" w:cs="Courier New"/>
@@ -3970,6 +4099,7 @@
           <w:bCs/>
           <w:color w:val="000080"/>
           <w:kern w:val="0"/>
+          <w:sz w:val="22"/>
           <w:szCs w:val="24"/>
         </w:rPr>
         <w:t>%</w:t>
@@ -3979,6 +4109,7 @@
           <w:rFonts w:ascii="Courier New" w:eastAsia="新細明體" w:hAnsi="Courier New" w:cs="Courier New"/>
           <w:color w:val="000000"/>
           <w:kern w:val="0"/>
+          <w:sz w:val="22"/>
           <w:szCs w:val="24"/>
         </w:rPr>
         <w:t>SINE_TABLE_SIZE</w:t>
@@ -3991,6 +4122,7 @@
           <w:bCs/>
           <w:color w:val="000080"/>
           <w:kern w:val="0"/>
+          <w:sz w:val="22"/>
           <w:szCs w:val="24"/>
         </w:rPr>
         <w:t>;</w:t>
@@ -3999,6 +4131,7 @@
         <w:rPr>
           <w:rFonts w:ascii="新細明體" w:eastAsia="新細明體" w:hAnsi="新細明體" w:cs="新細明體" w:hint="eastAsia"/>
           <w:kern w:val="0"/>
+          <w:sz w:val="22"/>
           <w:szCs w:val="24"/>
           <w:lang w:eastAsia="zh-HK"/>
         </w:rPr>
@@ -4007,6 +4140,7 @@
       <w:r>
         <w:rPr>
           <w:rFonts w:asciiTheme="majorHAnsi" w:hAnsiTheme="majorHAnsi"/>
+          <w:sz w:val="22"/>
           <w:szCs w:val="24"/>
           <w:lang w:eastAsia="zh-HK"/>
         </w:rPr>
@@ -4017,6 +4151,7 @@
           <w:rFonts w:ascii="Courier New" w:eastAsia="新細明體" w:hAnsi="Courier New" w:cs="Courier New"/>
           <w:color w:val="000000"/>
           <w:kern w:val="0"/>
+          <w:sz w:val="22"/>
           <w:szCs w:val="24"/>
         </w:rPr>
         <w:t>x</w:t>
@@ -4024,6 +4159,7 @@
       <w:r>
         <w:rPr>
           <w:rFonts w:asciiTheme="majorHAnsi" w:hAnsiTheme="majorHAnsi"/>
+          <w:sz w:val="22"/>
           <w:szCs w:val="24"/>
           <w:lang w:eastAsia="zh-HK"/>
         </w:rPr>
@@ -4032,6 +4168,7 @@
       <w:r>
         <w:rPr>
           <w:rFonts w:asciiTheme="majorHAnsi" w:hAnsiTheme="majorHAnsi"/>
+          <w:sz w:val="22"/>
           <w:szCs w:val="24"/>
           <w:lang w:eastAsia="zh-HK"/>
         </w:rPr>
@@ -4043,6 +4180,7 @@
           <w:rFonts w:ascii="Courier New" w:eastAsia="新細明體" w:hAnsi="Courier New" w:cs="Courier New"/>
           <w:color w:val="8000FF"/>
           <w:kern w:val="0"/>
+          <w:sz w:val="22"/>
           <w:szCs w:val="24"/>
         </w:rPr>
         <w:t>int</w:t>
@@ -4051,6 +4189,7 @@
       <w:r>
         <w:rPr>
           <w:rFonts w:asciiTheme="majorHAnsi" w:hAnsiTheme="majorHAnsi"/>
+          <w:sz w:val="22"/>
           <w:szCs w:val="24"/>
           <w:lang w:eastAsia="zh-HK"/>
         </w:rPr>
@@ -4061,6 +4200,7 @@
           <w:rFonts w:ascii="Courier New" w:eastAsia="新細明體" w:hAnsi="Courier New" w:cs="Courier New"/>
           <w:color w:val="000000"/>
           <w:kern w:val="0"/>
+          <w:sz w:val="22"/>
           <w:szCs w:val="24"/>
         </w:rPr>
         <w:t>x</w:t>
@@ -4068,6 +4208,7 @@
       <w:r>
         <w:rPr>
           <w:rFonts w:asciiTheme="majorHAnsi" w:hAnsiTheme="majorHAnsi"/>
+          <w:sz w:val="22"/>
           <w:szCs w:val="24"/>
           <w:lang w:eastAsia="zh-HK"/>
         </w:rPr>
@@ -4076,6 +4217,7 @@
       <w:r>
         <w:rPr>
           <w:rFonts w:asciiTheme="majorHAnsi" w:hAnsiTheme="majorHAnsi" w:hint="eastAsia"/>
+          <w:sz w:val="22"/>
           <w:szCs w:val="24"/>
           <w:lang w:eastAsia="zh-HK"/>
         </w:rPr>
@@ -4084,16 +4226,27 @@
       <w:r>
         <w:rPr>
           <w:rFonts w:asciiTheme="majorHAnsi" w:hAnsiTheme="majorHAnsi"/>
+          <w:sz w:val="22"/>
           <w:szCs w:val="24"/>
           <w:lang w:eastAsia="zh-HK"/>
         </w:rPr>
-        <w:t xml:space="preserve"> the entry with index </w:t>
+        <w:t xml:space="preserve"> the entry corresponding to the</w:t>
+      </w:r>
+      <w:r>
+        <w:rPr>
+          <w:rFonts w:asciiTheme="majorHAnsi" w:hAnsiTheme="majorHAnsi"/>
+          <w:sz w:val="22"/>
+          <w:szCs w:val="24"/>
+          <w:lang w:eastAsia="zh-HK"/>
+        </w:rPr>
+        <w:t xml:space="preserve"> index </w:t>
       </w:r>
       <w:r>
         <w:rPr>
           <w:rFonts w:ascii="Courier New" w:eastAsia="新細明體" w:hAnsi="Courier New" w:cs="Courier New"/>
           <w:color w:val="000000"/>
           <w:kern w:val="0"/>
+          <w:sz w:val="22"/>
           <w:szCs w:val="24"/>
         </w:rPr>
         <w:t>x</w:t>
@@ -4101,6 +4254,7 @@
       <w:r>
         <w:rPr>
           <w:rFonts w:asciiTheme="majorHAnsi" w:hAnsiTheme="majorHAnsi"/>
+          <w:sz w:val="22"/>
           <w:szCs w:val="24"/>
           <w:lang w:eastAsia="zh-HK"/>
         </w:rPr>
@@ -4109,94 +4263,456 @@
     </w:p>
     <w:p>
       <w:pPr>
-        <w:rPr>
-          <w:rFonts w:asciiTheme="majorHAnsi" w:hAnsiTheme="majorHAnsi" w:hint="eastAsia"/>
+        <w:widowControl/>
+        <w:shd w:val="clear" w:color="auto" w:fill="FFFFFF"/>
+        <w:rPr>
+          <w:rFonts w:asciiTheme="majorHAnsi" w:hAnsiTheme="majorHAnsi"/>
+          <w:sz w:val="22"/>
+          <w:szCs w:val="24"/>
           <w:lang w:eastAsia="zh-HK"/>
         </w:rPr>
       </w:pPr>
     </w:p>
     <w:p>
       <w:pPr>
-        <w:rPr>
-          <w:rFonts w:asciiTheme="majorHAnsi" w:hAnsiTheme="majorHAnsi" w:hint="eastAsia"/>
+        <w:spacing w:afterLines="50" w:after="180"/>
+        <w:rPr>
+          <w:rFonts w:asciiTheme="majorHAnsi" w:hAnsiTheme="majorHAnsi"/>
+          <w:b/>
+          <w:sz w:val="22"/>
+          <w:u w:val="single"/>
           <w:lang w:eastAsia="zh-HK"/>
         </w:rPr>
       </w:pPr>
       <w:r>
         <w:rPr>
-          <w:rFonts w:asciiTheme="majorHAnsi" w:hAnsiTheme="majorHAnsi" w:hint="eastAsia"/>
-          <w:lang w:eastAsia="zh-HK"/>
-        </w:rPr>
-        <w:t>Using this table lookup method means the resolution of the outputted sine wave is limited by the size of the table. To increase resolution without using a larger lookup table, we can store only a quarter of the</w:t>
-      </w:r>
-      <w:r>
-        <w:rPr>
-          <w:rFonts w:asciiTheme="majorHAnsi" w:hAnsiTheme="majorHAnsi" w:hint="eastAsia"/>
-          <w:lang w:eastAsia="zh-HK"/>
-        </w:rPr>
-        <w:t xml:space="preserve"> sine</w:t>
-      </w:r>
-      <w:r>
-        <w:rPr>
-          <w:rFonts w:asciiTheme="majorHAnsi" w:hAnsiTheme="majorHAnsi" w:hint="eastAsia"/>
-          <w:lang w:eastAsia="zh-HK"/>
-        </w:rPr>
-        <w:t xml:space="preserve"> wave </w:t>
-      </w:r>
-      <w:r>
-        <w:rPr>
-          <w:rFonts w:asciiTheme="majorHAnsi" w:hAnsiTheme="majorHAnsi" w:hint="eastAsia"/>
-          <w:lang w:eastAsia="zh-HK"/>
-        </w:rPr>
-        <w:t xml:space="preserve">and make use </w:t>
-      </w:r>
-      <w:r>
-        <w:rPr>
-          <w:rFonts w:asciiTheme="majorHAnsi" w:hAnsiTheme="majorHAnsi" w:hint="eastAsia"/>
-          <w:lang w:eastAsia="zh-HK"/>
-        </w:rPr>
-        <w:t>its symmetric nature</w:t>
-      </w:r>
-      <w:r>
-        <w:rPr>
-          <w:rFonts w:asciiTheme="majorHAnsi" w:hAnsiTheme="majorHAnsi" w:hint="eastAsia"/>
-          <w:lang w:eastAsia="zh-HK"/>
-        </w:rPr>
-        <w:t xml:space="preserve">, i.e. </w:t>
-      </w:r>
-      <w:r>
-        <w:rPr>
-          <w:rFonts w:asciiTheme="majorHAnsi" w:hAnsiTheme="majorHAnsi"/>
-          <w:lang w:eastAsia="zh-HK"/>
-        </w:rPr>
-        <w:t>transvers</w:t>
-      </w:r>
-      <w:r>
-        <w:rPr>
-          <w:rFonts w:asciiTheme="majorHAnsi" w:hAnsiTheme="majorHAnsi" w:hint="eastAsia"/>
-          <w:lang w:eastAsia="zh-HK"/>
-        </w:rPr>
-        <w:t xml:space="preserve">e the table in both directions and multiply </w:t>
-      </w:r>
-      <w:r>
-        <w:rPr>
-          <w:rFonts w:asciiTheme="majorHAnsi" w:hAnsiTheme="majorHAnsi"/>
-          <w:lang w:eastAsia="zh-HK"/>
-        </w:rPr>
-        <w:t>the</w:t>
-      </w:r>
-      <w:r>
-        <w:rPr>
-          <w:rFonts w:asciiTheme="majorHAnsi" w:hAnsiTheme="majorHAnsi" w:hint="eastAsia"/>
-          <w:lang w:eastAsia="zh-HK"/>
-        </w:rPr>
-        <w:t xml:space="preserve"> returned values by 1 or -1 according to the quadrant desired. </w:t>
+          <w:rFonts w:asciiTheme="majorHAnsi" w:hAnsiTheme="majorHAnsi"/>
+          <w:b/>
+          <w:sz w:val="22"/>
+          <w:u w:val="single"/>
+          <w:lang w:eastAsia="zh-HK"/>
+        </w:rPr>
+        <w:t>Scope Traces</w:t>
       </w:r>
     </w:p>
     <w:p>
       <w:pPr>
         <w:rPr>
           <w:rFonts w:asciiTheme="majorHAnsi" w:hAnsiTheme="majorHAnsi"/>
+          <w:sz w:val="22"/>
+          <w:lang w:eastAsia="zh-HK"/>
+        </w:rPr>
+      </w:pPr>
+      <w:r>
+        <w:rPr>
+          <w:rFonts w:asciiTheme="majorHAnsi" w:hAnsiTheme="majorHAnsi"/>
+          <w:noProof/>
+          <w:sz w:val="22"/>
+          <w:lang w:eastAsia="en-US"/>
+        </w:rPr>
+        <w:pict w14:anchorId="143EED31">
+          <v:shape id="_x0000_s1031" type="#_x0000_t202" style="position:absolute;margin-left:.4pt;margin-top:299.15pt;width:386.55pt;height:1in;z-index:251663360;mso-wrap-edited:f" wrapcoords="0 0 21600 0 21600 21600 0 21600 0 0" filled="f" stroked="f">
+            <v:fill o:detectmouseclick="t"/>
+            <v:textbox inset=",7.2pt,,7.2pt">
+              <w:txbxContent>
+                <w:p>
+                  <w:pPr>
+                    <w:jc w:val="center"/>
+                    <w:rPr>
+                      <w:rFonts w:asciiTheme="majorHAnsi" w:hAnsiTheme="majorHAnsi"/>
+                      <w:i/>
+                    </w:rPr>
+                  </w:pPr>
+                  <w:r>
+                    <w:rPr>
+                      <w:rFonts w:asciiTheme="majorHAnsi" w:hAnsiTheme="majorHAnsi"/>
+                      <w:i/>
+                    </w:rPr>
+                    <w:t>Scope trace showing 1kHz sine output</w:t>
+                  </w:r>
+                </w:p>
+              </w:txbxContent>
+            </v:textbox>
+            <w10:wrap type="tight"/>
+          </v:shape>
+        </w:pict>
+      </w:r>
+      <w:r>
+        <w:rPr>
+          <w:rFonts w:asciiTheme="majorHAnsi" w:hAnsiTheme="majorHAnsi"/>
+          <w:sz w:val="22"/>
+          <w:lang w:eastAsia="zh-HK"/>
+        </w:rPr>
+        <w:drawing>
+          <wp:inline distT="0" distB="0" distL="0" distR="0" wp14:anchorId="4D1E3C2E" wp14:editId="1BF78036">
+            <wp:extent cx="4909584" cy="3709437"/>
+            <wp:effectExtent l="0" t="0" r="0" b="0"/>
+            <wp:docPr id="1" name="Picture 1" descr="Macintosh HD:Users:Mike:Github Uni3:RTDSPlab:lab2-new:1KHz.jpg"/>
+            <wp:cNvGraphicFramePr>
+              <a:graphicFrameLocks xmlns:a="http://schemas.openxmlformats.org/drawingml/2006/main" noChangeAspect="1"/>
+            </wp:cNvGraphicFramePr>
+            <a:graphic xmlns:a="http://schemas.openxmlformats.org/drawingml/2006/main">
+              <a:graphicData uri="http://schemas.openxmlformats.org/drawingml/2006/picture">
+                <pic:pic xmlns:pic="http://schemas.openxmlformats.org/drawingml/2006/picture">
+                  <pic:nvPicPr>
+                    <pic:cNvPr id="0" name="Picture 1" descr="Macintosh HD:Users:Mike:Github Uni3:RTDSPlab:lab2-new:1KHz.jpg"/>
+                    <pic:cNvPicPr>
+                      <a:picLocks noChangeAspect="1" noChangeArrowheads="1"/>
+                    </pic:cNvPicPr>
+                  </pic:nvPicPr>
+                  <pic:blipFill>
+                    <a:blip r:embed="rId7">
+                      <a:extLst>
+                        <a:ext uri="{28A0092B-C50C-407E-A947-70E740481C1C}">
+                          <a14:useLocalDpi xmlns:a14="http://schemas.microsoft.com/office/drawing/2010/main" val="0"/>
+                        </a:ext>
+                      </a:extLst>
+                    </a:blip>
+                    <a:srcRect/>
+                    <a:stretch>
+                      <a:fillRect/>
+                    </a:stretch>
+                  </pic:blipFill>
+                  <pic:spPr bwMode="auto">
+                    <a:xfrm>
+                      <a:off x="0" y="0"/>
+                      <a:ext cx="4909584" cy="3709437"/>
+                    </a:xfrm>
+                    <a:prstGeom prst="rect">
+                      <a:avLst/>
+                    </a:prstGeom>
+                    <a:noFill/>
+                    <a:ln>
+                      <a:noFill/>
+                    </a:ln>
+                  </pic:spPr>
+                </pic:pic>
+              </a:graphicData>
+            </a:graphic>
+          </wp:inline>
+        </w:drawing>
+      </w:r>
+    </w:p>
+    <w:p>
+      <w:pPr>
+        <w:rPr>
+          <w:rFonts w:asciiTheme="majorHAnsi" w:hAnsiTheme="majorHAnsi"/>
+          <w:sz w:val="22"/>
+          <w:lang w:eastAsia="zh-HK"/>
+        </w:rPr>
+      </w:pPr>
+      <w:r>
+        <w:rPr>
+          <w:rFonts w:asciiTheme="majorHAnsi" w:hAnsiTheme="majorHAnsi"/>
+          <w:sz w:val="22"/>
+          <w:lang w:eastAsia="zh-HK"/>
+        </w:rPr>
+        <w:lastRenderedPageBreak/>
+        <w:drawing>
+          <wp:inline distT="0" distB="0" distL="0" distR="0" wp14:anchorId="00FE66BF" wp14:editId="3AB859AC">
+            <wp:extent cx="5262880" cy="3955415"/>
+            <wp:effectExtent l="0" t="0" r="0" b="0"/>
+            <wp:docPr id="2" name="Picture 2" descr="Macintosh HD:Users:Mike:Github Uni3:RTDSPlab:lab2-new:31Hz.jpg"/>
+            <wp:cNvGraphicFramePr>
+              <a:graphicFrameLocks xmlns:a="http://schemas.openxmlformats.org/drawingml/2006/main" noChangeAspect="1"/>
+            </wp:cNvGraphicFramePr>
+            <a:graphic xmlns:a="http://schemas.openxmlformats.org/drawingml/2006/main">
+              <a:graphicData uri="http://schemas.openxmlformats.org/drawingml/2006/picture">
+                <pic:pic xmlns:pic="http://schemas.openxmlformats.org/drawingml/2006/picture">
+                  <pic:nvPicPr>
+                    <pic:cNvPr id="0" name="Picture 2" descr="Macintosh HD:Users:Mike:Github Uni3:RTDSPlab:lab2-new:31Hz.jpg"/>
+                    <pic:cNvPicPr>
+                      <a:picLocks noChangeAspect="1" noChangeArrowheads="1"/>
+                    </pic:cNvPicPr>
+                  </pic:nvPicPr>
+                  <pic:blipFill>
+                    <a:blip r:embed="rId8">
+                      <a:extLst>
+                        <a:ext uri="{28A0092B-C50C-407E-A947-70E740481C1C}">
+                          <a14:useLocalDpi xmlns:a14="http://schemas.microsoft.com/office/drawing/2010/main" val="0"/>
+                        </a:ext>
+                      </a:extLst>
+                    </a:blip>
+                    <a:srcRect/>
+                    <a:stretch>
+                      <a:fillRect/>
+                    </a:stretch>
+                  </pic:blipFill>
+                  <pic:spPr bwMode="auto">
+                    <a:xfrm>
+                      <a:off x="0" y="0"/>
+                      <a:ext cx="5262880" cy="3955415"/>
+                    </a:xfrm>
+                    <a:prstGeom prst="rect">
+                      <a:avLst/>
+                    </a:prstGeom>
+                    <a:noFill/>
+                    <a:ln>
+                      <a:noFill/>
+                    </a:ln>
+                  </pic:spPr>
+                </pic:pic>
+              </a:graphicData>
+            </a:graphic>
+          </wp:inline>
+        </w:drawing>
+      </w:r>
+    </w:p>
+    <w:p>
+      <w:pPr>
+        <w:jc w:val="center"/>
+        <w:rPr>
+          <w:rFonts w:asciiTheme="majorHAnsi" w:hAnsiTheme="majorHAnsi"/>
+          <w:i/>
+          <w:sz w:val="22"/>
+          <w:lang w:eastAsia="zh-HK"/>
+        </w:rPr>
+      </w:pPr>
+      <w:r>
+        <w:rPr>
+          <w:rFonts w:asciiTheme="majorHAnsi" w:hAnsiTheme="majorHAnsi"/>
+          <w:i/>
+          <w:sz w:val="22"/>
+          <w:lang w:eastAsia="zh-HK"/>
+        </w:rPr>
+        <w:t>Scope trace showing lower limit of operation</w:t>
+      </w:r>
+    </w:p>
+    <w:p>
+      <w:pPr>
+        <w:rPr>
+          <w:rFonts w:asciiTheme="majorHAnsi" w:hAnsiTheme="majorHAnsi"/>
+          <w:sz w:val="22"/>
+          <w:lang w:eastAsia="zh-HK"/>
+        </w:rPr>
+      </w:pPr>
+      <w:r>
+        <w:rPr>
+          <w:rFonts w:asciiTheme="majorHAnsi" w:hAnsiTheme="majorHAnsi"/>
+          <w:sz w:val="22"/>
+          <w:lang w:eastAsia="zh-HK"/>
+        </w:rPr>
+        <w:drawing>
+          <wp:inline distT="0" distB="0" distL="0" distR="0" wp14:anchorId="4D54DC5F" wp14:editId="4B97195A">
+            <wp:extent cx="5262880" cy="3912870"/>
+            <wp:effectExtent l="0" t="0" r="0" b="0"/>
+            <wp:docPr id="3" name="Picture 3" descr="Macintosh HD:Users:Mike:Github Uni3:RTDSPlab:lab2-new:4KHz.jpg"/>
+            <wp:cNvGraphicFramePr>
+              <a:graphicFrameLocks xmlns:a="http://schemas.openxmlformats.org/drawingml/2006/main" noChangeAspect="1"/>
+            </wp:cNvGraphicFramePr>
+            <a:graphic xmlns:a="http://schemas.openxmlformats.org/drawingml/2006/main">
+              <a:graphicData uri="http://schemas.openxmlformats.org/drawingml/2006/picture">
+                <pic:pic xmlns:pic="http://schemas.openxmlformats.org/drawingml/2006/picture">
+                  <pic:nvPicPr>
+                    <pic:cNvPr id="0" name="Picture 3" descr="Macintosh HD:Users:Mike:Github Uni3:RTDSPlab:lab2-new:4KHz.jpg"/>
+                    <pic:cNvPicPr>
+                      <a:picLocks noChangeAspect="1" noChangeArrowheads="1"/>
+                    </pic:cNvPicPr>
+                  </pic:nvPicPr>
+                  <pic:blipFill>
+                    <a:blip r:embed="rId9">
+                      <a:extLst>
+                        <a:ext uri="{28A0092B-C50C-407E-A947-70E740481C1C}">
+                          <a14:useLocalDpi xmlns:a14="http://schemas.microsoft.com/office/drawing/2010/main" val="0"/>
+                        </a:ext>
+                      </a:extLst>
+                    </a:blip>
+                    <a:srcRect/>
+                    <a:stretch>
+                      <a:fillRect/>
+                    </a:stretch>
+                  </pic:blipFill>
+                  <pic:spPr bwMode="auto">
+                    <a:xfrm>
+                      <a:off x="0" y="0"/>
+                      <a:ext cx="5262880" cy="3912870"/>
+                    </a:xfrm>
+                    <a:prstGeom prst="rect">
+                      <a:avLst/>
+                    </a:prstGeom>
+                    <a:noFill/>
+                    <a:ln>
+                      <a:noFill/>
+                    </a:ln>
+                  </pic:spPr>
+                </pic:pic>
+              </a:graphicData>
+            </a:graphic>
+          </wp:inline>
+        </w:drawing>
+      </w:r>
+    </w:p>
+    <w:p>
+      <w:pPr>
+        <w:jc w:val="center"/>
+        <w:rPr>
+          <w:rFonts w:asciiTheme="majorHAnsi" w:hAnsiTheme="majorHAnsi"/>
+          <w:i/>
+          <w:sz w:val="22"/>
+          <w:lang w:eastAsia="zh-HK"/>
+        </w:rPr>
+      </w:pPr>
+      <w:proofErr w:type="gramStart"/>
+      <w:r>
+        <w:rPr>
+          <w:rFonts w:asciiTheme="majorHAnsi" w:hAnsiTheme="majorHAnsi"/>
+          <w:i/>
+          <w:sz w:val="22"/>
+          <w:lang w:eastAsia="zh-HK"/>
+        </w:rPr>
+        <w:t>Scope trace showing upper limit as we approach the nyquist freq.</w:t>
+      </w:r>
+      <w:proofErr w:type="gramEnd"/>
+    </w:p>
+    <w:p>
+      <w:pPr>
+        <w:spacing w:afterLines="50" w:after="180"/>
+        <w:rPr>
+          <w:rFonts w:asciiTheme="majorHAnsi" w:hAnsiTheme="majorHAnsi"/>
+          <w:b/>
+          <w:sz w:val="22"/>
+          <w:u w:val="single"/>
+          <w:lang w:eastAsia="zh-HK"/>
+        </w:rPr>
+      </w:pPr>
+    </w:p>
+    <w:p>
+      <w:pPr>
+        <w:spacing w:afterLines="50" w:after="180"/>
+        <w:rPr>
+          <w:rFonts w:asciiTheme="majorHAnsi" w:hAnsiTheme="majorHAnsi"/>
+          <w:b/>
+          <w:sz w:val="22"/>
+          <w:u w:val="single"/>
+          <w:lang w:eastAsia="zh-HK"/>
+        </w:rPr>
+      </w:pPr>
+    </w:p>
+    <w:p>
+      <w:pPr>
+        <w:spacing w:afterLines="50" w:after="180"/>
+        <w:rPr>
+          <w:rFonts w:asciiTheme="majorHAnsi" w:hAnsiTheme="majorHAnsi"/>
+          <w:b/>
+          <w:sz w:val="22"/>
+          <w:u w:val="single"/>
+          <w:lang w:eastAsia="zh-HK"/>
+        </w:rPr>
+      </w:pPr>
+      <w:r>
+        <w:rPr>
+          <w:rFonts w:asciiTheme="majorHAnsi" w:hAnsiTheme="majorHAnsi"/>
+          <w:b/>
+          <w:sz w:val="22"/>
+          <w:u w:val="single"/>
+          <w:lang w:eastAsia="zh-HK"/>
+        </w:rPr>
+        <w:lastRenderedPageBreak/>
+        <w:t>Limitations of code operation</w:t>
+      </w:r>
+    </w:p>
+    <w:p>
+      <w:pPr>
+        <w:rPr>
+          <w:rFonts w:asciiTheme="majorHAnsi" w:hAnsiTheme="majorHAnsi"/>
+          <w:sz w:val="22"/>
+          <w:lang w:eastAsia="zh-HK"/>
+        </w:rPr>
+      </w:pPr>
+      <w:r>
+        <w:rPr>
+          <w:rFonts w:asciiTheme="majorHAnsi" w:hAnsiTheme="majorHAnsi" w:hint="eastAsia"/>
+          <w:sz w:val="22"/>
+          <w:lang w:eastAsia="zh-HK"/>
+        </w:rPr>
+        <w:t>Using this table lookup method means the resolution of the outputted sine wave is limited by the size of the table. To increase resolution without using a larger lookup table, we can store only a quarter of the</w:t>
+      </w:r>
+      <w:r>
+        <w:rPr>
+          <w:rFonts w:asciiTheme="majorHAnsi" w:hAnsiTheme="majorHAnsi" w:hint="eastAsia"/>
+          <w:sz w:val="22"/>
+          <w:lang w:eastAsia="zh-HK"/>
+        </w:rPr>
+        <w:t xml:space="preserve"> sine</w:t>
+      </w:r>
+      <w:r>
+        <w:rPr>
+          <w:rFonts w:asciiTheme="majorHAnsi" w:hAnsiTheme="majorHAnsi" w:hint="eastAsia"/>
+          <w:sz w:val="22"/>
+          <w:lang w:eastAsia="zh-HK"/>
+        </w:rPr>
+        <w:t xml:space="preserve"> wave </w:t>
+      </w:r>
+      <w:r>
+        <w:rPr>
+          <w:rFonts w:asciiTheme="majorHAnsi" w:hAnsiTheme="majorHAnsi" w:hint="eastAsia"/>
+          <w:sz w:val="22"/>
+          <w:lang w:eastAsia="zh-HK"/>
+        </w:rPr>
+        <w:t xml:space="preserve">and make use </w:t>
+      </w:r>
+      <w:r>
+        <w:rPr>
+          <w:rFonts w:asciiTheme="majorHAnsi" w:hAnsiTheme="majorHAnsi" w:hint="eastAsia"/>
+          <w:sz w:val="22"/>
+          <w:lang w:eastAsia="zh-HK"/>
+        </w:rPr>
+        <w:t>its symmetric nature</w:t>
+      </w:r>
+      <w:r>
+        <w:rPr>
+          <w:rFonts w:asciiTheme="majorHAnsi" w:hAnsiTheme="majorHAnsi" w:hint="eastAsia"/>
+          <w:sz w:val="22"/>
+          <w:lang w:eastAsia="zh-HK"/>
+        </w:rPr>
+        <w:t xml:space="preserve">, i.e. </w:t>
+      </w:r>
+      <w:r>
+        <w:rPr>
+          <w:rFonts w:asciiTheme="majorHAnsi" w:hAnsiTheme="majorHAnsi"/>
+          <w:sz w:val="22"/>
+          <w:lang w:eastAsia="zh-HK"/>
+        </w:rPr>
+        <w:t>tra</w:t>
+      </w:r>
+      <w:r>
+        <w:rPr>
+          <w:rFonts w:asciiTheme="majorHAnsi" w:hAnsiTheme="majorHAnsi"/>
+          <w:sz w:val="22"/>
+          <w:lang w:eastAsia="zh-HK"/>
+        </w:rPr>
+        <w:t>vers</w:t>
+      </w:r>
+      <w:r>
+        <w:rPr>
+          <w:rFonts w:asciiTheme="majorHAnsi" w:hAnsiTheme="majorHAnsi" w:hint="eastAsia"/>
+          <w:sz w:val="22"/>
+          <w:lang w:eastAsia="zh-HK"/>
+        </w:rPr>
+        <w:t xml:space="preserve">e the table in both directions and multiply </w:t>
+      </w:r>
+      <w:r>
+        <w:rPr>
+          <w:rFonts w:asciiTheme="majorHAnsi" w:hAnsiTheme="majorHAnsi"/>
+          <w:sz w:val="22"/>
+          <w:lang w:eastAsia="zh-HK"/>
+        </w:rPr>
+        <w:t>the</w:t>
+      </w:r>
+      <w:r>
+        <w:rPr>
+          <w:rFonts w:asciiTheme="majorHAnsi" w:hAnsiTheme="majorHAnsi" w:hint="eastAsia"/>
+          <w:sz w:val="22"/>
+          <w:lang w:eastAsia="zh-HK"/>
+        </w:rPr>
+        <w:t xml:space="preserve"> returned values by 1 or -1 according to the quadrant desired. </w:t>
+      </w:r>
+    </w:p>
+    <w:p>
+      <w:pPr>
+        <w:rPr>
+          <w:rFonts w:asciiTheme="majorHAnsi" w:hAnsiTheme="majorHAnsi"/>
+          <w:sz w:val="22"/>
           <w:lang w:eastAsia="zh-HK"/>
         </w:rPr>
       </w:pPr>
@@ -4205,238 +4721,132 @@
       <w:pPr>
         <w:pStyle w:val="DefaultStyle"/>
         <w:rPr>
+          <w:rFonts w:eastAsiaTheme="minorEastAsia"/>
+          <w:sz w:val="22"/>
+          <w:lang w:eastAsia="zh-HK"/>
+        </w:rPr>
+      </w:pPr>
+      <w:r>
+        <w:rPr>
+          <w:rFonts w:asciiTheme="majorHAnsi" w:hAnsiTheme="majorHAnsi"/>
+          <w:sz w:val="22"/>
+        </w:rPr>
+        <w:t>The theoretical maximum sine output frequency should be slightly under half the</w:t>
+      </w:r>
+      <w:r>
+        <w:rPr>
+          <w:sz w:val="22"/>
+        </w:rPr>
+        <w:t xml:space="preserve"> sampling frequency we set. </w:t>
+      </w:r>
+      <w:r>
+        <w:rPr>
           <w:rFonts w:eastAsiaTheme="minorEastAsia" w:hint="eastAsia"/>
-          <w:lang w:eastAsia="zh-HK"/>
-        </w:rPr>
-      </w:pPr>
-      <w:r>
-        <w:rPr>
-          <w:rFonts w:asciiTheme="majorHAnsi" w:hAnsiTheme="majorHAnsi"/>
-        </w:rPr>
-        <w:t>The theoretical maximum sine output frequency should be slightly under half the</w:t>
-      </w:r>
-      <w:r>
-        <w:t xml:space="preserve"> sampling frequency we set. </w:t>
+          <w:sz w:val="22"/>
+          <w:lang w:eastAsia="zh-HK"/>
+        </w:rPr>
+        <w:t>This constraint arises due to</w:t>
+      </w:r>
+      <w:r>
+        <w:rPr>
+          <w:sz w:val="22"/>
+        </w:rPr>
+        <w:t xml:space="preserve"> the </w:t>
+      </w:r>
+      <w:r>
+        <w:rPr>
+          <w:sz w:val="22"/>
+        </w:rPr>
+        <w:t>symmetric nature of sine waves</w:t>
       </w:r>
       <w:r>
         <w:rPr>
           <w:rFonts w:eastAsiaTheme="minorEastAsia" w:hint="eastAsia"/>
-          <w:lang w:eastAsia="zh-HK"/>
-        </w:rPr>
-        <w:t>This constraint arises due to</w:t>
-      </w:r>
-      <w:r>
-        <w:t xml:space="preserve"> the </w:t>
-      </w:r>
-      <w:r>
-        <w:t>symmetric nature of sine waves</w:t>
+          <w:sz w:val="22"/>
+          <w:lang w:eastAsia="zh-HK"/>
+        </w:rPr>
+        <w:t xml:space="preserve">; </w:t>
+      </w:r>
+      <w:r>
+        <w:rPr>
+          <w:sz w:val="22"/>
+        </w:rPr>
+        <w:t xml:space="preserve">if we output at half the sampling frequency, we would be outputting 2 entries from the lookup table per period, one at the start, one halfway, both of which are zero. Reconstructing anything sensible out of this would be difficult. As we increase the desired output frequency closer to this limit, the sine wave became </w:t>
+      </w:r>
+      <w:r>
+        <w:rPr>
+          <w:sz w:val="22"/>
+        </w:rPr>
+        <w:t>noisier</w:t>
+      </w:r>
+      <w:r>
+        <w:rPr>
+          <w:sz w:val="22"/>
+        </w:rPr>
+        <w:t xml:space="preserve"> due to any rounding error being much more pronounced with so few samples, as well as the actual timing of the output being not precisely as set by the sampling freq</w:t>
       </w:r>
       <w:r>
         <w:rPr>
           <w:rFonts w:eastAsiaTheme="minorEastAsia" w:hint="eastAsia"/>
-          <w:lang w:eastAsia="zh-HK"/>
-        </w:rPr>
-        <w:t xml:space="preserve">; </w:t>
-      </w:r>
-      <w:r>
-        <w:t xml:space="preserve">if we output at half the sampling frequency, we would be outputting 2 entries from the lookup table per period, one at the start, one halfway, both of which are zero. Reconstructing anything sensible out of this would be difficult. As we increase the desired output frequency closer to this limit, the sine wave became </w:t>
-      </w:r>
-      <w:r>
-        <w:t>noisier</w:t>
-      </w:r>
-      <w:r>
-        <w:t xml:space="preserve"> due to any rounding error being much more pronounced with so few samples, as well as the actual timing of the output being not precisely as set by the sampling freq</w:t>
-      </w:r>
-      <w:r>
-        <w:rPr>
-          <w:rFonts w:eastAsiaTheme="minorEastAsia" w:hint="eastAsia"/>
+          <w:sz w:val="22"/>
           <w:lang w:eastAsia="zh-HK"/>
         </w:rPr>
         <w:t>uency</w:t>
       </w:r>
       <w:r>
+        <w:rPr>
+          <w:sz w:val="22"/>
+        </w:rPr>
         <w:t>.</w:t>
       </w:r>
     </w:p>
     <w:p>
       <w:pPr>
         <w:pStyle w:val="DefaultStyle"/>
+        <w:rPr>
+          <w:sz w:val="22"/>
+        </w:rPr>
       </w:pPr>
       <w:r>
         <w:rPr>
           <w:rFonts w:eastAsiaTheme="minorEastAsia" w:hint="eastAsia"/>
+          <w:sz w:val="22"/>
           <w:lang w:eastAsia="zh-HK"/>
         </w:rPr>
         <w:t>Since</w:t>
       </w:r>
       <w:r>
-        <w:t xml:space="preserve"> we are simply adding the jump to find the next index in the array to read from, when this jump gets truncated to zero due to integer casting for the index, </w:t>
-      </w:r>
-      <w:r>
-        <w:lastRenderedPageBreak/>
-        <w:t>this would determine the lower bound of frequencies we can output. Whe</w:t>
-      </w:r>
-      <w:r>
-        <w:t xml:space="preserve">n using a sampling frequency of </w:t>
-      </w:r>
-      <w:proofErr w:type="gramStart"/>
-      <w:r>
-        <w:t>8</w:t>
+        <w:rPr>
+          <w:sz w:val="22"/>
+        </w:rPr>
+        <w:t xml:space="preserve"> we are simply adding the jump to find the next index in the array to read from, when this jump gets truncated to zero due to integer casting for the index, this would determine the lower bound of frequencies we can output. Whe</w:t>
+      </w:r>
+      <w:r>
+        <w:rPr>
+          <w:sz w:val="22"/>
+        </w:rPr>
+        <w:t>n using a sampling frequency of 8</w:t>
       </w:r>
       <w:r>
         <w:rPr>
           <w:rFonts w:eastAsiaTheme="minorEastAsia" w:hint="eastAsia"/>
+          <w:sz w:val="22"/>
           <w:lang w:eastAsia="zh-HK"/>
         </w:rPr>
         <w:t>k</w:t>
       </w:r>
       <w:r>
-        <w:t>Hz</w:t>
-      </w:r>
-      <w:proofErr w:type="gramEnd"/>
-      <w:r>
-        <w:t xml:space="preserve"> this lower bound was around 30Hz. </w:t>
+        <w:rPr>
+          <w:sz w:val="22"/>
+        </w:rPr>
+        <w:t xml:space="preserve">Hz this lower bound was around 30Hz. </w:t>
       </w:r>
     </w:p>
     <w:p>
       <w:pPr>
         <w:pStyle w:val="DefaultStyle"/>
-      </w:pPr>
-      <w:r>
-        <w:t xml:space="preserve">Given </w:t>
-      </w:r>
-      <w:r>
-        <w:rPr>
-          <w:rFonts w:ascii="Courier" w:hAnsi="Courier"/>
-        </w:rPr>
-        <w:t>jump = (256*freq/sampling freq) + 0.5</w:t>
-      </w:r>
-      <w:r>
-        <w:t xml:space="preserve">. </w:t>
-      </w:r>
-      <w:r>
-        <w:t xml:space="preserve">The addition of 0.5 allows to us round off </w:t>
-      </w:r>
-      <w:r>
-        <w:rPr>
-          <w:rFonts w:ascii="Courier" w:hAnsi="Courier"/>
-        </w:rPr>
-        <w:t>jump</w:t>
-      </w:r>
-      <w:r>
-        <w:t xml:space="preserve"> instead of taking the floor. This addition is unnecessary as we are only concerned about the actual outputted </w:t>
-      </w:r>
-      <w:r>
-        <w:t>frequency;</w:t>
-      </w:r>
-      <w:r>
-        <w:t xml:space="preserve"> however, it provides better approximation for the lookup table index.</w:t>
-      </w:r>
-      <w:r>
-        <w:t xml:space="preserve"> </w:t>
-      </w:r>
-      <w:r>
-        <w:t>We need a jump of at least 1 in order to increment through the sine lookup table. To achieve this</w:t>
-      </w:r>
-      <w:r>
-        <w:rPr>
-          <w:rFonts w:eastAsiaTheme="minorEastAsia" w:hint="eastAsia"/>
-          <w:lang w:eastAsia="zh-HK"/>
-        </w:rPr>
-        <w:t>,</w:t>
-      </w:r>
-      <w:r>
-        <w:t xml:space="preserve"> </w:t>
-      </w:r>
-      <w:r>
-        <w:rPr>
-          <w:rFonts w:ascii="Courier" w:hAnsi="Courier"/>
-        </w:rPr>
-        <w:t>freq</w:t>
-      </w:r>
-      <w:r>
-        <w:t xml:space="preserve"> needs to be at least 31.25Hz. In other words, there aren’t enough entries in the lookup table </w:t>
-      </w:r>
-      <w:r>
-        <w:rPr>
-          <w:rFonts w:eastAsiaTheme="minorEastAsia" w:hint="eastAsia"/>
-          <w:lang w:eastAsia="zh-HK"/>
-        </w:rPr>
-        <w:t>when</w:t>
-      </w:r>
-      <w:r>
-        <w:t xml:space="preserve"> </w:t>
-      </w:r>
-      <w:r>
-        <w:rPr>
-          <w:rFonts w:ascii="Courier" w:hAnsi="Courier"/>
-        </w:rPr>
-        <w:t>freq</w:t>
-      </w:r>
-      <w:r>
-        <w:t xml:space="preserve"> </w:t>
-      </w:r>
-      <w:r>
-        <w:rPr>
-          <w:rFonts w:eastAsiaTheme="minorEastAsia" w:hint="eastAsia"/>
-          <w:lang w:eastAsia="zh-HK"/>
-        </w:rPr>
-        <w:t xml:space="preserve">is </w:t>
-      </w:r>
-      <w:r>
-        <w:t xml:space="preserve">less than 31.25Hz; our resolution is not high enough to keep outputting values at </w:t>
-      </w:r>
-      <w:proofErr w:type="gramStart"/>
-      <w:r>
-        <w:t>8</w:t>
-      </w:r>
-      <w:r>
-        <w:rPr>
-          <w:rFonts w:eastAsiaTheme="minorEastAsia" w:hint="eastAsia"/>
-          <w:lang w:eastAsia="zh-HK"/>
-        </w:rPr>
-        <w:t>k</w:t>
-      </w:r>
-      <w:r>
-        <w:t>Hz</w:t>
-      </w:r>
-      <w:proofErr w:type="gramEnd"/>
-      <w:r>
-        <w:t xml:space="preserve"> to create a wave slower than 31.25 Hz. </w:t>
-      </w:r>
-      <w:r>
-        <w:rPr>
-          <w:rFonts w:eastAsiaTheme="minorEastAsia" w:hint="eastAsia"/>
-          <w:lang w:eastAsia="zh-HK"/>
-        </w:rPr>
-        <w:t>A</w:t>
-      </w:r>
-      <w:r>
-        <w:t xml:space="preserve"> side effect of this half addition is that the output frequency will still be smooth, stable 30Hz if we set the </w:t>
-      </w:r>
-      <w:proofErr w:type="spellStart"/>
-      <w:r>
-        <w:rPr>
-          <w:rFonts w:ascii="Courier" w:hAnsi="Courier"/>
-        </w:rPr>
-        <w:t>sine_freq</w:t>
-      </w:r>
-      <w:proofErr w:type="spellEnd"/>
-      <w:r>
-        <w:t xml:space="preserve"> parameter to anything be</w:t>
-      </w:r>
-      <w:bookmarkStart w:id="0" w:name="_GoBack"/>
-      <w:bookmarkEnd w:id="0"/>
-      <w:r>
-        <w:t>tween that and 15 Hz, anything lower and we will get nothing at the output.</w:t>
-      </w:r>
-    </w:p>
-    <w:p>
-      <w:pPr>
-        <w:pStyle w:val="DefaultStyle"/>
-        <w:rPr>
-          <w:rFonts w:eastAsiaTheme="minorEastAsia" w:hint="eastAsia"/>
-          <w:lang w:eastAsia="zh-HK"/>
+        <w:rPr>
+          <w:sz w:val="22"/>
         </w:rPr>
       </w:pPr>
     </w:p>
@@ -4444,77 +4854,194 @@
       <w:pPr>
         <w:pStyle w:val="DefaultStyle"/>
         <w:rPr>
+          <w:sz w:val="22"/>
+        </w:rPr>
+      </w:pPr>
+      <w:r>
+        <w:rPr>
+          <w:sz w:val="22"/>
+        </w:rPr>
+        <w:t xml:space="preserve">Given </w:t>
+      </w:r>
+      <w:r>
+        <w:rPr>
+          <w:rFonts w:ascii="Courier" w:hAnsi="Courier"/>
+          <w:sz w:val="22"/>
+        </w:rPr>
+        <w:t>jump = (256*freq/sampling freq) + 0.5</w:t>
+      </w:r>
+      <w:r>
+        <w:rPr>
+          <w:sz w:val="22"/>
+        </w:rPr>
+        <w:t xml:space="preserve">. The addition of 0.5 allows to us round off </w:t>
+      </w:r>
+      <w:r>
+        <w:rPr>
+          <w:rFonts w:ascii="Courier" w:hAnsi="Courier"/>
+          <w:sz w:val="22"/>
+        </w:rPr>
+        <w:t>jump</w:t>
+      </w:r>
+      <w:r>
+        <w:rPr>
+          <w:sz w:val="22"/>
+        </w:rPr>
+        <w:t xml:space="preserve"> instead of taking the floor. This addition is unnecessary as we are only concerned about the actual outputted </w:t>
+      </w:r>
+      <w:r>
+        <w:rPr>
+          <w:sz w:val="22"/>
+        </w:rPr>
+        <w:t>frequency;</w:t>
+      </w:r>
+      <w:r>
+        <w:rPr>
+          <w:sz w:val="22"/>
+        </w:rPr>
+        <w:t xml:space="preserve"> however, it provides better approximation for the lookup table index.</w:t>
+      </w:r>
+      <w:r>
+        <w:rPr>
+          <w:sz w:val="22"/>
+        </w:rPr>
+        <w:t xml:space="preserve"> </w:t>
+      </w:r>
+      <w:r>
+        <w:rPr>
+          <w:sz w:val="22"/>
+        </w:rPr>
+        <w:t>We need a jump of at least 1 in order to increment through the sine lookup table. To achieve this</w:t>
+      </w:r>
+      <w:r>
+        <w:rPr>
           <w:rFonts w:eastAsiaTheme="minorEastAsia" w:hint="eastAsia"/>
-          <w:lang w:eastAsia="zh-HK"/>
-        </w:rPr>
-      </w:pPr>
+          <w:sz w:val="22"/>
+          <w:lang w:eastAsia="zh-HK"/>
+        </w:rPr>
+        <w:t>,</w:t>
+      </w:r>
+      <w:r>
+        <w:rPr>
+          <w:sz w:val="22"/>
+        </w:rPr>
+        <w:t xml:space="preserve"> </w:t>
+      </w:r>
+      <w:r>
+        <w:rPr>
+          <w:rFonts w:ascii="Courier" w:hAnsi="Courier"/>
+          <w:sz w:val="22"/>
+        </w:rPr>
+        <w:t>freq</w:t>
+      </w:r>
+      <w:r>
+        <w:rPr>
+          <w:sz w:val="22"/>
+        </w:rPr>
+        <w:t xml:space="preserve"> needs to be at least 31.25Hz. In other words, there aren’t enough entries in the lookup table </w:t>
+      </w:r>
       <w:r>
         <w:rPr>
           <w:rFonts w:eastAsiaTheme="minorEastAsia" w:hint="eastAsia"/>
-          <w:lang w:eastAsia="zh-HK"/>
-        </w:rPr>
-        <w:t>A work</w:t>
+          <w:sz w:val="22"/>
+          <w:lang w:eastAsia="zh-HK"/>
+        </w:rPr>
+        <w:t>when</w:t>
+      </w:r>
+      <w:r>
+        <w:rPr>
+          <w:sz w:val="22"/>
+        </w:rPr>
+        <w:t xml:space="preserve"> </w:t>
+      </w:r>
+      <w:r>
+        <w:rPr>
+          <w:rFonts w:ascii="Courier" w:hAnsi="Courier"/>
+          <w:sz w:val="22"/>
+        </w:rPr>
+        <w:t>freq</w:t>
+      </w:r>
+      <w:r>
+        <w:rPr>
+          <w:sz w:val="22"/>
+        </w:rPr>
+        <w:t xml:space="preserve"> </w:t>
       </w:r>
       <w:r>
         <w:rPr>
           <w:rFonts w:eastAsiaTheme="minorEastAsia" w:hint="eastAsia"/>
-          <w:lang w:eastAsia="zh-HK"/>
-        </w:rPr>
-        <w:t xml:space="preserve">around </w:t>
+          <w:sz w:val="22"/>
+          <w:lang w:eastAsia="zh-HK"/>
+        </w:rPr>
+        <w:t xml:space="preserve">is </w:t>
+      </w:r>
+      <w:r>
+        <w:rPr>
+          <w:sz w:val="22"/>
+        </w:rPr>
+        <w:t>less than 31.25Hz; our resolution is not high enough to keep outputting values at 8</w:t>
       </w:r>
       <w:r>
         <w:rPr>
           <w:rFonts w:eastAsiaTheme="minorEastAsia" w:hint="eastAsia"/>
-          <w:lang w:eastAsia="zh-HK"/>
-        </w:rPr>
-        <w:t xml:space="preserve">of </w:t>
+          <w:sz w:val="22"/>
+          <w:lang w:eastAsia="zh-HK"/>
+        </w:rPr>
+        <w:t>k</w:t>
+      </w:r>
+      <w:r>
+        <w:rPr>
+          <w:sz w:val="22"/>
+        </w:rPr>
+        <w:t xml:space="preserve">Hz to create a wave slower than 31.25 Hz. </w:t>
       </w:r>
       <w:r>
         <w:rPr>
           <w:rFonts w:eastAsiaTheme="minorEastAsia" w:hint="eastAsia"/>
-          <w:lang w:eastAsia="zh-HK"/>
-        </w:rPr>
-        <w:t xml:space="preserve">this lower bound is to calculate the whole index of the array we want instead of incrementing the index as shown </w:t>
-      </w:r>
-      <w:r>
-        <w:rPr>
-          <w:rFonts w:eastAsiaTheme="minorEastAsia"/>
-          <w:lang w:eastAsia="zh-HK"/>
-        </w:rPr>
-        <w:t>in the</w:t>
-      </w:r>
-      <w:r>
-        <w:rPr>
-          <w:rFonts w:eastAsiaTheme="minorEastAsia" w:hint="eastAsia"/>
-          <w:lang w:eastAsia="zh-HK"/>
-        </w:rPr>
-        <w:t xml:space="preserve"> code snippet </w:t>
-      </w:r>
-      <w:r>
-        <w:rPr>
-          <w:rFonts w:eastAsiaTheme="minorEastAsia" w:hint="eastAsia"/>
-          <w:lang w:eastAsia="zh-HK"/>
-        </w:rPr>
-        <w:t>below.</w:t>
+          <w:sz w:val="22"/>
+          <w:lang w:eastAsia="zh-HK"/>
+        </w:rPr>
+        <w:t>A</w:t>
+      </w:r>
+      <w:r>
+        <w:rPr>
+          <w:sz w:val="22"/>
+        </w:rPr>
+        <w:t xml:space="preserve"> side effect of this half addition is that the output frequency will still be smooth, stable 30Hz if we set the </w:t>
+      </w:r>
+      <w:proofErr w:type="spellStart"/>
+      <w:r>
+        <w:rPr>
+          <w:rFonts w:ascii="Courier" w:hAnsi="Courier"/>
+          <w:sz w:val="22"/>
+        </w:rPr>
+        <w:t>sine_freq</w:t>
+      </w:r>
+      <w:proofErr w:type="spellEnd"/>
+      <w:r>
+        <w:rPr>
+          <w:sz w:val="22"/>
+        </w:rPr>
+        <w:t xml:space="preserve"> parameter to anything between that and 15 Hz, anything lower and we will get nothing at the output.</w:t>
       </w:r>
     </w:p>
     <w:p>
       <w:pPr>
         <w:pStyle w:val="DefaultStyle"/>
         <w:rPr>
-          <w:rFonts w:eastAsiaTheme="minorEastAsia" w:hint="eastAsia"/>
-          <w:lang w:eastAsia="zh-HK"/>
+          <w:sz w:val="22"/>
         </w:rPr>
       </w:pPr>
       <w:r>
         <w:rPr>
           <w:rFonts w:eastAsiaTheme="minorEastAsia"/>
           <w:noProof/>
+          <w:sz w:val="22"/>
           <w:lang w:eastAsia="zh-TW"/>
         </w:rPr>
-        <w:pict>
-          <v:shape id="_x0000_s1027" type="#_x0000_t202" style="position:absolute;margin-left:-.75pt;margin-top:.4pt;width:411.6pt;height:143.9pt;z-index:251662336;mso-height-percent:200;mso-height-percent:200;mso-width-relative:margin;mso-height-relative:margin">
-            <v:textbox style="mso-fit-shape-to-text:t">
+        <w:pict w14:anchorId="7EB480A9">
+          <v:shape id="_x0000_s1027" type="#_x0000_t202" style="position:absolute;margin-left:0;margin-top:0;width:432.1pt;height:152.6pt;z-index:251662336;mso-width-relative:margin;mso-height-relative:margin">
+            <v:textbox style="mso-next-textbox:#_x0000_s1027">
               <w:txbxContent>
                 <w:p>
                   <w:pPr>
@@ -4627,7 +5154,7 @@
                     <w:shd w:val="clear" w:color="auto" w:fill="FFFFFF"/>
                     <w:snapToGrid w:val="0"/>
                     <w:rPr>
-                      <w:rFonts w:ascii="Courier New" w:eastAsia="新細明體" w:hAnsi="Courier New" w:cs="Courier New" w:hint="eastAsia"/>
+                      <w:rFonts w:ascii="Courier New" w:eastAsia="新細明體" w:hAnsi="Courier New" w:cs="Courier New"/>
                       <w:color w:val="000000"/>
                       <w:kern w:val="0"/>
                       <w:sz w:val="20"/>
@@ -4690,7 +5217,7 @@
                     <w:shd w:val="clear" w:color="auto" w:fill="FFFFFF"/>
                     <w:snapToGrid w:val="0"/>
                     <w:rPr>
-                      <w:rFonts w:ascii="Courier New" w:eastAsia="新細明體" w:hAnsi="Courier New" w:cs="Courier New" w:hint="eastAsia"/>
+                      <w:rFonts w:ascii="Courier New" w:eastAsia="新細明體" w:hAnsi="Courier New" w:cs="Courier New"/>
                       <w:color w:val="000000"/>
                       <w:kern w:val="0"/>
                       <w:sz w:val="20"/>
@@ -4717,7 +5244,27 @@
                       <w:kern w:val="0"/>
                       <w:sz w:val="20"/>
                     </w:rPr>
-                    <w:t xml:space="preserve">    x </w:t>
+                    <w:t xml:space="preserve">    </w:t>
+                  </w:r>
+                  <w:proofErr w:type="gramStart"/>
+                  <w:r>
+                    <w:rPr>
+                      <w:rFonts w:ascii="Courier New" w:eastAsia="新細明體" w:hAnsi="Courier New" w:cs="Courier New"/>
+                      <w:color w:val="000000"/>
+                      <w:kern w:val="0"/>
+                      <w:sz w:val="20"/>
+                    </w:rPr>
+                    <w:t>x</w:t>
+                  </w:r>
+                  <w:proofErr w:type="gramEnd"/>
+                  <w:r>
+                    <w:rPr>
+                      <w:rFonts w:ascii="Courier New" w:eastAsia="新細明體" w:hAnsi="Courier New" w:cs="Courier New"/>
+                      <w:color w:val="000000"/>
+                      <w:kern w:val="0"/>
+                      <w:sz w:val="20"/>
+                    </w:rPr>
+                    <w:t xml:space="preserve"> </w:t>
                   </w:r>
                   <w:r>
                     <w:rPr>
@@ -4823,7 +5370,6 @@
                     <w:t>sampling_freq</w:t>
                   </w:r>
                   <w:proofErr w:type="spellEnd"/>
-                  <w:proofErr w:type="gramStart"/>
                   <w:r>
                     <w:rPr>
                       <w:rFonts w:ascii="Courier New" w:eastAsia="新細明體" w:hAnsi="Courier New" w:cs="Courier New"/>
@@ -4835,7 +5381,6 @@
                     </w:rPr>
                     <w:t>)+</w:t>
                   </w:r>
-                  <w:proofErr w:type="gramEnd"/>
                   <w:r>
                     <w:rPr>
                       <w:rFonts w:ascii="Courier New" w:eastAsia="新細明體" w:hAnsi="Courier New" w:cs="Courier New"/>
@@ -4876,7 +5421,27 @@
                       <w:kern w:val="0"/>
                       <w:sz w:val="20"/>
                     </w:rPr>
-                    <w:t xml:space="preserve">    x </w:t>
+                    <w:t xml:space="preserve">    </w:t>
+                  </w:r>
+                  <w:proofErr w:type="gramStart"/>
+                  <w:r>
+                    <w:rPr>
+                      <w:rFonts w:ascii="Courier New" w:eastAsia="新細明體" w:hAnsi="Courier New" w:cs="Courier New"/>
+                      <w:color w:val="000000"/>
+                      <w:kern w:val="0"/>
+                      <w:sz w:val="20"/>
+                    </w:rPr>
+                    <w:t>x</w:t>
+                  </w:r>
+                  <w:proofErr w:type="gramEnd"/>
+                  <w:r>
+                    <w:rPr>
+                      <w:rFonts w:ascii="Courier New" w:eastAsia="新細明體" w:hAnsi="Courier New" w:cs="Courier New"/>
+                      <w:color w:val="000000"/>
+                      <w:kern w:val="0"/>
+                      <w:sz w:val="20"/>
+                    </w:rPr>
+                    <w:t xml:space="preserve"> </w:t>
                   </w:r>
                   <w:r>
                     <w:rPr>
@@ -4920,7 +5485,6 @@
                     <w:t>int</w:t>
                   </w:r>
                   <w:proofErr w:type="spellEnd"/>
-                  <w:proofErr w:type="gramStart"/>
                   <w:r>
                     <w:rPr>
                       <w:rFonts w:ascii="Courier New" w:eastAsia="新細明體" w:hAnsi="Courier New" w:cs="Courier New"/>
@@ -4942,7 +5506,6 @@
                     </w:rPr>
                     <w:t>x</w:t>
                   </w:r>
-                  <w:proofErr w:type="gramEnd"/>
                   <w:r>
                     <w:rPr>
                       <w:rFonts w:ascii="Courier New" w:eastAsia="新細明體" w:hAnsi="Courier New" w:cs="Courier New"/>
@@ -5022,7 +5585,7 @@
                     <w:shd w:val="clear" w:color="auto" w:fill="FFFFFF"/>
                     <w:snapToGrid w:val="0"/>
                     <w:rPr>
-                      <w:rFonts w:ascii="Courier New" w:eastAsia="新細明體" w:hAnsi="Courier New" w:cs="Courier New" w:hint="eastAsia"/>
+                      <w:rFonts w:ascii="Courier New" w:eastAsia="新細明體" w:hAnsi="Courier New" w:cs="Courier New"/>
                       <w:color w:val="008000"/>
                       <w:kern w:val="0"/>
                       <w:sz w:val="20"/>
@@ -5396,6 +5959,7 @@
                     </w:rPr>
                     <w:t>return</w:t>
                   </w:r>
+                  <w:proofErr w:type="gramEnd"/>
                   <w:r>
                     <w:rPr>
                       <w:rFonts w:ascii="Courier New" w:eastAsia="新細明體" w:hAnsi="Courier New" w:cs="Courier New"/>
@@ -5407,7 +5971,6 @@
                     </w:rPr>
                     <w:t>(</w:t>
                   </w:r>
-                  <w:proofErr w:type="gramEnd"/>
                   <w:r>
                     <w:rPr>
                       <w:rFonts w:ascii="Courier New" w:eastAsia="新細明體" w:hAnsi="Courier New" w:cs="Courier New"/>
@@ -5464,7 +6027,7 @@
                     <w:shd w:val="clear" w:color="auto" w:fill="FFFFFF"/>
                     <w:snapToGrid w:val="0"/>
                     <w:rPr>
-                      <w:rFonts w:ascii="新細明體" w:eastAsia="新細明體" w:hAnsi="新細明體" w:cs="新細明體" w:hint="eastAsia"/>
+                      <w:rFonts w:ascii="新細明體" w:eastAsia="新細明體" w:hAnsi="新細明體" w:cs="新細明體"/>
                       <w:kern w:val="0"/>
                       <w:szCs w:val="24"/>
                       <w:lang w:eastAsia="zh-HK"/>
@@ -5492,8 +6055,7 @@
       <w:pPr>
         <w:pStyle w:val="DefaultStyle"/>
         <w:rPr>
-          <w:rFonts w:eastAsiaTheme="minorEastAsia" w:hint="eastAsia"/>
-          <w:lang w:eastAsia="zh-HK"/>
+          <w:sz w:val="22"/>
         </w:rPr>
       </w:pPr>
     </w:p>
@@ -5501,8 +6063,7 @@
       <w:pPr>
         <w:pStyle w:val="DefaultStyle"/>
         <w:rPr>
-          <w:rFonts w:eastAsiaTheme="minorEastAsia" w:hint="eastAsia"/>
-          <w:lang w:eastAsia="zh-HK"/>
+          <w:sz w:val="22"/>
         </w:rPr>
       </w:pPr>
     </w:p>
@@ -5510,8 +6071,7 @@
       <w:pPr>
         <w:pStyle w:val="DefaultStyle"/>
         <w:rPr>
-          <w:rFonts w:eastAsiaTheme="minorEastAsia" w:hint="eastAsia"/>
-          <w:lang w:eastAsia="zh-HK"/>
+          <w:sz w:val="22"/>
         </w:rPr>
       </w:pPr>
     </w:p>
@@ -5519,8 +6079,7 @@
       <w:pPr>
         <w:pStyle w:val="DefaultStyle"/>
         <w:rPr>
-          <w:rFonts w:eastAsiaTheme="minorEastAsia" w:hint="eastAsia"/>
-          <w:lang w:eastAsia="zh-HK"/>
+          <w:sz w:val="22"/>
         </w:rPr>
       </w:pPr>
     </w:p>
@@ -5528,8 +6087,7 @@
       <w:pPr>
         <w:pStyle w:val="DefaultStyle"/>
         <w:rPr>
-          <w:rFonts w:eastAsiaTheme="minorEastAsia" w:hint="eastAsia"/>
-          <w:lang w:eastAsia="zh-HK"/>
+          <w:sz w:val="22"/>
         </w:rPr>
       </w:pPr>
     </w:p>
@@ -5537,8 +6095,7 @@
       <w:pPr>
         <w:pStyle w:val="DefaultStyle"/>
         <w:rPr>
-          <w:rFonts w:eastAsiaTheme="minorEastAsia" w:hint="eastAsia"/>
-          <w:lang w:eastAsia="zh-HK"/>
+          <w:sz w:val="22"/>
         </w:rPr>
       </w:pPr>
     </w:p>
@@ -5546,8 +6103,7 @@
       <w:pPr>
         <w:pStyle w:val="DefaultStyle"/>
         <w:rPr>
-          <w:rFonts w:eastAsiaTheme="minorEastAsia" w:hint="eastAsia"/>
-          <w:lang w:eastAsia="zh-HK"/>
+          <w:sz w:val="22"/>
         </w:rPr>
       </w:pPr>
     </w:p>
@@ -5555,8 +6111,17 @@
       <w:pPr>
         <w:pStyle w:val="DefaultStyle"/>
         <w:rPr>
-          <w:rFonts w:eastAsiaTheme="minorEastAsia" w:hint="eastAsia"/>
-          <w:lang w:eastAsia="zh-HK"/>
+          <w:sz w:val="22"/>
+        </w:rPr>
+      </w:pPr>
+      <w:bookmarkStart w:id="0" w:name="_GoBack"/>
+      <w:bookmarkEnd w:id="0"/>
+    </w:p>
+    <w:p>
+      <w:pPr>
+        <w:pStyle w:val="DefaultStyle"/>
+        <w:rPr>
+          <w:sz w:val="22"/>
         </w:rPr>
       </w:pPr>
     </w:p>
@@ -5564,158 +6129,83 @@
       <w:pPr>
         <w:pStyle w:val="DefaultStyle"/>
         <w:rPr>
+          <w:rFonts w:eastAsiaTheme="minorEastAsia"/>
+          <w:sz w:val="22"/>
+          <w:lang w:eastAsia="zh-HK"/>
+        </w:rPr>
+      </w:pPr>
+      <w:r>
+        <w:rPr>
           <w:rFonts w:eastAsiaTheme="minorEastAsia" w:hint="eastAsia"/>
-          <w:lang w:eastAsia="zh-HK"/>
-        </w:rPr>
-      </w:pPr>
+          <w:sz w:val="22"/>
+          <w:lang w:eastAsia="zh-HK"/>
+        </w:rPr>
+        <w:t>A work</w:t>
+      </w:r>
       <w:r>
         <w:rPr>
           <w:rFonts w:eastAsiaTheme="minorEastAsia" w:hint="eastAsia"/>
-          <w:lang w:eastAsia="zh-HK"/>
-        </w:rPr>
-        <w:t xml:space="preserve">In this </w:t>
-      </w:r>
-      <w:proofErr w:type="spellStart"/>
-      <w:r>
-        <w:rPr>
-          <w:rFonts w:ascii="Courier" w:hAnsi="Courier" w:hint="eastAsia"/>
-        </w:rPr>
-        <w:t>sinegen</w:t>
-      </w:r>
-      <w:proofErr w:type="spellEnd"/>
+          <w:sz w:val="22"/>
+          <w:lang w:eastAsia="zh-HK"/>
+        </w:rPr>
+        <w:t xml:space="preserve">around </w:t>
+      </w:r>
       <w:r>
         <w:rPr>
           <w:rFonts w:eastAsiaTheme="minorEastAsia" w:hint="eastAsia"/>
-          <w:lang w:eastAsia="zh-HK"/>
-        </w:rPr>
-        <w:t xml:space="preserve"> function the index </w:t>
-      </w:r>
-      <w:r>
-        <w:rPr>
-          <w:rFonts w:ascii="Courier" w:hAnsi="Courier" w:hint="eastAsia"/>
-        </w:rPr>
-        <w:t>x</w:t>
+          <w:sz w:val="22"/>
+          <w:lang w:eastAsia="zh-HK"/>
+        </w:rPr>
+        <w:t xml:space="preserve">of </w:t>
       </w:r>
       <w:r>
         <w:rPr>
           <w:rFonts w:eastAsiaTheme="minorEastAsia" w:hint="eastAsia"/>
-          <w:lang w:eastAsia="zh-HK"/>
-        </w:rPr>
-        <w:t xml:space="preserve"> is determined by the ratio between the desired </w:t>
-      </w:r>
-      <w:proofErr w:type="spellStart"/>
-      <w:r>
-        <w:rPr>
-          <w:rFonts w:ascii="Courier" w:hAnsi="Courier" w:hint="eastAsia"/>
-        </w:rPr>
-        <w:t>sine_freq</w:t>
-      </w:r>
-      <w:proofErr w:type="spellEnd"/>
+          <w:sz w:val="22"/>
+          <w:lang w:eastAsia="zh-HK"/>
+        </w:rPr>
+        <w:t xml:space="preserve">this lower bound is to calculate the whole index of the array we want instead of incrementing the index as shown </w:t>
+      </w:r>
+      <w:r>
+        <w:rPr>
+          <w:rFonts w:eastAsiaTheme="minorEastAsia"/>
+          <w:sz w:val="22"/>
+          <w:lang w:eastAsia="zh-HK"/>
+        </w:rPr>
+        <w:t>in the</w:t>
+      </w:r>
       <w:r>
         <w:rPr>
           <w:rFonts w:eastAsiaTheme="minorEastAsia" w:hint="eastAsia"/>
-          <w:lang w:eastAsia="zh-HK"/>
-        </w:rPr>
-        <w:t xml:space="preserve"> and </w:t>
-      </w:r>
-      <w:proofErr w:type="spellStart"/>
-      <w:r>
-        <w:rPr>
-          <w:rFonts w:ascii="Courier" w:hAnsi="Courier" w:hint="eastAsia"/>
-        </w:rPr>
-        <w:t>sampling_freq</w:t>
-      </w:r>
-      <w:proofErr w:type="spellEnd"/>
+          <w:sz w:val="22"/>
+          <w:lang w:eastAsia="zh-HK"/>
+        </w:rPr>
+        <w:t xml:space="preserve"> code snippet </w:t>
+      </w:r>
+      <w:r>
+        <w:rPr>
+          <w:rFonts w:eastAsiaTheme="minorEastAsia"/>
+          <w:sz w:val="22"/>
+          <w:lang w:val="en-US" w:eastAsia="zh-HK"/>
+        </w:rPr>
+        <w:t>above</w:t>
+      </w:r>
       <w:r>
         <w:rPr>
           <w:rFonts w:eastAsiaTheme="minorEastAsia" w:hint="eastAsia"/>
-          <w:lang w:eastAsia="zh-HK"/>
-        </w:rPr>
-        <w:t xml:space="preserve">, as well as a counter </w:t>
-      </w:r>
-      <w:r>
-        <w:rPr>
-          <w:rFonts w:ascii="Courier" w:hAnsi="Courier" w:hint="eastAsia"/>
-        </w:rPr>
-        <w:t>count</w:t>
-      </w:r>
-      <w:r>
-        <w:rPr>
-          <w:rFonts w:eastAsiaTheme="minorEastAsia" w:hint="eastAsia"/>
-          <w:lang w:eastAsia="zh-HK"/>
-        </w:rPr>
-        <w:t xml:space="preserve">. </w:t>
-      </w:r>
-      <w:r>
-        <w:rPr>
-          <w:rFonts w:ascii="Courier" w:hAnsi="Courier"/>
-        </w:rPr>
-        <w:t>C</w:t>
-      </w:r>
-      <w:r>
-        <w:rPr>
-          <w:rFonts w:ascii="Courier" w:hAnsi="Courier" w:hint="eastAsia"/>
-        </w:rPr>
-        <w:t>ount</w:t>
-      </w:r>
-      <w:r>
-        <w:rPr>
-          <w:rFonts w:eastAsiaTheme="minorEastAsia" w:hint="eastAsia"/>
-          <w:lang w:eastAsia="zh-HK"/>
-        </w:rPr>
-        <w:t xml:space="preserve"> is incremented every time </w:t>
-      </w:r>
-      <w:proofErr w:type="spellStart"/>
-      <w:r>
-        <w:rPr>
-          <w:rFonts w:ascii="Courier" w:hAnsi="Courier" w:hint="eastAsia"/>
-        </w:rPr>
-        <w:t>sinegen</w:t>
-      </w:r>
-      <w:proofErr w:type="spellEnd"/>
-      <w:r>
-        <w:rPr>
-          <w:rFonts w:eastAsiaTheme="minorEastAsia" w:hint="eastAsia"/>
-          <w:lang w:eastAsia="zh-HK"/>
-        </w:rPr>
-        <w:t xml:space="preserve"> is executed and it is </w:t>
-      </w:r>
-      <w:proofErr w:type="spellStart"/>
-      <w:r>
-        <w:rPr>
-          <w:rFonts w:eastAsiaTheme="minorEastAsia" w:hint="eastAsia"/>
-          <w:lang w:eastAsia="zh-HK"/>
-        </w:rPr>
-        <w:t>resetted</w:t>
-      </w:r>
-      <w:proofErr w:type="spellEnd"/>
-      <w:r>
-        <w:rPr>
-          <w:rFonts w:eastAsiaTheme="minorEastAsia" w:hint="eastAsia"/>
-          <w:lang w:eastAsia="zh-HK"/>
-        </w:rPr>
-        <w:t xml:space="preserve"> when </w:t>
-      </w:r>
-      <w:r>
-        <w:rPr>
-          <w:rFonts w:ascii="Courier" w:hAnsi="Courier" w:hint="eastAsia"/>
-        </w:rPr>
-        <w:t>x = 0</w:t>
-      </w:r>
-      <w:r>
-        <w:rPr>
-          <w:rFonts w:eastAsiaTheme="minorEastAsia" w:hint="eastAsia"/>
-          <w:lang w:eastAsia="zh-HK"/>
-        </w:rPr>
-        <w:t xml:space="preserve"> to avoid integer overflow.</w:t>
+          <w:sz w:val="22"/>
+          <w:lang w:eastAsia="zh-HK"/>
+        </w:rPr>
+        <w:t>.</w:t>
       </w:r>
     </w:p>
     <w:p>
       <w:pPr>
         <w:pStyle w:val="DefaultStyle"/>
         <w:rPr>
-          <w:rFonts w:eastAsiaTheme="minorEastAsia" w:hint="eastAsia"/>
-          <w:lang w:eastAsia="zh-HK"/>
+          <w:rFonts w:eastAsiaTheme="minorEastAsia"/>
+          <w:sz w:val="22"/>
+          <w:lang w:val="en-US" w:eastAsia="zh-HK"/>
         </w:rPr>
       </w:pPr>
     </w:p>
@@ -5724,28 +6214,55 @@
         <w:pStyle w:val="DefaultStyle"/>
         <w:rPr>
           <w:rFonts w:eastAsiaTheme="minorEastAsia"/>
+          <w:sz w:val="22"/>
           <w:lang w:eastAsia="zh-HK"/>
         </w:rPr>
       </w:pPr>
       <w:r>
         <w:rPr>
           <w:rFonts w:eastAsiaTheme="minorEastAsia" w:hint="eastAsia"/>
-          <w:lang w:eastAsia="zh-HK"/>
-        </w:rPr>
-        <w:t>Combining this operation with the previous algorithm wi</w:t>
-      </w:r>
+          <w:sz w:val="22"/>
+          <w:lang w:eastAsia="zh-HK"/>
+        </w:rPr>
+        <w:t xml:space="preserve">In this </w:t>
+      </w:r>
+      <w:proofErr w:type="spellStart"/>
+      <w:r>
+        <w:rPr>
+          <w:rFonts w:ascii="Courier" w:hAnsi="Courier" w:hint="eastAsia"/>
+          <w:sz w:val="22"/>
+        </w:rPr>
+        <w:t>sinegen</w:t>
+      </w:r>
+      <w:proofErr w:type="spellEnd"/>
       <w:r>
         <w:rPr>
           <w:rFonts w:eastAsiaTheme="minorEastAsia" w:hint="eastAsia"/>
-          <w:lang w:eastAsia="zh-HK"/>
-        </w:rPr>
-        <w:t xml:space="preserve">th the condition where the index is calculated directly when </w:t>
+          <w:sz w:val="22"/>
+          <w:lang w:eastAsia="zh-HK"/>
+        </w:rPr>
+        <w:t xml:space="preserve"> function the index </w:t>
+      </w:r>
+      <w:r>
+        <w:rPr>
+          <w:rFonts w:ascii="Courier" w:hAnsi="Courier" w:hint="eastAsia"/>
+          <w:sz w:val="22"/>
+        </w:rPr>
+        <w:t>x</w:t>
+      </w:r>
+      <w:r>
+        <w:rPr>
+          <w:rFonts w:eastAsiaTheme="minorEastAsia" w:hint="eastAsia"/>
+          <w:sz w:val="22"/>
+          <w:lang w:eastAsia="zh-HK"/>
+        </w:rPr>
+        <w:t xml:space="preserve"> is determined by the ratio between the desired </w:t>
       </w:r>
       <w:proofErr w:type="spellStart"/>
       <w:r>
         <w:rPr>
-          <w:rFonts w:ascii="Courier New" w:eastAsiaTheme="minorEastAsia" w:hAnsi="Courier New" w:cs="Courier New"/>
-          <w:lang w:eastAsia="zh-HK"/>
+          <w:rFonts w:ascii="Courier" w:hAnsi="Courier" w:hint="eastAsia"/>
+          <w:sz w:val="22"/>
         </w:rPr>
         <w:t>sine_freq</w:t>
       </w:r>
@@ -5753,148 +6270,345 @@
       <w:r>
         <w:rPr>
           <w:rFonts w:eastAsiaTheme="minorEastAsia" w:hint="eastAsia"/>
-          <w:lang w:eastAsia="zh-HK"/>
-        </w:rPr>
-        <w:t xml:space="preserve"> is less than 30Hz</w:t>
-      </w:r>
+          <w:sz w:val="22"/>
+          <w:lang w:eastAsia="zh-HK"/>
+        </w:rPr>
+        <w:t xml:space="preserve"> and </w:t>
+      </w:r>
+      <w:proofErr w:type="spellStart"/>
+      <w:r>
+        <w:rPr>
+          <w:rFonts w:ascii="Courier" w:hAnsi="Courier" w:hint="eastAsia"/>
+          <w:sz w:val="22"/>
+        </w:rPr>
+        <w:t>sampling_freq</w:t>
+      </w:r>
+      <w:proofErr w:type="spellEnd"/>
       <w:r>
         <w:rPr>
           <w:rFonts w:eastAsiaTheme="minorEastAsia" w:hint="eastAsia"/>
-          <w:lang w:eastAsia="zh-HK"/>
-        </w:rPr>
-        <w:t>, else otherwise,</w:t>
+          <w:sz w:val="22"/>
+          <w:lang w:eastAsia="zh-HK"/>
+        </w:rPr>
+        <w:t xml:space="preserve">, as well as a counter </w:t>
+      </w:r>
+      <w:r>
+        <w:rPr>
+          <w:rFonts w:ascii="Courier" w:hAnsi="Courier" w:hint="eastAsia"/>
+          <w:sz w:val="22"/>
+        </w:rPr>
+        <w:t>count</w:t>
       </w:r>
       <w:r>
         <w:rPr>
           <w:rFonts w:eastAsiaTheme="minorEastAsia" w:hint="eastAsia"/>
-          <w:lang w:eastAsia="zh-HK"/>
-        </w:rPr>
-        <w:t xml:space="preserve"> </w:t>
+          <w:sz w:val="22"/>
+          <w:lang w:eastAsia="zh-HK"/>
+        </w:rPr>
+        <w:t xml:space="preserve">. </w:t>
+      </w:r>
+      <w:r>
+        <w:rPr>
+          <w:rFonts w:ascii="Courier" w:hAnsi="Courier"/>
+          <w:sz w:val="22"/>
+        </w:rPr>
+        <w:t>C</w:t>
+      </w:r>
+      <w:r>
+        <w:rPr>
+          <w:rFonts w:ascii="Courier" w:hAnsi="Courier" w:hint="eastAsia"/>
+          <w:sz w:val="22"/>
+        </w:rPr>
+        <w:t>ount</w:t>
       </w:r>
       <w:r>
         <w:rPr>
           <w:rFonts w:eastAsiaTheme="minorEastAsia" w:hint="eastAsia"/>
-          <w:lang w:eastAsia="zh-HK"/>
-        </w:rPr>
-        <w:t>allows us to output sine</w:t>
-      </w:r>
+          <w:sz w:val="22"/>
+          <w:lang w:eastAsia="zh-HK"/>
+        </w:rPr>
+        <w:t xml:space="preserve"> is incremented every time </w:t>
+      </w:r>
+      <w:proofErr w:type="spellStart"/>
+      <w:r>
+        <w:rPr>
+          <w:rFonts w:ascii="Courier" w:hAnsi="Courier" w:hint="eastAsia"/>
+          <w:sz w:val="22"/>
+        </w:rPr>
+        <w:t>sinegen</w:t>
+      </w:r>
+      <w:proofErr w:type="spellEnd"/>
       <w:r>
         <w:rPr>
           <w:rFonts w:eastAsiaTheme="minorEastAsia" w:hint="eastAsia"/>
-          <w:lang w:eastAsia="zh-HK"/>
-        </w:rPr>
-        <w:t xml:space="preserve"> </w:t>
+          <w:sz w:val="22"/>
+          <w:lang w:eastAsia="zh-HK"/>
+        </w:rPr>
+        <w:t xml:space="preserve"> is executed and it is reset when </w:t>
+      </w:r>
+      <w:r>
+        <w:rPr>
+          <w:rFonts w:ascii="Courier" w:hAnsi="Courier" w:hint="eastAsia"/>
+          <w:sz w:val="22"/>
+        </w:rPr>
+        <w:t>x = 0</w:t>
       </w:r>
       <w:r>
         <w:rPr>
           <w:rFonts w:eastAsiaTheme="minorEastAsia" w:hint="eastAsia"/>
-          <w:lang w:eastAsia="zh-HK"/>
-        </w:rPr>
-        <w:t>wave</w:t>
-      </w:r>
-      <w:r>
-        <w:rPr>
-          <w:rFonts w:eastAsiaTheme="minorEastAsia" w:hint="eastAsia"/>
-          <w:lang w:eastAsia="zh-HK"/>
-        </w:rPr>
-        <w:t>s</w:t>
-      </w:r>
-      <w:r>
-        <w:rPr>
-          <w:rFonts w:eastAsiaTheme="minorEastAsia" w:hint="eastAsia"/>
-          <w:lang w:eastAsia="zh-HK"/>
-        </w:rPr>
-        <w:t xml:space="preserve"> from 10Hz up to the </w:t>
-      </w:r>
-      <w:proofErr w:type="spellStart"/>
-      <w:r>
-        <w:rPr>
-          <w:rFonts w:eastAsiaTheme="minorEastAsia" w:hint="eastAsia"/>
-          <w:lang w:eastAsia="zh-HK"/>
-        </w:rPr>
-        <w:t>Nyquist</w:t>
-      </w:r>
-      <w:proofErr w:type="spellEnd"/>
-      <w:r>
-        <w:rPr>
-          <w:rFonts w:eastAsiaTheme="minorEastAsia" w:hint="eastAsia"/>
-          <w:lang w:eastAsia="zh-HK"/>
-        </w:rPr>
-        <w:t xml:space="preserve"> frequency. A side effect of outputting at a frequency slower than 30Hz is that the sampling time is effectively reduced because of limited entries in the lookup table.</w:t>
-      </w:r>
-      <w:r>
-        <w:t xml:space="preserve"> </w:t>
-      </w:r>
-      <w:r>
-        <w:rPr>
-          <w:rFonts w:eastAsiaTheme="minorEastAsia" w:hint="eastAsia"/>
-          <w:lang w:eastAsia="zh-HK"/>
-        </w:rPr>
-        <w:t xml:space="preserve">To illustrate, </w:t>
-      </w:r>
-      <w:r>
-        <w:t xml:space="preserve">for some samples, the </w:t>
-      </w:r>
-      <w:r>
-        <w:rPr>
-          <w:rFonts w:eastAsiaTheme="minorEastAsia" w:hint="eastAsia"/>
-          <w:lang w:eastAsia="zh-HK"/>
-        </w:rPr>
-        <w:t>calculated index</w:t>
-      </w:r>
-      <w:r>
-        <w:t xml:space="preserve"> w</w:t>
-      </w:r>
-      <w:r>
-        <w:rPr>
-          <w:rFonts w:eastAsiaTheme="minorEastAsia" w:hint="eastAsia"/>
-          <w:lang w:eastAsia="zh-HK"/>
-        </w:rPr>
-        <w:t>ill not</w:t>
-      </w:r>
-      <w:r>
-        <w:t xml:space="preserve"> have reached the next integer and we will end up outputting the same sample value. </w:t>
-      </w:r>
-      <w:r>
-        <w:rPr>
-          <w:rFonts w:eastAsiaTheme="minorEastAsia" w:hint="eastAsia"/>
-          <w:lang w:eastAsia="zh-HK"/>
-        </w:rPr>
-        <w:t xml:space="preserve">This again can be </w:t>
-      </w:r>
-      <w:r>
-        <w:rPr>
-          <w:rFonts w:eastAsiaTheme="minorEastAsia" w:hint="eastAsia"/>
-          <w:lang w:eastAsia="zh-HK"/>
-        </w:rPr>
-        <w:lastRenderedPageBreak/>
-        <w:t xml:space="preserve">solved by storing only half or a quarter for sine wave to </w:t>
-      </w:r>
-      <w:r>
-        <w:t>increase the resolution without increasing data usage</w:t>
-      </w:r>
-      <w:r>
-        <w:rPr>
-          <w:rFonts w:eastAsiaTheme="minorEastAsia" w:hint="eastAsia"/>
-          <w:lang w:eastAsia="zh-HK"/>
-        </w:rPr>
-        <w:t xml:space="preserve"> as mentioned before</w:t>
-      </w:r>
-      <w:r>
-        <w:t>.</w:t>
+          <w:sz w:val="22"/>
+          <w:lang w:eastAsia="zh-HK"/>
+        </w:rPr>
+        <w:t xml:space="preserve"> to avoid integer overflow.</w:t>
       </w:r>
     </w:p>
     <w:p>
       <w:pPr>
-        <w:rPr>
-          <w:rFonts w:hint="eastAsia"/>
+        <w:pStyle w:val="DefaultStyle"/>
+        <w:rPr>
+          <w:rFonts w:eastAsiaTheme="minorEastAsia"/>
+          <w:sz w:val="22"/>
+          <w:lang w:eastAsia="zh-HK"/>
+        </w:rPr>
+      </w:pPr>
+    </w:p>
+    <w:p>
+      <w:pPr>
+        <w:pStyle w:val="DefaultStyle"/>
+        <w:rPr>
+          <w:rFonts w:eastAsiaTheme="minorEastAsia"/>
+          <w:sz w:val="22"/>
+          <w:lang w:eastAsia="zh-HK"/>
+        </w:rPr>
+      </w:pPr>
+      <w:r>
+        <w:rPr>
+          <w:rFonts w:eastAsiaTheme="minorEastAsia" w:hint="eastAsia"/>
+          <w:sz w:val="22"/>
+          <w:lang w:eastAsia="zh-HK"/>
+        </w:rPr>
+        <w:t>Combining this operation with the previous algorithm wi</w:t>
+      </w:r>
+      <w:r>
+        <w:rPr>
+          <w:rFonts w:eastAsiaTheme="minorEastAsia" w:hint="eastAsia"/>
+          <w:sz w:val="22"/>
+          <w:lang w:eastAsia="zh-HK"/>
+        </w:rPr>
+        <w:t xml:space="preserve">th the condition where the index is calculated directly when </w:t>
+      </w:r>
+      <w:proofErr w:type="spellStart"/>
+      <w:r>
+        <w:rPr>
+          <w:rFonts w:ascii="Courier New" w:eastAsiaTheme="minorEastAsia" w:hAnsi="Courier New" w:cs="Courier New"/>
+          <w:sz w:val="22"/>
+          <w:lang w:eastAsia="zh-HK"/>
+        </w:rPr>
+        <w:t>sine_freq</w:t>
+      </w:r>
+      <w:proofErr w:type="spellEnd"/>
+      <w:r>
+        <w:rPr>
+          <w:rFonts w:eastAsiaTheme="minorEastAsia" w:hint="eastAsia"/>
+          <w:sz w:val="22"/>
+          <w:lang w:eastAsia="zh-HK"/>
+        </w:rPr>
+        <w:t xml:space="preserve"> is less than 30Hz</w:t>
+      </w:r>
+      <w:r>
+        <w:rPr>
+          <w:rFonts w:eastAsiaTheme="minorEastAsia" w:hint="eastAsia"/>
+          <w:sz w:val="22"/>
+          <w:lang w:eastAsia="zh-HK"/>
+        </w:rPr>
+        <w:t>, else otherwise,</w:t>
+      </w:r>
+      <w:r>
+        <w:rPr>
+          <w:rFonts w:eastAsiaTheme="minorEastAsia" w:hint="eastAsia"/>
+          <w:sz w:val="22"/>
+          <w:lang w:eastAsia="zh-HK"/>
+        </w:rPr>
+        <w:t xml:space="preserve"> </w:t>
+      </w:r>
+      <w:r>
+        <w:rPr>
+          <w:rFonts w:eastAsiaTheme="minorEastAsia" w:hint="eastAsia"/>
+          <w:sz w:val="22"/>
+          <w:lang w:eastAsia="zh-HK"/>
+        </w:rPr>
+        <w:t>allows us to output sine</w:t>
+      </w:r>
+      <w:r>
+        <w:rPr>
+          <w:rFonts w:eastAsiaTheme="minorEastAsia" w:hint="eastAsia"/>
+          <w:sz w:val="22"/>
+          <w:lang w:eastAsia="zh-HK"/>
+        </w:rPr>
+        <w:t xml:space="preserve"> </w:t>
+      </w:r>
+      <w:r>
+        <w:rPr>
+          <w:rFonts w:eastAsiaTheme="minorEastAsia" w:hint="eastAsia"/>
+          <w:sz w:val="22"/>
+          <w:lang w:eastAsia="zh-HK"/>
+        </w:rPr>
+        <w:t>wave</w:t>
+      </w:r>
+      <w:r>
+        <w:rPr>
+          <w:rFonts w:eastAsiaTheme="minorEastAsia" w:hint="eastAsia"/>
+          <w:sz w:val="22"/>
+          <w:lang w:eastAsia="zh-HK"/>
+        </w:rPr>
+        <w:t>s</w:t>
+      </w:r>
+      <w:r>
+        <w:rPr>
+          <w:rFonts w:eastAsiaTheme="minorEastAsia" w:hint="eastAsia"/>
+          <w:sz w:val="22"/>
+          <w:lang w:eastAsia="zh-HK"/>
+        </w:rPr>
+        <w:t xml:space="preserve"> from 10Hz up to the </w:t>
+      </w:r>
+      <w:proofErr w:type="spellStart"/>
+      <w:r>
+        <w:rPr>
+          <w:rFonts w:eastAsiaTheme="minorEastAsia" w:hint="eastAsia"/>
+          <w:sz w:val="22"/>
+          <w:lang w:eastAsia="zh-HK"/>
+        </w:rPr>
+        <w:t>Nyquist</w:t>
+      </w:r>
+      <w:proofErr w:type="spellEnd"/>
+      <w:r>
+        <w:rPr>
+          <w:rFonts w:eastAsiaTheme="minorEastAsia" w:hint="eastAsia"/>
+          <w:sz w:val="22"/>
+          <w:lang w:eastAsia="zh-HK"/>
+        </w:rPr>
+        <w:t xml:space="preserve"> frequency. A side effect of outputting at a frequency slower than 30Hz is that the sampling time is effectively reduced because of limited entries in the lookup table.</w:t>
+      </w:r>
+      <w:r>
+        <w:rPr>
+          <w:sz w:val="22"/>
+        </w:rPr>
+        <w:t xml:space="preserve"> </w:t>
+      </w:r>
+      <w:r>
+        <w:rPr>
+          <w:rFonts w:eastAsiaTheme="minorEastAsia" w:hint="eastAsia"/>
+          <w:sz w:val="22"/>
+          <w:lang w:eastAsia="zh-HK"/>
+        </w:rPr>
+        <w:t xml:space="preserve">To illustrate, </w:t>
+      </w:r>
+      <w:r>
+        <w:rPr>
+          <w:sz w:val="22"/>
+        </w:rPr>
+        <w:t xml:space="preserve">for some samples, the </w:t>
+      </w:r>
+      <w:r>
+        <w:rPr>
+          <w:rFonts w:eastAsiaTheme="minorEastAsia" w:hint="eastAsia"/>
+          <w:sz w:val="22"/>
+          <w:lang w:eastAsia="zh-HK"/>
+        </w:rPr>
+        <w:t>calculated index</w:t>
+      </w:r>
+      <w:r>
+        <w:rPr>
+          <w:sz w:val="22"/>
+        </w:rPr>
+        <w:t xml:space="preserve"> w</w:t>
+      </w:r>
+      <w:r>
+        <w:rPr>
+          <w:rFonts w:eastAsiaTheme="minorEastAsia" w:hint="eastAsia"/>
+          <w:sz w:val="22"/>
+          <w:lang w:eastAsia="zh-HK"/>
+        </w:rPr>
+        <w:t>ill not</w:t>
+      </w:r>
+      <w:r>
+        <w:rPr>
+          <w:sz w:val="22"/>
+        </w:rPr>
+        <w:t xml:space="preserve"> have reached the next integer and we will end up outputting the same sample value. </w:t>
+      </w:r>
+      <w:r>
+        <w:rPr>
+          <w:rFonts w:eastAsiaTheme="minorEastAsia"/>
+          <w:sz w:val="22"/>
+          <w:lang w:val="en-US" w:eastAsia="zh-HK"/>
+        </w:rPr>
+        <w:t>A much better solution would be to use the approach where</w:t>
+      </w:r>
+      <w:r>
+        <w:rPr>
+          <w:rFonts w:eastAsiaTheme="minorEastAsia" w:hint="eastAsia"/>
+          <w:sz w:val="22"/>
+          <w:lang w:eastAsia="zh-HK"/>
+        </w:rPr>
+        <w:t xml:space="preserve"> only half or a quarter of the </w:t>
+      </w:r>
+      <w:r>
+        <w:rPr>
+          <w:rFonts w:eastAsiaTheme="minorEastAsia" w:hint="eastAsia"/>
+          <w:sz w:val="22"/>
+          <w:lang w:eastAsia="zh-HK"/>
+        </w:rPr>
+        <w:t>sine wave</w:t>
+      </w:r>
+      <w:r>
+        <w:rPr>
+          <w:rFonts w:eastAsiaTheme="minorEastAsia"/>
+          <w:sz w:val="22"/>
+          <w:lang w:val="en-US" w:eastAsia="zh-HK"/>
+        </w:rPr>
+        <w:t xml:space="preserve"> is stored</w:t>
+      </w:r>
+      <w:r>
+        <w:rPr>
+          <w:rFonts w:eastAsiaTheme="minorEastAsia" w:hint="eastAsia"/>
+          <w:sz w:val="22"/>
+          <w:lang w:eastAsia="zh-HK"/>
+        </w:rPr>
+        <w:t xml:space="preserve"> to </w:t>
+      </w:r>
+      <w:r>
+        <w:rPr>
+          <w:sz w:val="22"/>
+        </w:rPr>
+        <w:t>increase the resolution without increasing data usage</w:t>
+      </w:r>
+      <w:r>
+        <w:rPr>
+          <w:rFonts w:eastAsiaTheme="minorEastAsia" w:hint="eastAsia"/>
+          <w:sz w:val="22"/>
+          <w:lang w:eastAsia="zh-HK"/>
+        </w:rPr>
+        <w:t xml:space="preserve"> as mentioned before</w:t>
+      </w:r>
+      <w:r>
+        <w:rPr>
+          <w:sz w:val="22"/>
+        </w:rPr>
+        <w:t>.</w:t>
+      </w:r>
+    </w:p>
+    <w:p>
+      <w:pPr>
+        <w:rPr>
+          <w:sz w:val="22"/>
           <w:lang w:eastAsia="zh-HK"/>
         </w:rPr>
       </w:pPr>
     </w:p>
     <w:sectPr>
       <w:pgSz w:w="11906" w:h="16838"/>
-      <w:pgMar w:top="1440" w:right="1800" w:bottom="1440" w:left="1800" w:header="851" w:footer="992" w:gutter="0"/>
+      <w:pgMar w:top="1440" w:right="1797" w:bottom="567" w:left="1797" w:header="851" w:footer="992" w:gutter="0"/>
       <w:cols w:space="425"/>
       <w:docGrid w:type="lines" w:linePitch="360"/>
     </w:sectPr>
@@ -5903,7 +6617,7 @@
 </file>
 
 <file path=word/numbering.xml><?xml version="1.0" encoding="utf-8"?>
-<w:numbering xmlns:ve="http://schemas.openxmlformats.org/markup-compatibility/2006" xmlns:o="urn:schemas-microsoft-com:office:office" xmlns:r="http://schemas.openxmlformats.org/officeDocument/2006/relationships" xmlns:m="http://schemas.openxmlformats.org/officeDocument/2006/math" xmlns:v="urn:schemas-microsoft-com:vml" xmlns:wp="http://schemas.openxmlformats.org/drawingml/2006/wordprocessingDrawing" xmlns:w10="urn:schemas-microsoft-com:office:word" xmlns:w="http://schemas.openxmlformats.org/wordprocessingml/2006/main" xmlns:wne="http://schemas.microsoft.com/office/word/2006/wordml">
+<w:numbering xmlns:wpc="http://schemas.microsoft.com/office/word/2010/wordprocessingCanvas" xmlns:mo="http://schemas.microsoft.com/office/mac/office/2008/main" xmlns:mc="http://schemas.openxmlformats.org/markup-compatibility/2006" xmlns:mv="urn:schemas-microsoft-com:mac:vml" xmlns:o="urn:schemas-microsoft-com:office:office" xmlns:r="http://schemas.openxmlformats.org/officeDocument/2006/relationships" xmlns:m="http://schemas.openxmlformats.org/officeDocument/2006/math" xmlns:v="urn:schemas-microsoft-com:vml" xmlns:wp14="http://schemas.microsoft.com/office/word/2010/wordprocessingDrawing" xmlns:wp="http://schemas.openxmlformats.org/drawingml/2006/wordprocessingDrawing" xmlns:w10="urn:schemas-microsoft-com:office:word" xmlns:w="http://schemas.openxmlformats.org/wordprocessingml/2006/main" xmlns:w14="http://schemas.microsoft.com/office/word/2010/wordml" xmlns:wpg="http://schemas.microsoft.com/office/word/2010/wordprocessingGroup" xmlns:wpi="http://schemas.microsoft.com/office/word/2010/wordprocessingInk" xmlns:wne="http://schemas.microsoft.com/office/word/2006/wordml" xmlns:wps="http://schemas.microsoft.com/office/word/2010/wordprocessingShape" mc:Ignorable="w14 wp14 mv">
   <w:abstractNum w:abstractNumId="0">
     <w:nsid w:val="396A47B9"/>
     <w:multiLevelType w:val="hybridMultilevel"/>
@@ -6000,7 +6714,7 @@
 </file>
 
 <file path=word/styles.xml><?xml version="1.0" encoding="utf-8"?>
-<w:styles xmlns:r="http://schemas.openxmlformats.org/officeDocument/2006/relationships" xmlns:w="http://schemas.openxmlformats.org/wordprocessingml/2006/main">
+<w:styles xmlns:mc="http://schemas.openxmlformats.org/markup-compatibility/2006" xmlns:r="http://schemas.openxmlformats.org/officeDocument/2006/relationships" xmlns:w="http://schemas.openxmlformats.org/wordprocessingml/2006/main" xmlns:w14="http://schemas.microsoft.com/office/word/2010/wordml" mc:Ignorable="w14">
   <w:docDefaults>
     <w:rPrDefault>
       <w:rPr>
@@ -6013,7 +6727,7 @@
     </w:rPrDefault>
     <w:pPrDefault/>
   </w:docDefaults>
-  <w:latentStyles w:defLockedState="0" w:defUIPriority="99" w:defSemiHidden="1" w:defUnhideWhenUsed="1" w:defQFormat="0" w:count="267">
+  <w:latentStyles w:defLockedState="0" w:defUIPriority="99" w:defSemiHidden="1" w:defUnhideWhenUsed="1" w:defQFormat="0" w:count="276">
     <w:lsdException w:name="Normal" w:semiHidden="0" w:uiPriority="0" w:unhideWhenUsed="0" w:qFormat="1"/>
     <w:lsdException w:name="heading 1" w:semiHidden="0" w:uiPriority="9" w:unhideWhenUsed="0" w:qFormat="1"/>
     <w:lsdException w:name="heading 2" w:uiPriority="9" w:qFormat="1"/>
@@ -6171,7 +6885,6 @@
     <w:uiPriority w:val="99"/>
     <w:semiHidden/>
     <w:unhideWhenUsed/>
-    <w:qFormat/>
     <w:tblPr>
       <w:tblInd w:w="0" w:type="dxa"/>
       <w:tblCellMar>
@@ -6352,6 +7065,192 @@
       <w:sz w:val="20"/>
       <w:szCs w:val="20"/>
     </w:rPr>
+  </w:style>
+</w:styles>
+</file>
+
+<file path=word/stylesWithEffects.xml><?xml version="1.0" encoding="utf-8"?>
+<w:styles xmlns:wpc="http://schemas.microsoft.com/office/word/2010/wordprocessingCanvas" xmlns:mo="http://schemas.microsoft.com/office/mac/office/2008/main" xmlns:mc="http://schemas.openxmlformats.org/markup-compatibility/2006" xmlns:mv="urn:schemas-microsoft-com:mac:vml" xmlns:o="urn:schemas-microsoft-com:office:office" xmlns:r="http://schemas.openxmlformats.org/officeDocument/2006/relationships" xmlns:m="http://schemas.openxmlformats.org/officeDocument/2006/math" xmlns:v="urn:schemas-microsoft-com:vml" xmlns:wp14="http://schemas.microsoft.com/office/word/2010/wordprocessingDrawing" xmlns:wp="http://schemas.openxmlformats.org/drawingml/2006/wordprocessingDrawing" xmlns:w10="urn:schemas-microsoft-com:office:word" xmlns:w="http://schemas.openxmlformats.org/wordprocessingml/2006/main" xmlns:w14="http://schemas.microsoft.com/office/word/2010/wordml" xmlns:wpg="http://schemas.microsoft.com/office/word/2010/wordprocessingGroup" xmlns:wpi="http://schemas.microsoft.com/office/word/2010/wordprocessingInk" xmlns:wne="http://schemas.microsoft.com/office/word/2006/wordml" xmlns:wps="http://schemas.microsoft.com/office/word/2010/wordprocessingShape" mc:Ignorable="w14 wp14 mv">
+  <w:docDefaults>
+    <w:rPrDefault>
+      <w:rPr>
+        <w:rFonts w:asciiTheme="minorHAnsi" w:eastAsiaTheme="minorEastAsia" w:hAnsiTheme="minorHAnsi" w:cstheme="minorBidi"/>
+        <w:sz w:val="24"/>
+        <w:szCs w:val="24"/>
+        <w:lang w:val="en-US" w:eastAsia="ja-JP" w:bidi="ar-SA"/>
+      </w:rPr>
+    </w:rPrDefault>
+    <w:pPrDefault/>
+  </w:docDefaults>
+  <w:latentStyles w:defLockedState="0" w:defUIPriority="99" w:defSemiHidden="1" w:defUnhideWhenUsed="1" w:defQFormat="0" w:count="276">
+    <w:lsdException w:name="Normal" w:semiHidden="0" w:uiPriority="0" w:unhideWhenUsed="0" w:qFormat="1"/>
+    <w:lsdException w:name="heading 1" w:semiHidden="0" w:uiPriority="9" w:unhideWhenUsed="0" w:qFormat="1"/>
+    <w:lsdException w:name="heading 2" w:uiPriority="9" w:qFormat="1"/>
+    <w:lsdException w:name="heading 3" w:uiPriority="9" w:qFormat="1"/>
+    <w:lsdException w:name="heading 4" w:uiPriority="9" w:qFormat="1"/>
+    <w:lsdException w:name="heading 5" w:uiPriority="9" w:qFormat="1"/>
+    <w:lsdException w:name="heading 6" w:uiPriority="9" w:qFormat="1"/>
+    <w:lsdException w:name="heading 7" w:uiPriority="9" w:qFormat="1"/>
+    <w:lsdException w:name="heading 8" w:uiPriority="9" w:qFormat="1"/>
+    <w:lsdException w:name="heading 9" w:uiPriority="9" w:qFormat="1"/>
+    <w:lsdException w:name="toc 1" w:uiPriority="39"/>
+    <w:lsdException w:name="toc 2" w:uiPriority="39"/>
+    <w:lsdException w:name="toc 3" w:uiPriority="39"/>
+    <w:lsdException w:name="toc 4" w:uiPriority="39"/>
+    <w:lsdException w:name="toc 5" w:uiPriority="39"/>
+    <w:lsdException w:name="toc 6" w:uiPriority="39"/>
+    <w:lsdException w:name="toc 7" w:uiPriority="39"/>
+    <w:lsdException w:name="toc 8" w:uiPriority="39"/>
+    <w:lsdException w:name="toc 9" w:uiPriority="39"/>
+    <w:lsdException w:name="caption" w:uiPriority="35" w:qFormat="1"/>
+    <w:lsdException w:name="Title" w:semiHidden="0" w:uiPriority="10" w:unhideWhenUsed="0" w:qFormat="1"/>
+    <w:lsdException w:name="Default Paragraph Font" w:uiPriority="1"/>
+    <w:lsdException w:name="Subtitle" w:semiHidden="0" w:uiPriority="11" w:unhideWhenUsed="0" w:qFormat="1"/>
+    <w:lsdException w:name="Strong" w:semiHidden="0" w:uiPriority="22" w:unhideWhenUsed="0" w:qFormat="1"/>
+    <w:lsdException w:name="Emphasis" w:semiHidden="0" w:uiPriority="20" w:unhideWhenUsed="0" w:qFormat="1"/>
+    <w:lsdException w:name="Table Grid" w:semiHidden="0" w:uiPriority="59" w:unhideWhenUsed="0"/>
+    <w:lsdException w:name="Placeholder Text" w:unhideWhenUsed="0"/>
+    <w:lsdException w:name="No Spacing" w:semiHidden="0" w:uiPriority="1" w:unhideWhenUsed="0" w:qFormat="1"/>
+    <w:lsdException w:name="Light Shading" w:semiHidden="0" w:uiPriority="60" w:unhideWhenUsed="0"/>
+    <w:lsdException w:name="Light List" w:semiHidden="0" w:uiPriority="61" w:unhideWhenUsed="0"/>
+    <w:lsdException w:name="Light Grid" w:semiHidden="0" w:uiPriority="62" w:unhideWhenUsed="0"/>
+    <w:lsdException w:name="Medium Shading 1" w:semiHidden="0" w:uiPriority="63" w:unhideWhenUsed="0"/>
+    <w:lsdException w:name="Medium Shading 2" w:semiHidden="0" w:uiPriority="64" w:unhideWhenUsed="0"/>
+    <w:lsdException w:name="Medium List 1" w:semiHidden="0" w:uiPriority="65" w:unhideWhenUsed="0"/>
+    <w:lsdException w:name="Medium List 2" w:semiHidden="0" w:uiPriority="66" w:unhideWhenUsed="0"/>
+    <w:lsdException w:name="Medium Grid 1" w:semiHidden="0" w:uiPriority="67" w:unhideWhenUsed="0"/>
+    <w:lsdException w:name="Medium Grid 2" w:semiHidden="0" w:uiPriority="68" w:unhideWhenUsed="0"/>
+    <w:lsdException w:name="Medium Grid 3" w:semiHidden="0" w:uiPriority="69" w:unhideWhenUsed="0"/>
+    <w:lsdException w:name="Dark List" w:semiHidden="0" w:uiPriority="70" w:unhideWhenUsed="0"/>
+    <w:lsdException w:name="Colorful Shading" w:semiHidden="0" w:uiPriority="71" w:unhideWhenUsed="0"/>
+    <w:lsdException w:name="Colorful List" w:semiHidden="0" w:uiPriority="72" w:unhideWhenUsed="0"/>
+    <w:lsdException w:name="Colorful Grid" w:semiHidden="0" w:uiPriority="73" w:unhideWhenUsed="0"/>
+    <w:lsdException w:name="Light Shading Accent 1" w:semiHidden="0" w:uiPriority="60" w:unhideWhenUsed="0"/>
+    <w:lsdException w:name="Light List Accent 1" w:semiHidden="0" w:uiPriority="61" w:unhideWhenUsed="0"/>
+    <w:lsdException w:name="Light Grid Accent 1" w:semiHidden="0" w:uiPriority="62" w:unhideWhenUsed="0"/>
+    <w:lsdException w:name="Medium Shading 1 Accent 1" w:semiHidden="0" w:uiPriority="63" w:unhideWhenUsed="0"/>
+    <w:lsdException w:name="Medium Shading 2 Accent 1" w:semiHidden="0" w:uiPriority="64" w:unhideWhenUsed="0"/>
+    <w:lsdException w:name="Medium List 1 Accent 1" w:semiHidden="0" w:uiPriority="65" w:unhideWhenUsed="0"/>
+    <w:lsdException w:name="Revision" w:unhideWhenUsed="0"/>
+    <w:lsdException w:name="List Paragraph" w:semiHidden="0" w:uiPriority="34" w:unhideWhenUsed="0" w:qFormat="1"/>
+    <w:lsdException w:name="Quote" w:semiHidden="0" w:uiPriority="29" w:unhideWhenUsed="0" w:qFormat="1"/>
+    <w:lsdException w:name="Intense Quote" w:semiHidden="0" w:uiPriority="30" w:unhideWhenUsed="0" w:qFormat="1"/>
+    <w:lsdException w:name="Medium List 2 Accent 1" w:semiHidden="0" w:uiPriority="66" w:unhideWhenUsed="0"/>
+    <w:lsdException w:name="Medium Grid 1 Accent 1" w:semiHidden="0" w:uiPriority="67" w:unhideWhenUsed="0"/>
+    <w:lsdException w:name="Medium Grid 2 Accent 1" w:semiHidden="0" w:uiPriority="68" w:unhideWhenUsed="0"/>
+    <w:lsdException w:name="Medium Grid 3 Accent 1" w:semiHidden="0" w:uiPriority="69" w:unhideWhenUsed="0"/>
+    <w:lsdException w:name="Dark List Accent 1" w:semiHidden="0" w:uiPriority="70" w:unhideWhenUsed="0"/>
+    <w:lsdException w:name="Colorful Shading Accent 1" w:semiHidden="0" w:uiPriority="71" w:unhideWhenUsed="0"/>
+    <w:lsdException w:name="Colorful List Accent 1" w:semiHidden="0" w:uiPriority="72" w:unhideWhenUsed="0"/>
+    <w:lsdException w:name="Colorful Grid Accent 1" w:semiHidden="0" w:uiPriority="73" w:unhideWhenUsed="0"/>
+    <w:lsdException w:name="Light Shading Accent 2" w:semiHidden="0" w:uiPriority="60" w:unhideWhenUsed="0"/>
+    <w:lsdException w:name="Light List Accent 2" w:semiHidden="0" w:uiPriority="61" w:unhideWhenUsed="0"/>
+    <w:lsdException w:name="Light Grid Accent 2" w:semiHidden="0" w:uiPriority="62" w:unhideWhenUsed="0"/>
+    <w:lsdException w:name="Medium Shading 1 Accent 2" w:semiHidden="0" w:uiPriority="63" w:unhideWhenUsed="0"/>
+    <w:lsdException w:name="Medium Shading 2 Accent 2" w:semiHidden="0" w:uiPriority="64" w:unhideWhenUsed="0"/>
+    <w:lsdException w:name="Medium List 1 Accent 2" w:semiHidden="0" w:uiPriority="65" w:unhideWhenUsed="0"/>
+    <w:lsdException w:name="Medium List 2 Accent 2" w:semiHidden="0" w:uiPriority="66" w:unhideWhenUsed="0"/>
+    <w:lsdException w:name="Medium Grid 1 Accent 2" w:semiHidden="0" w:uiPriority="67" w:unhideWhenUsed="0"/>
+    <w:lsdException w:name="Medium Grid 2 Accent 2" w:semiHidden="0" w:uiPriority="68" w:unhideWhenUsed="0"/>
+    <w:lsdException w:name="Medium Grid 3 Accent 2" w:semiHidden="0" w:uiPriority="69" w:unhideWhenUsed="0"/>
+    <w:lsdException w:name="Dark List Accent 2" w:semiHidden="0" w:uiPriority="70" w:unhideWhenUsed="0"/>
+    <w:lsdException w:name="Colorful Shading Accent 2" w:semiHidden="0" w:uiPriority="71" w:unhideWhenUsed="0"/>
+    <w:lsdException w:name="Colorful List Accent 2" w:semiHidden="0" w:uiPriority="72" w:unhideWhenUsed="0"/>
+    <w:lsdException w:name="Colorful Grid Accent 2" w:semiHidden="0" w:uiPriority="73" w:unhideWhenUsed="0"/>
+    <w:lsdException w:name="Light Shading Accent 3" w:semiHidden="0" w:uiPriority="60" w:unhideWhenUsed="0"/>
+    <w:lsdException w:name="Light List Accent 3" w:semiHidden="0" w:uiPriority="61" w:unhideWhenUsed="0"/>
+    <w:lsdException w:name="Light Grid Accent 3" w:semiHidden="0" w:uiPriority="62" w:unhideWhenUsed="0"/>
+    <w:lsdException w:name="Medium Shading 1 Accent 3" w:semiHidden="0" w:uiPriority="63" w:unhideWhenUsed="0"/>
+    <w:lsdException w:name="Medium Shading 2 Accent 3" w:semiHidden="0" w:uiPriority="64" w:unhideWhenUsed="0"/>
+    <w:lsdException w:name="Medium List 1 Accent 3" w:semiHidden="0" w:uiPriority="65" w:unhideWhenUsed="0"/>
+    <w:lsdException w:name="Medium List 2 Accent 3" w:semiHidden="0" w:uiPriority="66" w:unhideWhenUsed="0"/>
+    <w:lsdException w:name="Medium Grid 1 Accent 3" w:semiHidden="0" w:uiPriority="67" w:unhideWhenUsed="0"/>
+    <w:lsdException w:name="Medium Grid 2 Accent 3" w:semiHidden="0" w:uiPriority="68" w:unhideWhenUsed="0"/>
+    <w:lsdException w:name="Medium Grid 3 Accent 3" w:semiHidden="0" w:uiPriority="69" w:unhideWhenUsed="0"/>
+    <w:lsdException w:name="Dark List Accent 3" w:semiHidden="0" w:uiPriority="70" w:unhideWhenUsed="0"/>
+    <w:lsdException w:name="Colorful Shading Accent 3" w:semiHidden="0" w:uiPriority="71" w:unhideWhenUsed="0"/>
+    <w:lsdException w:name="Colorful List Accent 3" w:semiHidden="0" w:uiPriority="72" w:unhideWhenUsed="0"/>
+    <w:lsdException w:name="Colorful Grid Accent 3" w:semiHidden="0" w:uiPriority="73" w:unhideWhenUsed="0"/>
+    <w:lsdException w:name="Light Shading Accent 4" w:semiHidden="0" w:uiPriority="60" w:unhideWhenUsed="0"/>
+    <w:lsdException w:name="Light List Accent 4" w:semiHidden="0" w:uiPriority="61" w:unhideWhenUsed="0"/>
+    <w:lsdException w:name="Light Grid Accent 4" w:semiHidden="0" w:uiPriority="62" w:unhideWhenUsed="0"/>
+    <w:lsdException w:name="Medium Shading 1 Accent 4" w:semiHidden="0" w:uiPriority="63" w:unhideWhenUsed="0"/>
+    <w:lsdException w:name="Medium Shading 2 Accent 4" w:semiHidden="0" w:uiPriority="64" w:unhideWhenUsed="0"/>
+    <w:lsdException w:name="Medium List 1 Accent 4" w:semiHidden="0" w:uiPriority="65" w:unhideWhenUsed="0"/>
+    <w:lsdException w:name="Medium List 2 Accent 4" w:semiHidden="0" w:uiPriority="66" w:unhideWhenUsed="0"/>
+    <w:lsdException w:name="Medium Grid 1 Accent 4" w:semiHidden="0" w:uiPriority="67" w:unhideWhenUsed="0"/>
+    <w:lsdException w:name="Medium Grid 2 Accent 4" w:semiHidden="0" w:uiPriority="68" w:unhideWhenUsed="0"/>
+    <w:lsdException w:name="Medium Grid 3 Accent 4" w:semiHidden="0" w:uiPriority="69" w:unhideWhenUsed="0"/>
+    <w:lsdException w:name="Dark List Accent 4" w:semiHidden="0" w:uiPriority="70" w:unhideWhenUsed="0"/>
+    <w:lsdException w:name="Colorful Shading Accent 4" w:semiHidden="0" w:uiPriority="71" w:unhideWhenUsed="0"/>
+    <w:lsdException w:name="Colorful List Accent 4" w:semiHidden="0" w:uiPriority="72" w:unhideWhenUsed="0"/>
+    <w:lsdException w:name="Colorful Grid Accent 4" w:semiHidden="0" w:uiPriority="73" w:unhideWhenUsed="0"/>
+    <w:lsdException w:name="Light Shading Accent 5" w:semiHidden="0" w:uiPriority="60" w:unhideWhenUsed="0"/>
+    <w:lsdException w:name="Light List Accent 5" w:semiHidden="0" w:uiPriority="61" w:unhideWhenUsed="0"/>
+    <w:lsdException w:name="Light Grid Accent 5" w:semiHidden="0" w:uiPriority="62" w:unhideWhenUsed="0"/>
+    <w:lsdException w:name="Medium Shading 1 Accent 5" w:semiHidden="0" w:uiPriority="63" w:unhideWhenUsed="0"/>
+    <w:lsdException w:name="Medium Shading 2 Accent 5" w:semiHidden="0" w:uiPriority="64" w:unhideWhenUsed="0"/>
+    <w:lsdException w:name="Medium List 1 Accent 5" w:semiHidden="0" w:uiPriority="65" w:unhideWhenUsed="0"/>
+    <w:lsdException w:name="Medium List 2 Accent 5" w:semiHidden="0" w:uiPriority="66" w:unhideWhenUsed="0"/>
+    <w:lsdException w:name="Medium Grid 1 Accent 5" w:semiHidden="0" w:uiPriority="67" w:unhideWhenUsed="0"/>
+    <w:lsdException w:name="Medium Grid 2 Accent 5" w:semiHidden="0" w:uiPriority="68" w:unhideWhenUsed="0"/>
+    <w:lsdException w:name="Medium Grid 3 Accent 5" w:semiHidden="0" w:uiPriority="69" w:unhideWhenUsed="0"/>
+    <w:lsdException w:name="Dark List Accent 5" w:semiHidden="0" w:uiPriority="70" w:unhideWhenUsed="0"/>
+    <w:lsdException w:name="Colorful Shading Accent 5" w:semiHidden="0" w:uiPriority="71" w:unhideWhenUsed="0"/>
+    <w:lsdException w:name="Colorful List Accent 5" w:semiHidden="0" w:uiPriority="72" w:unhideWhenUsed="0"/>
+    <w:lsdException w:name="Colorful Grid Accent 5" w:semiHidden="0" w:uiPriority="73" w:unhideWhenUsed="0"/>
+    <w:lsdException w:name="Light Shading Accent 6" w:semiHidden="0" w:uiPriority="60" w:unhideWhenUsed="0"/>
+    <w:lsdException w:name="Light List Accent 6" w:semiHidden="0" w:uiPriority="61" w:unhideWhenUsed="0"/>
+    <w:lsdException w:name="Light Grid Accent 6" w:semiHidden="0" w:uiPriority="62" w:unhideWhenUsed="0"/>
+    <w:lsdException w:name="Medium Shading 1 Accent 6" w:semiHidden="0" w:uiPriority="63" w:unhideWhenUsed="0"/>
+    <w:lsdException w:name="Medium Shading 2 Accent 6" w:semiHidden="0" w:uiPriority="64" w:unhideWhenUsed="0"/>
+    <w:lsdException w:name="Medium List 1 Accent 6" w:semiHidden="0" w:uiPriority="65" w:unhideWhenUsed="0"/>
+    <w:lsdException w:name="Medium List 2 Accent 6" w:semiHidden="0" w:uiPriority="66" w:unhideWhenUsed="0"/>
+    <w:lsdException w:name="Medium Grid 1 Accent 6" w:semiHidden="0" w:uiPriority="67" w:unhideWhenUsed="0"/>
+    <w:lsdException w:name="Medium Grid 2 Accent 6" w:semiHidden="0" w:uiPriority="68" w:unhideWhenUsed="0"/>
+    <w:lsdException w:name="Medium Grid 3 Accent 6" w:semiHidden="0" w:uiPriority="69" w:unhideWhenUsed="0"/>
+    <w:lsdException w:name="Dark List Accent 6" w:semiHidden="0" w:uiPriority="70" w:unhideWhenUsed="0"/>
+    <w:lsdException w:name="Colorful Shading Accent 6" w:semiHidden="0" w:uiPriority="71" w:unhideWhenUsed="0"/>
+    <w:lsdException w:name="Colorful List Accent 6" w:semiHidden="0" w:uiPriority="72" w:unhideWhenUsed="0"/>
+    <w:lsdException w:name="Colorful Grid Accent 6" w:semiHidden="0" w:uiPriority="73" w:unhideWhenUsed="0"/>
+    <w:lsdException w:name="Subtle Emphasis" w:semiHidden="0" w:uiPriority="19" w:unhideWhenUsed="0" w:qFormat="1"/>
+    <w:lsdException w:name="Intense Emphasis" w:semiHidden="0" w:uiPriority="21" w:unhideWhenUsed="0" w:qFormat="1"/>
+    <w:lsdException w:name="Subtle Reference" w:semiHidden="0" w:uiPriority="31" w:unhideWhenUsed="0" w:qFormat="1"/>
+    <w:lsdException w:name="Intense Reference" w:semiHidden="0" w:uiPriority="32" w:unhideWhenUsed="0" w:qFormat="1"/>
+    <w:lsdException w:name="Book Title" w:semiHidden="0" w:uiPriority="33" w:unhideWhenUsed="0" w:qFormat="1"/>
+    <w:lsdException w:name="Bibliography" w:uiPriority="37"/>
+    <w:lsdException w:name="TOC Heading" w:uiPriority="39" w:qFormat="1"/>
+  </w:latentStyles>
+  <w:style w:type="paragraph" w:default="1" w:styleId="Normal">
+    <w:name w:val="Normal"/>
+    <w:qFormat/>
+  </w:style>
+  <w:style w:type="character" w:default="1" w:styleId="DefaultParagraphFont">
+    <w:name w:val="Default Paragraph Font"/>
+    <w:uiPriority w:val="1"/>
+    <w:semiHidden/>
+    <w:unhideWhenUsed/>
+  </w:style>
+  <w:style w:type="table" w:default="1" w:styleId="TableNormal">
+    <w:name w:val="Normal Table"/>
+    <w:uiPriority w:val="99"/>
+    <w:semiHidden/>
+    <w:unhideWhenUsed/>
+    <w:tblPr>
+      <w:tblInd w:w="0" w:type="dxa"/>
+      <w:tblCellMar>
+        <w:top w:w="0" w:type="dxa"/>
+        <w:left w:w="108" w:type="dxa"/>
+        <w:bottom w:w="0" w:type="dxa"/>
+        <w:right w:w="108" w:type="dxa"/>
+      </w:tblCellMar>
+    </w:tblPr>
+  </w:style>
+  <w:style w:type="numbering" w:default="1" w:styleId="NoList">
+    <w:name w:val="No List"/>
+    <w:uiPriority w:val="99"/>
+    <w:semiHidden/>
+    <w:unhideWhenUsed/>
   </w:style>
 </w:styles>
 </file>
@@ -6644,7 +7543,7 @@
 </file>
 
 <file path=customXml/itemProps1.xml><?xml version="1.0" encoding="utf-8"?>
-<ds:datastoreItem xmlns:ds="http://schemas.openxmlformats.org/officeDocument/2006/customXml" ds:itemID="{D964F6E8-6797-4F01-9D34-05B3F5E693AE}">
+<ds:datastoreItem xmlns:ds="http://schemas.openxmlformats.org/officeDocument/2006/customXml" ds:itemID="{3A98E578-0D46-DE41-AB49-15A54019DBFF}">
   <ds:schemaRefs>
     <ds:schemaRef ds:uri="http://schemas.openxmlformats.org/officeDocument/2006/bibliography"/>
   </ds:schemaRefs>

</xml_diff>

<commit_message>
SINE.C discard modulo use subraction, write up added declaration
</commit_message>
<xml_diff>
--- a/lab2-new/RTDSP Lab2 Write up.docx
+++ b/lab2-new/RTDSP Lab2 Write up.docx
@@ -1,6 +1,6 @@
 
 <file path=word/document.xml><?xml version="1.0" encoding="utf-8"?>
-<w:document xmlns:wpc="http://schemas.microsoft.com/office/word/2010/wordprocessingCanvas" xmlns:mo="http://schemas.microsoft.com/office/mac/office/2008/main" xmlns:mc="http://schemas.openxmlformats.org/markup-compatibility/2006" xmlns:mv="urn:schemas-microsoft-com:mac:vml" xmlns:o="urn:schemas-microsoft-com:office:office" xmlns:r="http://schemas.openxmlformats.org/officeDocument/2006/relationships" xmlns:m="http://schemas.openxmlformats.org/officeDocument/2006/math" xmlns:v="urn:schemas-microsoft-com:vml" xmlns:wp14="http://schemas.microsoft.com/office/word/2010/wordprocessingDrawing" xmlns:wp="http://schemas.openxmlformats.org/drawingml/2006/wordprocessingDrawing" xmlns:w10="urn:schemas-microsoft-com:office:word" xmlns:w="http://schemas.openxmlformats.org/wordprocessingml/2006/main" xmlns:w14="http://schemas.microsoft.com/office/word/2010/wordml" xmlns:wpg="http://schemas.microsoft.com/office/word/2010/wordprocessingGroup" xmlns:wpi="http://schemas.microsoft.com/office/word/2010/wordprocessingInk" xmlns:wne="http://schemas.microsoft.com/office/word/2006/wordml" xmlns:wps="http://schemas.microsoft.com/office/word/2010/wordprocessingShape" mc:Ignorable="w14 wp14 mv">
+<w:document xmlns:ve="http://schemas.openxmlformats.org/markup-compatibility/2006" xmlns:o="urn:schemas-microsoft-com:office:office" xmlns:r="http://schemas.openxmlformats.org/officeDocument/2006/relationships" xmlns:m="http://schemas.openxmlformats.org/officeDocument/2006/math" xmlns:v="urn:schemas-microsoft-com:vml" xmlns:wp="http://schemas.openxmlformats.org/drawingml/2006/wordprocessingDrawing" xmlns:w10="urn:schemas-microsoft-com:office:word" xmlns:w="http://schemas.openxmlformats.org/wordprocessingml/2006/main" xmlns:wne="http://schemas.microsoft.com/office/word/2006/wordml">
   <w:body>
     <w:p>
       <w:pPr>
@@ -141,7 +141,7 @@
           <w:left w:w="28" w:type="dxa"/>
           <w:right w:w="28" w:type="dxa"/>
         </w:tblCellMar>
-        <w:tblLook w:val="04A0" w:firstRow="1" w:lastRow="0" w:firstColumn="1" w:lastColumn="0" w:noHBand="0" w:noVBand="1"/>
+        <w:tblLook w:val="04A0"/>
       </w:tblPr>
       <w:tblGrid>
         <w:gridCol w:w="980"/>
@@ -2897,8 +2897,8 @@
           <w:noProof/>
           <w:sz w:val="22"/>
         </w:rPr>
-        <w:pict w14:anchorId="5DF828B7">
-          <v:shapetype id="_x0000_t202" coordsize="21600,21600" o:spt="202" path="m0,0l0,21600,21600,21600,21600,0xe">
+        <w:pict>
+          <v:shapetype id="_x0000_t202" coordsize="21600,21600" o:spt="202" path="m,l,21600r21600,l21600,xe">
             <v:stroke joinstyle="miter"/>
             <v:path gradientshapeok="t" o:connecttype="rect"/>
           </v:shapetype>
@@ -3699,7 +3699,7 @@
     </w:p>
     <w:p>
       <w:pPr>
-        <w:spacing w:afterLines="50" w:after="180"/>
+        <w:spacing w:afterLines="50"/>
         <w:rPr>
           <w:rFonts w:asciiTheme="majorHAnsi" w:hAnsiTheme="majorHAnsi"/>
           <w:b/>
@@ -3721,7 +3721,7 @@
     </w:p>
     <w:p>
       <w:pPr>
-        <w:spacing w:afterLines="50" w:after="180"/>
+        <w:spacing w:afterLines="50"/>
         <w:rPr>
           <w:rFonts w:asciiTheme="majorHAnsi" w:hAnsiTheme="majorHAnsi"/>
           <w:sz w:val="22"/>
@@ -4001,7 +4001,6 @@
           <w:lang w:eastAsia="zh-HK"/>
         </w:rPr>
       </w:pPr>
-      <w:proofErr w:type="gramStart"/>
       <w:r>
         <w:rPr>
           <w:rFonts w:ascii="Courier New" w:eastAsia="新細明體" w:hAnsi="Courier New" w:cs="Courier New"/>
@@ -4010,18 +4009,7 @@
           <w:sz w:val="22"/>
           <w:szCs w:val="24"/>
         </w:rPr>
-        <w:t>x</w:t>
-      </w:r>
-      <w:proofErr w:type="gramEnd"/>
-      <w:r>
-        <w:rPr>
-          <w:rFonts w:ascii="Courier New" w:eastAsia="新細明體" w:hAnsi="Courier New" w:cs="Courier New"/>
-          <w:color w:val="000000"/>
-          <w:kern w:val="0"/>
-          <w:sz w:val="22"/>
-          <w:szCs w:val="24"/>
-        </w:rPr>
-        <w:t xml:space="preserve"> </w:t>
+        <w:t xml:space="preserve">x </w:t>
       </w:r>
       <w:r>
         <w:rPr>
@@ -4069,6 +4057,7 @@
         <w:t>int</w:t>
       </w:r>
       <w:proofErr w:type="spellEnd"/>
+      <w:proofErr w:type="gramStart"/>
       <w:r>
         <w:rPr>
           <w:rFonts w:ascii="Courier New" w:eastAsia="新細明體" w:hAnsi="Courier New" w:cs="Courier New"/>
@@ -4092,6 +4081,7 @@
         </w:rPr>
         <w:t>x</w:t>
       </w:r>
+      <w:proofErr w:type="gramEnd"/>
       <w:r>
         <w:rPr>
           <w:rFonts w:ascii="Courier New" w:eastAsia="新細明體" w:hAnsi="Courier New" w:cs="Courier New"/>
@@ -4275,7 +4265,7 @@
     </w:p>
     <w:p>
       <w:pPr>
-        <w:spacing w:afterLines="50" w:after="180"/>
+        <w:spacing w:afterLines="50"/>
         <w:rPr>
           <w:rFonts w:asciiTheme="majorHAnsi" w:hAnsiTheme="majorHAnsi"/>
           <w:b/>
@@ -4310,7 +4300,7 @@
           <w:sz w:val="22"/>
           <w:lang w:eastAsia="en-US"/>
         </w:rPr>
-        <w:pict w14:anchorId="143EED31">
+        <w:pict>
           <v:shape id="_x0000_s1031" type="#_x0000_t202" style="position:absolute;margin-left:.4pt;margin-top:299.15pt;width:386.55pt;height:1in;z-index:251663360;mso-wrap-edited:f" wrapcoords="0 0 21600 0 21600 21600 0 21600 0 0" filled="f" stroked="f">
             <v:fill o:detectmouseclick="t"/>
             <v:textbox inset=",7.2pt,,7.2pt">
@@ -4340,11 +4330,11 @@
       <w:r>
         <w:rPr>
           <w:rFonts w:asciiTheme="majorHAnsi" w:hAnsiTheme="majorHAnsi"/>
-          <w:sz w:val="22"/>
-          <w:lang w:eastAsia="zh-HK"/>
+          <w:noProof/>
+          <w:sz w:val="22"/>
         </w:rPr>
         <w:drawing>
-          <wp:inline distT="0" distB="0" distL="0" distR="0" wp14:anchorId="4D1E3C2E" wp14:editId="1BF78036">
+          <wp:inline distT="0" distB="0" distL="0" distR="0">
             <wp:extent cx="4909584" cy="3709437"/>
             <wp:effectExtent l="0" t="0" r="0" b="0"/>
             <wp:docPr id="1" name="Picture 1" descr="Macintosh HD:Users:Mike:Github Uni3:RTDSPlab:lab2-new:1KHz.jpg"/>
@@ -4361,10 +4351,10 @@
                     </pic:cNvPicPr>
                   </pic:nvPicPr>
                   <pic:blipFill>
-                    <a:blip r:embed="rId7">
+                    <a:blip r:embed="rId6">
                       <a:extLst>
                         <a:ext uri="{28A0092B-C50C-407E-A947-70E740481C1C}">
-                          <a14:useLocalDpi xmlns:a14="http://schemas.microsoft.com/office/drawing/2010/main" val="0"/>
+                          <a14:useLocalDpi xmlns:a14="http://schemas.microsoft.com/office/drawing/2010/main" xmlns:wps="http://schemas.microsoft.com/office/word/2010/wordprocessingShape" xmlns:wpi="http://schemas.microsoft.com/office/word/2010/wordprocessingInk" xmlns:wpg="http://schemas.microsoft.com/office/word/2010/wordprocessingGroup" xmlns:w14="http://schemas.microsoft.com/office/word/2010/wordml" xmlns:w="http://schemas.openxmlformats.org/wordprocessingml/2006/main" xmlns:w10="urn:schemas-microsoft-com:office:word" xmlns:wp14="http://schemas.microsoft.com/office/word/2010/wordprocessingDrawing" xmlns:v="urn:schemas-microsoft-com:vml" xmlns:o="urn:schemas-microsoft-com:office:office" xmlns:mv="urn:schemas-microsoft-com:mac:vml" xmlns:mc="http://schemas.openxmlformats.org/markup-compatibility/2006" xmlns:mo="http://schemas.microsoft.com/office/mac/office/2008/main" xmlns:wpc="http://schemas.microsoft.com/office/word/2010/wordprocessingCanvas" xmlns="" val="0"/>
                         </a:ext>
                       </a:extLst>
                     </a:blip>
@@ -4404,12 +4394,12 @@
       <w:r>
         <w:rPr>
           <w:rFonts w:asciiTheme="majorHAnsi" w:hAnsiTheme="majorHAnsi"/>
-          <w:sz w:val="22"/>
-          <w:lang w:eastAsia="zh-HK"/>
+          <w:noProof/>
+          <w:sz w:val="22"/>
         </w:rPr>
         <w:lastRenderedPageBreak/>
         <w:drawing>
-          <wp:inline distT="0" distB="0" distL="0" distR="0" wp14:anchorId="00FE66BF" wp14:editId="3AB859AC">
+          <wp:inline distT="0" distB="0" distL="0" distR="0">
             <wp:extent cx="5262880" cy="3955415"/>
             <wp:effectExtent l="0" t="0" r="0" b="0"/>
             <wp:docPr id="2" name="Picture 2" descr="Macintosh HD:Users:Mike:Github Uni3:RTDSPlab:lab2-new:31Hz.jpg"/>
@@ -4426,10 +4416,10 @@
                     </pic:cNvPicPr>
                   </pic:nvPicPr>
                   <pic:blipFill>
-                    <a:blip r:embed="rId8">
+                    <a:blip r:embed="rId7">
                       <a:extLst>
                         <a:ext uri="{28A0092B-C50C-407E-A947-70E740481C1C}">
-                          <a14:useLocalDpi xmlns:a14="http://schemas.microsoft.com/office/drawing/2010/main" val="0"/>
+                          <a14:useLocalDpi xmlns:a14="http://schemas.microsoft.com/office/drawing/2010/main" xmlns:wps="http://schemas.microsoft.com/office/word/2010/wordprocessingShape" xmlns:wpi="http://schemas.microsoft.com/office/word/2010/wordprocessingInk" xmlns:wpg="http://schemas.microsoft.com/office/word/2010/wordprocessingGroup" xmlns:w14="http://schemas.microsoft.com/office/word/2010/wordml" xmlns:w="http://schemas.openxmlformats.org/wordprocessingml/2006/main" xmlns:w10="urn:schemas-microsoft-com:office:word" xmlns:wp14="http://schemas.microsoft.com/office/word/2010/wordprocessingDrawing" xmlns:v="urn:schemas-microsoft-com:vml" xmlns:o="urn:schemas-microsoft-com:office:office" xmlns:mv="urn:schemas-microsoft-com:mac:vml" xmlns:mc="http://schemas.openxmlformats.org/markup-compatibility/2006" xmlns:mo="http://schemas.microsoft.com/office/mac/office/2008/main" xmlns:wpc="http://schemas.microsoft.com/office/word/2010/wordprocessingCanvas" xmlns="" val="0"/>
                         </a:ext>
                       </a:extLst>
                     </a:blip>
@@ -4489,11 +4479,11 @@
       <w:r>
         <w:rPr>
           <w:rFonts w:asciiTheme="majorHAnsi" w:hAnsiTheme="majorHAnsi"/>
-          <w:sz w:val="22"/>
-          <w:lang w:eastAsia="zh-HK"/>
+          <w:noProof/>
+          <w:sz w:val="22"/>
         </w:rPr>
         <w:drawing>
-          <wp:inline distT="0" distB="0" distL="0" distR="0" wp14:anchorId="4D54DC5F" wp14:editId="4B97195A">
+          <wp:inline distT="0" distB="0" distL="0" distR="0">
             <wp:extent cx="5262880" cy="3912870"/>
             <wp:effectExtent l="0" t="0" r="0" b="0"/>
             <wp:docPr id="3" name="Picture 3" descr="Macintosh HD:Users:Mike:Github Uni3:RTDSPlab:lab2-new:4KHz.jpg"/>
@@ -4510,10 +4500,10 @@
                     </pic:cNvPicPr>
                   </pic:nvPicPr>
                   <pic:blipFill>
-                    <a:blip r:embed="rId9">
+                    <a:blip r:embed="rId8">
                       <a:extLst>
                         <a:ext uri="{28A0092B-C50C-407E-A947-70E740481C1C}">
-                          <a14:useLocalDpi xmlns:a14="http://schemas.microsoft.com/office/drawing/2010/main" val="0"/>
+                          <a14:useLocalDpi xmlns:a14="http://schemas.microsoft.com/office/drawing/2010/main" xmlns:wps="http://schemas.microsoft.com/office/word/2010/wordprocessingShape" xmlns:wpi="http://schemas.microsoft.com/office/word/2010/wordprocessingInk" xmlns:wpg="http://schemas.microsoft.com/office/word/2010/wordprocessingGroup" xmlns:w14="http://schemas.microsoft.com/office/word/2010/wordml" xmlns:w="http://schemas.openxmlformats.org/wordprocessingml/2006/main" xmlns:w10="urn:schemas-microsoft-com:office:word" xmlns:wp14="http://schemas.microsoft.com/office/word/2010/wordprocessingDrawing" xmlns:v="urn:schemas-microsoft-com:vml" xmlns:o="urn:schemas-microsoft-com:office:office" xmlns:mv="urn:schemas-microsoft-com:mac:vml" xmlns:mc="http://schemas.openxmlformats.org/markup-compatibility/2006" xmlns:mo="http://schemas.microsoft.com/office/mac/office/2008/main" xmlns:wpc="http://schemas.microsoft.com/office/word/2010/wordprocessingCanvas" xmlns="" val="0"/>
                         </a:ext>
                       </a:extLst>
                     </a:blip>
@@ -4560,13 +4550,22 @@
           <w:sz w:val="22"/>
           <w:lang w:eastAsia="zh-HK"/>
         </w:rPr>
-        <w:t>Scope trace showing upper limit as we approach the nyquist freq.</w:t>
+        <w:t>Scope trace</w:t>
       </w:r>
       <w:proofErr w:type="gramEnd"/>
+      <w:r>
+        <w:rPr>
+          <w:rFonts w:asciiTheme="majorHAnsi" w:hAnsiTheme="majorHAnsi"/>
+          <w:i/>
+          <w:sz w:val="22"/>
+          <w:lang w:eastAsia="zh-HK"/>
+        </w:rPr>
+        <w:t xml:space="preserve"> showing upper limit as we approach the nyquist freq.</w:t>
+      </w:r>
     </w:p>
     <w:p>
       <w:pPr>
-        <w:spacing w:afterLines="50" w:after="180"/>
+        <w:spacing w:afterLines="50"/>
         <w:rPr>
           <w:rFonts w:asciiTheme="majorHAnsi" w:hAnsiTheme="majorHAnsi"/>
           <w:b/>
@@ -4578,7 +4577,7 @@
     </w:p>
     <w:p>
       <w:pPr>
-        <w:spacing w:afterLines="50" w:after="180"/>
+        <w:spacing w:afterLines="50"/>
         <w:rPr>
           <w:rFonts w:asciiTheme="majorHAnsi" w:hAnsiTheme="majorHAnsi"/>
           <w:b/>
@@ -4590,7 +4589,7 @@
     </w:p>
     <w:p>
       <w:pPr>
-        <w:spacing w:afterLines="50" w:after="180"/>
+        <w:spacing w:afterLines="50"/>
         <w:rPr>
           <w:rFonts w:asciiTheme="majorHAnsi" w:hAnsiTheme="majorHAnsi"/>
           <w:b/>
@@ -5039,7 +5038,7 @@
           <w:sz w:val="22"/>
           <w:lang w:eastAsia="zh-TW"/>
         </w:rPr>
-        <w:pict w14:anchorId="7EB480A9">
+        <w:pict>
           <v:shape id="_x0000_s1027" type="#_x0000_t202" style="position:absolute;margin-left:0;margin-top:0;width:432.1pt;height:152.6pt;z-index:251662336;mso-width-relative:margin;mso-height-relative:margin">
             <v:textbox style="mso-next-textbox:#_x0000_s1027">
               <w:txbxContent>
@@ -5244,27 +5243,7 @@
                       <w:kern w:val="0"/>
                       <w:sz w:val="20"/>
                     </w:rPr>
-                    <w:t xml:space="preserve">    </w:t>
-                  </w:r>
-                  <w:proofErr w:type="gramStart"/>
-                  <w:r>
-                    <w:rPr>
-                      <w:rFonts w:ascii="Courier New" w:eastAsia="新細明體" w:hAnsi="Courier New" w:cs="Courier New"/>
-                      <w:color w:val="000000"/>
-                      <w:kern w:val="0"/>
-                      <w:sz w:val="20"/>
-                    </w:rPr>
-                    <w:t>x</w:t>
-                  </w:r>
-                  <w:proofErr w:type="gramEnd"/>
-                  <w:r>
-                    <w:rPr>
-                      <w:rFonts w:ascii="Courier New" w:eastAsia="新細明體" w:hAnsi="Courier New" w:cs="Courier New"/>
-                      <w:color w:val="000000"/>
-                      <w:kern w:val="0"/>
-                      <w:sz w:val="20"/>
-                    </w:rPr>
-                    <w:t xml:space="preserve"> </w:t>
+                    <w:t xml:space="preserve">    x </w:t>
                   </w:r>
                   <w:r>
                     <w:rPr>
@@ -5370,6 +5349,7 @@
                     <w:t>sampling_freq</w:t>
                   </w:r>
                   <w:proofErr w:type="spellEnd"/>
+                  <w:proofErr w:type="gramStart"/>
                   <w:r>
                     <w:rPr>
                       <w:rFonts w:ascii="Courier New" w:eastAsia="新細明體" w:hAnsi="Courier New" w:cs="Courier New"/>
@@ -5381,6 +5361,7 @@
                     </w:rPr>
                     <w:t>)+</w:t>
                   </w:r>
+                  <w:proofErr w:type="gramEnd"/>
                   <w:r>
                     <w:rPr>
                       <w:rFonts w:ascii="Courier New" w:eastAsia="新細明體" w:hAnsi="Courier New" w:cs="Courier New"/>
@@ -5421,27 +5402,7 @@
                       <w:kern w:val="0"/>
                       <w:sz w:val="20"/>
                     </w:rPr>
-                    <w:t xml:space="preserve">    </w:t>
-                  </w:r>
-                  <w:proofErr w:type="gramStart"/>
-                  <w:r>
-                    <w:rPr>
-                      <w:rFonts w:ascii="Courier New" w:eastAsia="新細明體" w:hAnsi="Courier New" w:cs="Courier New"/>
-                      <w:color w:val="000000"/>
-                      <w:kern w:val="0"/>
-                      <w:sz w:val="20"/>
-                    </w:rPr>
-                    <w:t>x</w:t>
-                  </w:r>
-                  <w:proofErr w:type="gramEnd"/>
-                  <w:r>
-                    <w:rPr>
-                      <w:rFonts w:ascii="Courier New" w:eastAsia="新細明體" w:hAnsi="Courier New" w:cs="Courier New"/>
-                      <w:color w:val="000000"/>
-                      <w:kern w:val="0"/>
-                      <w:sz w:val="20"/>
-                    </w:rPr>
-                    <w:t xml:space="preserve"> </w:t>
+                    <w:t xml:space="preserve">    x </w:t>
                   </w:r>
                   <w:r>
                     <w:rPr>
@@ -5485,6 +5446,7 @@
                     <w:t>int</w:t>
                   </w:r>
                   <w:proofErr w:type="spellEnd"/>
+                  <w:proofErr w:type="gramStart"/>
                   <w:r>
                     <w:rPr>
                       <w:rFonts w:ascii="Courier New" w:eastAsia="新細明體" w:hAnsi="Courier New" w:cs="Courier New"/>
@@ -5506,6 +5468,7 @@
                     </w:rPr>
                     <w:t>x</w:t>
                   </w:r>
+                  <w:proofErr w:type="gramEnd"/>
                   <w:r>
                     <w:rPr>
                       <w:rFonts w:ascii="Courier New" w:eastAsia="新細明體" w:hAnsi="Courier New" w:cs="Courier New"/>
@@ -5959,7 +5922,6 @@
                     </w:rPr>
                     <w:t>return</w:t>
                   </w:r>
-                  <w:proofErr w:type="gramEnd"/>
                   <w:r>
                     <w:rPr>
                       <w:rFonts w:ascii="Courier New" w:eastAsia="新細明體" w:hAnsi="Courier New" w:cs="Courier New"/>
@@ -5971,6 +5933,7 @@
                     </w:rPr>
                     <w:t>(</w:t>
                   </w:r>
+                  <w:proofErr w:type="gramEnd"/>
                   <w:r>
                     <w:rPr>
                       <w:rFonts w:ascii="Courier New" w:eastAsia="新細明體" w:hAnsi="Courier New" w:cs="Courier New"/>
@@ -6140,6 +6103,7 @@
           <w:sz w:val="22"/>
           <w:lang w:eastAsia="zh-HK"/>
         </w:rPr>
+        <w:lastRenderedPageBreak/>
         <w:t>A work</w:t>
       </w:r>
       <w:r>
@@ -6601,10 +6565,158 @@
     <w:p>
       <w:pPr>
         <w:rPr>
+          <w:rFonts w:hint="eastAsia"/>
           <w:sz w:val="22"/>
           <w:lang w:eastAsia="zh-HK"/>
         </w:rPr>
       </w:pPr>
+    </w:p>
+    <w:p>
+      <w:pPr>
+        <w:rPr>
+          <w:rFonts w:hint="eastAsia"/>
+          <w:sz w:val="22"/>
+          <w:lang w:eastAsia="zh-HK"/>
+        </w:rPr>
+      </w:pPr>
+    </w:p>
+    <w:p>
+      <w:pPr>
+        <w:rPr>
+          <w:rFonts w:hint="eastAsia"/>
+          <w:sz w:val="22"/>
+          <w:lang w:eastAsia="zh-HK"/>
+        </w:rPr>
+      </w:pPr>
+    </w:p>
+    <w:p>
+      <w:pPr>
+        <w:rPr>
+          <w:rFonts w:hint="eastAsia"/>
+          <w:sz w:val="22"/>
+          <w:lang w:eastAsia="zh-HK"/>
+        </w:rPr>
+      </w:pPr>
+    </w:p>
+    <w:p>
+      <w:pPr>
+        <w:rPr>
+          <w:rFonts w:hint="eastAsia"/>
+          <w:sz w:val="22"/>
+          <w:lang w:eastAsia="zh-HK"/>
+        </w:rPr>
+      </w:pPr>
+    </w:p>
+    <w:p>
+      <w:pPr>
+        <w:rPr>
+          <w:sz w:val="22"/>
+          <w:lang w:eastAsia="zh-HK"/>
+        </w:rPr>
+      </w:pPr>
+      <w:r>
+        <w:rPr>
+          <w:noProof/>
+          <w:sz w:val="22"/>
+        </w:rPr>
+        <w:pict>
+          <v:shape id="_x0000_s1034" type="#_x0000_t202" style="position:absolute;margin-left:0;margin-top:0;width:433.05pt;height:151.95pt;z-index:251665408;mso-height-percent:200;mso-position-horizontal:center;mso-height-percent:200;mso-width-relative:margin;mso-height-relative:margin">
+            <v:textbox style="mso-fit-shape-to-text:t">
+              <w:txbxContent>
+                <w:p>
+                  <w:pPr>
+                    <w:jc w:val="center"/>
+                    <w:rPr>
+                      <w:rFonts w:asciiTheme="majorHAnsi" w:hAnsiTheme="majorHAnsi"/>
+                      <w:lang w:eastAsia="zh-HK"/>
+                    </w:rPr>
+                  </w:pPr>
+                  <w:r>
+                    <w:rPr>
+                      <w:rFonts w:asciiTheme="majorHAnsi" w:hAnsiTheme="majorHAnsi"/>
+                      <w:lang w:eastAsia="zh-HK"/>
+                    </w:rPr>
+                    <w:t xml:space="preserve">Declaration: We confirm that </w:t>
+                  </w:r>
+                  <w:r>
+                    <w:rPr>
+                      <w:rFonts w:asciiTheme="majorHAnsi" w:hAnsiTheme="majorHAnsi"/>
+                      <w:lang w:eastAsia="zh-HK"/>
+                    </w:rPr>
+                    <w:t>this submission is my own work.</w:t>
+                  </w:r>
+                </w:p>
+                <w:p>
+                  <w:pPr>
+                    <w:jc w:val="center"/>
+                    <w:rPr>
+                      <w:rFonts w:asciiTheme="majorHAnsi" w:hAnsiTheme="majorHAnsi" w:hint="eastAsia"/>
+                      <w:lang w:eastAsia="zh-HK"/>
+                    </w:rPr>
+                  </w:pPr>
+                  <w:r>
+                    <w:rPr>
+                      <w:rFonts w:asciiTheme="majorHAnsi" w:hAnsiTheme="majorHAnsi"/>
+                      <w:lang w:eastAsia="zh-HK"/>
+                    </w:rPr>
+                    <w:t>In it, I give references and citations whenever I refer to or use the published, or unpublished, work of others. I am aware that this course is bound by penalties as set out in the College examination offenses policy.</w:t>
+                  </w:r>
+                </w:p>
+                <w:p>
+                  <w:pPr>
+                    <w:jc w:val="center"/>
+                    <w:rPr>
+                      <w:rFonts w:asciiTheme="majorHAnsi" w:hAnsiTheme="majorHAnsi"/>
+                      <w:lang w:eastAsia="zh-HK"/>
+                    </w:rPr>
+                  </w:pPr>
+                </w:p>
+                <w:p>
+                  <w:pPr>
+                    <w:jc w:val="center"/>
+                    <w:rPr>
+                      <w:rFonts w:asciiTheme="majorHAnsi" w:hAnsiTheme="majorHAnsi" w:hint="eastAsia"/>
+                      <w:lang w:eastAsia="zh-HK"/>
+                    </w:rPr>
+                  </w:pPr>
+                  <w:r>
+                    <w:rPr>
+                      <w:rFonts w:asciiTheme="majorHAnsi" w:hAnsiTheme="majorHAnsi"/>
+                      <w:lang w:eastAsia="zh-HK"/>
+                    </w:rPr>
+                    <w:t xml:space="preserve">Signed: Mike Li, </w:t>
+                  </w:r>
+                  <w:proofErr w:type="spellStart"/>
+                  <w:r>
+                    <w:rPr>
+                      <w:rFonts w:asciiTheme="majorHAnsi" w:hAnsiTheme="majorHAnsi"/>
+                      <w:lang w:eastAsia="zh-HK"/>
+                    </w:rPr>
+                    <w:t>Weng</w:t>
+                  </w:r>
+                  <w:proofErr w:type="spellEnd"/>
+                  <w:r>
+                    <w:rPr>
+                      <w:rFonts w:asciiTheme="majorHAnsi" w:hAnsiTheme="majorHAnsi"/>
+                      <w:lang w:eastAsia="zh-HK"/>
+                    </w:rPr>
+                    <w:t xml:space="preserve"> </w:t>
+                  </w:r>
+                  <w:proofErr w:type="spellStart"/>
+                  <w:r>
+                    <w:rPr>
+                      <w:rFonts w:asciiTheme="majorHAnsi" w:hAnsiTheme="majorHAnsi"/>
+                      <w:lang w:eastAsia="zh-HK"/>
+                    </w:rPr>
+                    <w:t>Lio</w:t>
+                  </w:r>
+                  <w:proofErr w:type="spellEnd"/>
+                </w:p>
+              </w:txbxContent>
+            </v:textbox>
+          </v:shape>
+        </w:pict>
+      </w:r>
     </w:p>
     <w:sectPr>
       <w:pgSz w:w="11906" w:h="16838"/>
@@ -6617,7 +6729,7 @@
 </file>
 
 <file path=word/numbering.xml><?xml version="1.0" encoding="utf-8"?>
-<w:numbering xmlns:wpc="http://schemas.microsoft.com/office/word/2010/wordprocessingCanvas" xmlns:mo="http://schemas.microsoft.com/office/mac/office/2008/main" xmlns:mc="http://schemas.openxmlformats.org/markup-compatibility/2006" xmlns:mv="urn:schemas-microsoft-com:mac:vml" xmlns:o="urn:schemas-microsoft-com:office:office" xmlns:r="http://schemas.openxmlformats.org/officeDocument/2006/relationships" xmlns:m="http://schemas.openxmlformats.org/officeDocument/2006/math" xmlns:v="urn:schemas-microsoft-com:vml" xmlns:wp14="http://schemas.microsoft.com/office/word/2010/wordprocessingDrawing" xmlns:wp="http://schemas.openxmlformats.org/drawingml/2006/wordprocessingDrawing" xmlns:w10="urn:schemas-microsoft-com:office:word" xmlns:w="http://schemas.openxmlformats.org/wordprocessingml/2006/main" xmlns:w14="http://schemas.microsoft.com/office/word/2010/wordml" xmlns:wpg="http://schemas.microsoft.com/office/word/2010/wordprocessingGroup" xmlns:wpi="http://schemas.microsoft.com/office/word/2010/wordprocessingInk" xmlns:wne="http://schemas.microsoft.com/office/word/2006/wordml" xmlns:wps="http://schemas.microsoft.com/office/word/2010/wordprocessingShape" mc:Ignorable="w14 wp14 mv">
+<w:numbering xmlns:ve="http://schemas.openxmlformats.org/markup-compatibility/2006" xmlns:o="urn:schemas-microsoft-com:office:office" xmlns:r="http://schemas.openxmlformats.org/officeDocument/2006/relationships" xmlns:m="http://schemas.openxmlformats.org/officeDocument/2006/math" xmlns:v="urn:schemas-microsoft-com:vml" xmlns:wp="http://schemas.openxmlformats.org/drawingml/2006/wordprocessingDrawing" xmlns:w10="urn:schemas-microsoft-com:office:word" xmlns:w="http://schemas.openxmlformats.org/wordprocessingml/2006/main" xmlns:wne="http://schemas.microsoft.com/office/word/2006/wordml">
   <w:abstractNum w:abstractNumId="0">
     <w:nsid w:val="396A47B9"/>
     <w:multiLevelType w:val="hybridMultilevel"/>
@@ -6714,7 +6826,7 @@
 </file>
 
 <file path=word/styles.xml><?xml version="1.0" encoding="utf-8"?>
-<w:styles xmlns:mc="http://schemas.openxmlformats.org/markup-compatibility/2006" xmlns:r="http://schemas.openxmlformats.org/officeDocument/2006/relationships" xmlns:w="http://schemas.openxmlformats.org/wordprocessingml/2006/main" xmlns:w14="http://schemas.microsoft.com/office/word/2010/wordml" mc:Ignorable="w14">
+<w:styles xmlns:r="http://schemas.openxmlformats.org/officeDocument/2006/relationships" xmlns:w="http://schemas.openxmlformats.org/wordprocessingml/2006/main">
   <w:docDefaults>
     <w:rPrDefault>
       <w:rPr>
@@ -6727,7 +6839,7 @@
     </w:rPrDefault>
     <w:pPrDefault/>
   </w:docDefaults>
-  <w:latentStyles w:defLockedState="0" w:defUIPriority="99" w:defSemiHidden="1" w:defUnhideWhenUsed="1" w:defQFormat="0" w:count="276">
+  <w:latentStyles w:defLockedState="0" w:defUIPriority="99" w:defSemiHidden="1" w:defUnhideWhenUsed="1" w:defQFormat="0" w:count="267">
     <w:lsdException w:name="Normal" w:semiHidden="0" w:uiPriority="0" w:unhideWhenUsed="0" w:qFormat="1"/>
     <w:lsdException w:name="heading 1" w:semiHidden="0" w:uiPriority="9" w:unhideWhenUsed="0" w:qFormat="1"/>
     <w:lsdException w:name="heading 2" w:uiPriority="9" w:qFormat="1"/>
@@ -6885,6 +6997,7 @@
     <w:uiPriority w:val="99"/>
     <w:semiHidden/>
     <w:unhideWhenUsed/>
+    <w:qFormat/>
     <w:tblPr>
       <w:tblInd w:w="0" w:type="dxa"/>
       <w:tblCellMar>
@@ -7543,7 +7656,7 @@
 </file>
 
 <file path=customXml/itemProps1.xml><?xml version="1.0" encoding="utf-8"?>
-<ds:datastoreItem xmlns:ds="http://schemas.openxmlformats.org/officeDocument/2006/customXml" ds:itemID="{3A98E578-0D46-DE41-AB49-15A54019DBFF}">
+<ds:datastoreItem xmlns:ds="http://schemas.openxmlformats.org/officeDocument/2006/customXml" ds:itemID="{0F19AC10-732F-4BAC-9FB9-E0052DBD6841}">
   <ds:schemaRefs>
     <ds:schemaRef ds:uri="http://schemas.openxmlformats.org/officeDocument/2006/bibliography"/>
   </ds:schemaRefs>

</xml_diff>

<commit_message>
ignore this commit just to avoid merge conflict
</commit_message>
<xml_diff>
--- a/lab2-new/RTDSP Lab2 Write up.docx
+++ b/lab2-new/RTDSP Lab2 Write up.docx
@@ -3571,6 +3571,56 @@
       <w:pPr>
         <w:ind w:left="360"/>
         <w:rPr>
+          <w:rFonts w:asciiTheme="majorHAnsi" w:hAnsiTheme="majorHAnsi" w:hint="eastAsia"/>
+          <w:sz w:val="22"/>
+          <w:lang w:eastAsia="zh-HK"/>
+        </w:rPr>
+      </w:pPr>
+    </w:p>
+    <w:p>
+      <w:pPr>
+        <w:ind w:left="360"/>
+        <w:rPr>
+          <w:rFonts w:asciiTheme="majorHAnsi" w:hAnsiTheme="majorHAnsi" w:hint="eastAsia"/>
+          <w:sz w:val="22"/>
+          <w:lang w:eastAsia="zh-HK"/>
+        </w:rPr>
+      </w:pPr>
+    </w:p>
+    <w:p>
+      <w:pPr>
+        <w:ind w:left="360"/>
+        <w:rPr>
+          <w:rFonts w:asciiTheme="majorHAnsi" w:hAnsiTheme="majorHAnsi" w:hint="eastAsia"/>
+          <w:sz w:val="22"/>
+          <w:lang w:eastAsia="zh-HK"/>
+        </w:rPr>
+      </w:pPr>
+    </w:p>
+    <w:p>
+      <w:pPr>
+        <w:ind w:left="360"/>
+        <w:rPr>
+          <w:rFonts w:asciiTheme="majorHAnsi" w:hAnsiTheme="majorHAnsi" w:hint="eastAsia"/>
+          <w:sz w:val="22"/>
+          <w:lang w:eastAsia="zh-HK"/>
+        </w:rPr>
+      </w:pPr>
+    </w:p>
+    <w:p>
+      <w:pPr>
+        <w:ind w:left="360"/>
+        <w:rPr>
+          <w:rFonts w:asciiTheme="majorHAnsi" w:hAnsiTheme="majorHAnsi" w:hint="eastAsia"/>
+          <w:sz w:val="22"/>
+          <w:lang w:eastAsia="zh-HK"/>
+        </w:rPr>
+      </w:pPr>
+    </w:p>
+    <w:p>
+      <w:pPr>
+        <w:ind w:left="360"/>
+        <w:rPr>
           <w:rFonts w:asciiTheme="majorHAnsi" w:hAnsiTheme="majorHAnsi"/>
           <w:sz w:val="22"/>
           <w:lang w:eastAsia="zh-HK"/>
@@ -3599,38 +3649,9 @@
           <w:sz w:val="22"/>
           <w:lang w:eastAsia="zh-HK"/>
         </w:rPr>
+        <w:lastRenderedPageBreak/>
         <w:t>By reading through the code can you work out the number of bits used to encode each sample that is sent to the audio port?</w:t>
       </w:r>
-    </w:p>
-    <w:p>
-      <w:pPr>
-        <w:rPr>
-          <w:rFonts w:asciiTheme="majorHAnsi" w:hAnsiTheme="majorHAnsi"/>
-          <w:i/>
-          <w:sz w:val="22"/>
-          <w:lang w:eastAsia="zh-HK"/>
-        </w:rPr>
-      </w:pPr>
-    </w:p>
-    <w:p>
-      <w:pPr>
-        <w:rPr>
-          <w:rFonts w:asciiTheme="majorHAnsi" w:hAnsiTheme="majorHAnsi"/>
-          <w:i/>
-          <w:sz w:val="22"/>
-          <w:lang w:eastAsia="zh-HK"/>
-        </w:rPr>
-      </w:pPr>
-    </w:p>
-    <w:p>
-      <w:pPr>
-        <w:rPr>
-          <w:rFonts w:asciiTheme="majorHAnsi" w:hAnsiTheme="majorHAnsi"/>
-          <w:i/>
-          <w:sz w:val="22"/>
-          <w:lang w:eastAsia="zh-HK"/>
-        </w:rPr>
-      </w:pPr>
     </w:p>
     <w:p>
       <w:pPr>
@@ -3648,7 +3669,6 @@
           <w:sz w:val="22"/>
           <w:lang w:eastAsia="zh-HK"/>
         </w:rPr>
-        <w:lastRenderedPageBreak/>
         <w:t xml:space="preserve">As shown in the code snippet above, </w:t>
       </w:r>
       <w:r>
@@ -4267,7 +4287,7 @@
       <w:pPr>
         <w:spacing w:afterLines="50"/>
         <w:rPr>
-          <w:rFonts w:asciiTheme="majorHAnsi" w:hAnsiTheme="majorHAnsi"/>
+          <w:rFonts w:asciiTheme="majorHAnsi" w:hAnsiTheme="majorHAnsi" w:hint="eastAsia"/>
           <w:b/>
           <w:sz w:val="22"/>
           <w:u w:val="single"/>
@@ -4287,46 +4307,16 @@
     </w:p>
     <w:p>
       <w:pPr>
-        <w:rPr>
-          <w:rFonts w:asciiTheme="majorHAnsi" w:hAnsiTheme="majorHAnsi"/>
-          <w:sz w:val="22"/>
+        <w:spacing w:afterLines="50"/>
+        <w:jc w:val="center"/>
+        <w:rPr>
+          <w:rFonts w:asciiTheme="majorHAnsi" w:hAnsiTheme="majorHAnsi" w:hint="eastAsia"/>
+          <w:b/>
+          <w:sz w:val="22"/>
+          <w:u w:val="single"/>
           <w:lang w:eastAsia="zh-HK"/>
         </w:rPr>
       </w:pPr>
-      <w:r>
-        <w:rPr>
-          <w:rFonts w:asciiTheme="majorHAnsi" w:hAnsiTheme="majorHAnsi"/>
-          <w:noProof/>
-          <w:sz w:val="22"/>
-          <w:lang w:eastAsia="en-US"/>
-        </w:rPr>
-        <w:pict>
-          <v:shape id="_x0000_s1031" type="#_x0000_t202" style="position:absolute;margin-left:.4pt;margin-top:299.15pt;width:386.55pt;height:1in;z-index:251663360;mso-wrap-edited:f" wrapcoords="0 0 21600 0 21600 21600 0 21600 0 0" filled="f" stroked="f">
-            <v:fill o:detectmouseclick="t"/>
-            <v:textbox inset=",7.2pt,,7.2pt">
-              <w:txbxContent>
-                <w:p>
-                  <w:pPr>
-                    <w:jc w:val="center"/>
-                    <w:rPr>
-                      <w:rFonts w:asciiTheme="majorHAnsi" w:hAnsiTheme="majorHAnsi"/>
-                      <w:i/>
-                    </w:rPr>
-                  </w:pPr>
-                  <w:r>
-                    <w:rPr>
-                      <w:rFonts w:asciiTheme="majorHAnsi" w:hAnsiTheme="majorHAnsi"/>
-                      <w:i/>
-                    </w:rPr>
-                    <w:t>Scope trace showing 1kHz sine output</w:t>
-                  </w:r>
-                </w:p>
-              </w:txbxContent>
-            </v:textbox>
-            <w10:wrap type="tight"/>
-          </v:shape>
-        </w:pict>
-      </w:r>
       <w:r>
         <w:rPr>
           <w:rFonts w:asciiTheme="majorHAnsi" w:hAnsiTheme="majorHAnsi"/>
@@ -4335,9 +4325,9 @@
         </w:rPr>
         <w:drawing>
           <wp:inline distT="0" distB="0" distL="0" distR="0">
-            <wp:extent cx="4909584" cy="3709437"/>
-            <wp:effectExtent l="0" t="0" r="0" b="0"/>
-            <wp:docPr id="1" name="Picture 1" descr="Macintosh HD:Users:Mike:Github Uni3:RTDSPlab:lab2-new:1KHz.jpg"/>
+            <wp:extent cx="3251835" cy="2440940"/>
+            <wp:effectExtent l="19050" t="0" r="5715" b="0"/>
+            <wp:docPr id="10" name="Picture 1" descr="C:\Users\user\Documents\GitHub\RTDSP\lab2-new\newscopetraces\lab2_1000hz.JPG"/>
             <wp:cNvGraphicFramePr>
               <a:graphicFrameLocks xmlns:a="http://schemas.openxmlformats.org/drawingml/2006/main" noChangeAspect="1"/>
             </wp:cNvGraphicFramePr>
@@ -4345,19 +4335,13 @@
               <a:graphicData uri="http://schemas.openxmlformats.org/drawingml/2006/picture">
                 <pic:pic xmlns:pic="http://schemas.openxmlformats.org/drawingml/2006/picture">
                   <pic:nvPicPr>
-                    <pic:cNvPr id="0" name="Picture 1" descr="Macintosh HD:Users:Mike:Github Uni3:RTDSPlab:lab2-new:1KHz.jpg"/>
+                    <pic:cNvPr id="0" name="Picture 1" descr="C:\Users\user\Documents\GitHub\RTDSP\lab2-new\newscopetraces\lab2_1000hz.JPG"/>
                     <pic:cNvPicPr>
                       <a:picLocks noChangeAspect="1" noChangeArrowheads="1"/>
                     </pic:cNvPicPr>
                   </pic:nvPicPr>
                   <pic:blipFill>
-                    <a:blip r:embed="rId6">
-                      <a:extLst>
-                        <a:ext uri="{28A0092B-C50C-407E-A947-70E740481C1C}">
-                          <a14:useLocalDpi xmlns:a14="http://schemas.microsoft.com/office/drawing/2010/main" xmlns:wps="http://schemas.microsoft.com/office/word/2010/wordprocessingShape" xmlns:wpi="http://schemas.microsoft.com/office/word/2010/wordprocessingInk" xmlns:wpg="http://schemas.microsoft.com/office/word/2010/wordprocessingGroup" xmlns:w14="http://schemas.microsoft.com/office/word/2010/wordml" xmlns:w="http://schemas.openxmlformats.org/wordprocessingml/2006/main" xmlns:w10="urn:schemas-microsoft-com:office:word" xmlns:wp14="http://schemas.microsoft.com/office/word/2010/wordprocessingDrawing" xmlns:v="urn:schemas-microsoft-com:vml" xmlns:o="urn:schemas-microsoft-com:office:office" xmlns:mv="urn:schemas-microsoft-com:mac:vml" xmlns:mc="http://schemas.openxmlformats.org/markup-compatibility/2006" xmlns:mo="http://schemas.microsoft.com/office/mac/office/2008/main" xmlns:wpc="http://schemas.microsoft.com/office/word/2010/wordprocessingCanvas" xmlns="" val="0"/>
-                        </a:ext>
-                      </a:extLst>
-                    </a:blip>
+                    <a:blip r:embed="rId6"/>
                     <a:srcRect/>
                     <a:stretch>
                       <a:fillRect/>
@@ -4366,14 +4350,17 @@
                   <pic:spPr bwMode="auto">
                     <a:xfrm>
                       <a:off x="0" y="0"/>
-                      <a:ext cx="4909584" cy="3709437"/>
+                      <a:ext cx="3251835" cy="2440940"/>
                     </a:xfrm>
                     <a:prstGeom prst="rect">
                       <a:avLst/>
                     </a:prstGeom>
                     <a:noFill/>
-                    <a:ln>
+                    <a:ln w="9525">
                       <a:noFill/>
+                      <a:miter lim="800000"/>
+                      <a:headEnd/>
+                      <a:tailEnd/>
                     </a:ln>
                   </pic:spPr>
                 </pic:pic>
@@ -4385,6 +4372,45 @@
     </w:p>
     <w:p>
       <w:pPr>
+        <w:jc w:val="center"/>
+        <w:rPr>
+          <w:rFonts w:asciiTheme="majorHAnsi" w:hAnsiTheme="majorHAnsi"/>
+          <w:i/>
+        </w:rPr>
+      </w:pPr>
+      <w:proofErr w:type="gramStart"/>
+      <w:r>
+        <w:rPr>
+          <w:rFonts w:asciiTheme="majorHAnsi" w:hAnsiTheme="majorHAnsi"/>
+          <w:i/>
+        </w:rPr>
+        <w:t>Scope trace</w:t>
+      </w:r>
+      <w:proofErr w:type="gramEnd"/>
+      <w:r>
+        <w:rPr>
+          <w:rFonts w:asciiTheme="majorHAnsi" w:hAnsiTheme="majorHAnsi"/>
+          <w:i/>
+        </w:rPr>
+        <w:t xml:space="preserve"> showing 1kHz sine output</w:t>
+      </w:r>
+    </w:p>
+    <w:p>
+      <w:pPr>
+        <w:spacing w:afterLines="50"/>
+        <w:rPr>
+          <w:rFonts w:asciiTheme="majorHAnsi" w:hAnsiTheme="majorHAnsi" w:hint="eastAsia"/>
+          <w:b/>
+          <w:sz w:val="22"/>
+          <w:u w:val="single"/>
+          <w:lang w:eastAsia="zh-HK"/>
+        </w:rPr>
+      </w:pPr>
+    </w:p>
+    <w:p>
+      <w:pPr>
+        <w:spacing w:afterLines="50"/>
+        <w:jc w:val="center"/>
         <w:rPr>
           <w:rFonts w:asciiTheme="majorHAnsi" w:hAnsiTheme="majorHAnsi"/>
           <w:sz w:val="22"/>
@@ -4400,9 +4426,9 @@
         <w:lastRenderedPageBreak/>
         <w:drawing>
           <wp:inline distT="0" distB="0" distL="0" distR="0">
-            <wp:extent cx="5262880" cy="3955415"/>
-            <wp:effectExtent l="0" t="0" r="0" b="0"/>
-            <wp:docPr id="2" name="Picture 2" descr="Macintosh HD:Users:Mike:Github Uni3:RTDSPlab:lab2-new:31Hz.jpg"/>
+            <wp:extent cx="3251835" cy="2440940"/>
+            <wp:effectExtent l="19050" t="0" r="5715" b="0"/>
+            <wp:docPr id="8" name="Picture 2" descr="C:\Users\user\Documents\GitHub\RTDSP\lab2-new\newscopetraces\lab2_10hz.JPG"/>
             <wp:cNvGraphicFramePr>
               <a:graphicFrameLocks xmlns:a="http://schemas.openxmlformats.org/drawingml/2006/main" noChangeAspect="1"/>
             </wp:cNvGraphicFramePr>
@@ -4410,19 +4436,13 @@
               <a:graphicData uri="http://schemas.openxmlformats.org/drawingml/2006/picture">
                 <pic:pic xmlns:pic="http://schemas.openxmlformats.org/drawingml/2006/picture">
                   <pic:nvPicPr>
-                    <pic:cNvPr id="0" name="Picture 2" descr="Macintosh HD:Users:Mike:Github Uni3:RTDSPlab:lab2-new:31Hz.jpg"/>
+                    <pic:cNvPr id="0" name="Picture 2" descr="C:\Users\user\Documents\GitHub\RTDSP\lab2-new\newscopetraces\lab2_10hz.JPG"/>
                     <pic:cNvPicPr>
                       <a:picLocks noChangeAspect="1" noChangeArrowheads="1"/>
                     </pic:cNvPicPr>
                   </pic:nvPicPr>
                   <pic:blipFill>
-                    <a:blip r:embed="rId7">
-                      <a:extLst>
-                        <a:ext uri="{28A0092B-C50C-407E-A947-70E740481C1C}">
-                          <a14:useLocalDpi xmlns:a14="http://schemas.microsoft.com/office/drawing/2010/main" xmlns:wps="http://schemas.microsoft.com/office/word/2010/wordprocessingShape" xmlns:wpi="http://schemas.microsoft.com/office/word/2010/wordprocessingInk" xmlns:wpg="http://schemas.microsoft.com/office/word/2010/wordprocessingGroup" xmlns:w14="http://schemas.microsoft.com/office/word/2010/wordml" xmlns:w="http://schemas.openxmlformats.org/wordprocessingml/2006/main" xmlns:w10="urn:schemas-microsoft-com:office:word" xmlns:wp14="http://schemas.microsoft.com/office/word/2010/wordprocessingDrawing" xmlns:v="urn:schemas-microsoft-com:vml" xmlns:o="urn:schemas-microsoft-com:office:office" xmlns:mv="urn:schemas-microsoft-com:mac:vml" xmlns:mc="http://schemas.openxmlformats.org/markup-compatibility/2006" xmlns:mo="http://schemas.microsoft.com/office/mac/office/2008/main" xmlns:wpc="http://schemas.microsoft.com/office/word/2010/wordprocessingCanvas" xmlns="" val="0"/>
-                        </a:ext>
-                      </a:extLst>
-                    </a:blip>
+                    <a:blip r:embed="rId7"/>
                     <a:srcRect/>
                     <a:stretch>
                       <a:fillRect/>
@@ -4431,14 +4451,17 @@
                   <pic:spPr bwMode="auto">
                     <a:xfrm>
                       <a:off x="0" y="0"/>
-                      <a:ext cx="5262880" cy="3955415"/>
+                      <a:ext cx="3251835" cy="2440940"/>
                     </a:xfrm>
                     <a:prstGeom prst="rect">
                       <a:avLst/>
                     </a:prstGeom>
                     <a:noFill/>
-                    <a:ln>
+                    <a:ln w="9525">
                       <a:noFill/>
+                      <a:miter lim="800000"/>
+                      <a:headEnd/>
+                      <a:tailEnd/>
                     </a:ln>
                   </pic:spPr>
                 </pic:pic>
@@ -4452,7 +4475,7 @@
       <w:pPr>
         <w:jc w:val="center"/>
         <w:rPr>
-          <w:rFonts w:asciiTheme="majorHAnsi" w:hAnsiTheme="majorHAnsi"/>
+          <w:rFonts w:asciiTheme="majorHAnsi" w:hAnsiTheme="majorHAnsi" w:hint="eastAsia"/>
           <w:i/>
           <w:sz w:val="22"/>
           <w:lang w:eastAsia="zh-HK"/>
@@ -4470,6 +4493,18 @@
     </w:p>
     <w:p>
       <w:pPr>
+        <w:jc w:val="center"/>
+        <w:rPr>
+          <w:rFonts w:asciiTheme="majorHAnsi" w:hAnsiTheme="majorHAnsi"/>
+          <w:i/>
+          <w:sz w:val="22"/>
+          <w:lang w:eastAsia="zh-HK"/>
+        </w:rPr>
+      </w:pPr>
+    </w:p>
+    <w:p>
+      <w:pPr>
+        <w:jc w:val="center"/>
         <w:rPr>
           <w:rFonts w:asciiTheme="majorHAnsi" w:hAnsiTheme="majorHAnsi"/>
           <w:sz w:val="22"/>
@@ -4484,9 +4519,9 @@
         </w:rPr>
         <w:drawing>
           <wp:inline distT="0" distB="0" distL="0" distR="0">
-            <wp:extent cx="5262880" cy="3912870"/>
-            <wp:effectExtent l="0" t="0" r="0" b="0"/>
-            <wp:docPr id="3" name="Picture 3" descr="Macintosh HD:Users:Mike:Github Uni3:RTDSPlab:lab2-new:4KHz.jpg"/>
+            <wp:extent cx="3251835" cy="2440940"/>
+            <wp:effectExtent l="19050" t="0" r="5715" b="0"/>
+            <wp:docPr id="9" name="Picture 3" descr="C:\Users\user\Documents\GitHub\RTDSP\lab2-new\newscopetraces\lab2_3800hz.JPG"/>
             <wp:cNvGraphicFramePr>
               <a:graphicFrameLocks xmlns:a="http://schemas.openxmlformats.org/drawingml/2006/main" noChangeAspect="1"/>
             </wp:cNvGraphicFramePr>
@@ -4494,19 +4529,13 @@
               <a:graphicData uri="http://schemas.openxmlformats.org/drawingml/2006/picture">
                 <pic:pic xmlns:pic="http://schemas.openxmlformats.org/drawingml/2006/picture">
                   <pic:nvPicPr>
-                    <pic:cNvPr id="0" name="Picture 3" descr="Macintosh HD:Users:Mike:Github Uni3:RTDSPlab:lab2-new:4KHz.jpg"/>
+                    <pic:cNvPr id="0" name="Picture 3" descr="C:\Users\user\Documents\GitHub\RTDSP\lab2-new\newscopetraces\lab2_3800hz.JPG"/>
                     <pic:cNvPicPr>
                       <a:picLocks noChangeAspect="1" noChangeArrowheads="1"/>
                     </pic:cNvPicPr>
                   </pic:nvPicPr>
                   <pic:blipFill>
-                    <a:blip r:embed="rId8">
-                      <a:extLst>
-                        <a:ext uri="{28A0092B-C50C-407E-A947-70E740481C1C}">
-                          <a14:useLocalDpi xmlns:a14="http://schemas.microsoft.com/office/drawing/2010/main" xmlns:wps="http://schemas.microsoft.com/office/word/2010/wordprocessingShape" xmlns:wpi="http://schemas.microsoft.com/office/word/2010/wordprocessingInk" xmlns:wpg="http://schemas.microsoft.com/office/word/2010/wordprocessingGroup" xmlns:w14="http://schemas.microsoft.com/office/word/2010/wordml" xmlns:w="http://schemas.openxmlformats.org/wordprocessingml/2006/main" xmlns:w10="urn:schemas-microsoft-com:office:word" xmlns:wp14="http://schemas.microsoft.com/office/word/2010/wordprocessingDrawing" xmlns:v="urn:schemas-microsoft-com:vml" xmlns:o="urn:schemas-microsoft-com:office:office" xmlns:mv="urn:schemas-microsoft-com:mac:vml" xmlns:mc="http://schemas.openxmlformats.org/markup-compatibility/2006" xmlns:mo="http://schemas.microsoft.com/office/mac/office/2008/main" xmlns:wpc="http://schemas.microsoft.com/office/word/2010/wordprocessingCanvas" xmlns="" val="0"/>
-                        </a:ext>
-                      </a:extLst>
-                    </a:blip>
+                    <a:blip r:embed="rId8"/>
                     <a:srcRect/>
                     <a:stretch>
                       <a:fillRect/>
@@ -4515,14 +4544,17 @@
                   <pic:spPr bwMode="auto">
                     <a:xfrm>
                       <a:off x="0" y="0"/>
-                      <a:ext cx="5262880" cy="3912870"/>
+                      <a:ext cx="3251835" cy="2440940"/>
                     </a:xfrm>
                     <a:prstGeom prst="rect">
                       <a:avLst/>
                     </a:prstGeom>
                     <a:noFill/>
-                    <a:ln>
+                    <a:ln w="9525">
                       <a:noFill/>
+                      <a:miter lim="800000"/>
+                      <a:headEnd/>
+                      <a:tailEnd/>
                     </a:ln>
                   </pic:spPr>
                 </pic:pic>
@@ -4586,10 +4618,7 @@
           <w:lang w:eastAsia="zh-HK"/>
         </w:rPr>
       </w:pPr>
-    </w:p>
-    <w:p>
-      <w:pPr>
-        <w:spacing w:afterLines="50"/>
+      <w:r>
         <w:rPr>
           <w:rFonts w:asciiTheme="majorHAnsi" w:hAnsiTheme="majorHAnsi"/>
           <w:b/>
@@ -4597,16 +4626,6 @@
           <w:u w:val="single"/>
           <w:lang w:eastAsia="zh-HK"/>
         </w:rPr>
-      </w:pPr>
-      <w:r>
-        <w:rPr>
-          <w:rFonts w:asciiTheme="majorHAnsi" w:hAnsiTheme="majorHAnsi"/>
-          <w:b/>
-          <w:sz w:val="22"/>
-          <w:u w:val="single"/>
-          <w:lang w:eastAsia="zh-HK"/>
-        </w:rPr>
-        <w:lastRenderedPageBreak/>
         <w:t>Limitations of code operation</w:t>
       </w:r>
     </w:p>
@@ -4782,7 +4801,14 @@
         <w:rPr>
           <w:sz w:val="22"/>
         </w:rPr>
-        <w:t xml:space="preserve"> due to any rounding error being much more pronounced with so few samples, as well as the actual timing of the output being not precisely as set by the sampling freq</w:t>
+        <w:t xml:space="preserve"> due to any </w:t>
+      </w:r>
+      <w:r>
+        <w:rPr>
+          <w:sz w:val="22"/>
+        </w:rPr>
+        <w:lastRenderedPageBreak/>
+        <w:t>rounding error being much more pronounced with so few samples, as well as the actual timing of the output being not precisely as set by the sampling freq</w:t>
       </w:r>
       <w:r>
         <w:rPr>
@@ -6103,7 +6129,6 @@
           <w:sz w:val="22"/>
           <w:lang w:eastAsia="zh-HK"/>
         </w:rPr>
-        <w:lastRenderedPageBreak/>
         <w:t>A work</w:t>
       </w:r>
       <w:r>
@@ -6515,7 +6540,16 @@
           <w:sz w:val="22"/>
           <w:lang w:eastAsia="zh-HK"/>
         </w:rPr>
-        <w:t xml:space="preserve"> only half or a quarter of the </w:t>
+        <w:t xml:space="preserve"> only </w:t>
+      </w:r>
+      <w:r>
+        <w:rPr>
+          <w:rFonts w:eastAsiaTheme="minorEastAsia" w:hint="eastAsia"/>
+          <w:sz w:val="22"/>
+          <w:lang w:eastAsia="zh-HK"/>
+        </w:rPr>
+        <w:lastRenderedPageBreak/>
+        <w:t xml:space="preserve">half or a quarter of the </w:t>
       </w:r>
       <w:r>
         <w:rPr>
@@ -6565,7 +6599,6 @@
     <w:p>
       <w:pPr>
         <w:rPr>
-          <w:rFonts w:hint="eastAsia"/>
           <w:sz w:val="22"/>
           <w:lang w:eastAsia="zh-HK"/>
         </w:rPr>
@@ -6574,7 +6607,6 @@
     <w:p>
       <w:pPr>
         <w:rPr>
-          <w:rFonts w:hint="eastAsia"/>
           <w:sz w:val="22"/>
           <w:lang w:eastAsia="zh-HK"/>
         </w:rPr>
@@ -6583,7 +6615,6 @@
     <w:p>
       <w:pPr>
         <w:rPr>
-          <w:rFonts w:hint="eastAsia"/>
           <w:sz w:val="22"/>
           <w:lang w:eastAsia="zh-HK"/>
         </w:rPr>
@@ -6592,7 +6623,6 @@
     <w:p>
       <w:pPr>
         <w:rPr>
-          <w:rFonts w:hint="eastAsia"/>
           <w:sz w:val="22"/>
           <w:lang w:eastAsia="zh-HK"/>
         </w:rPr>
@@ -6601,7 +6631,6 @@
     <w:p>
       <w:pPr>
         <w:rPr>
-          <w:rFonts w:hint="eastAsia"/>
           <w:sz w:val="22"/>
           <w:lang w:eastAsia="zh-HK"/>
         </w:rPr>
@@ -6650,7 +6679,7 @@
                   <w:pPr>
                     <w:jc w:val="center"/>
                     <w:rPr>
-                      <w:rFonts w:asciiTheme="majorHAnsi" w:hAnsiTheme="majorHAnsi" w:hint="eastAsia"/>
+                      <w:rFonts w:asciiTheme="majorHAnsi" w:hAnsiTheme="majorHAnsi"/>
                       <w:lang w:eastAsia="zh-HK"/>
                     </w:rPr>
                   </w:pPr>
@@ -6675,7 +6704,7 @@
                   <w:pPr>
                     <w:jc w:val="center"/>
                     <w:rPr>
-                      <w:rFonts w:asciiTheme="majorHAnsi" w:hAnsiTheme="majorHAnsi" w:hint="eastAsia"/>
+                      <w:rFonts w:asciiTheme="majorHAnsi" w:hAnsiTheme="majorHAnsi"/>
                       <w:lang w:eastAsia="zh-HK"/>
                     </w:rPr>
                   </w:pPr>
@@ -7656,7 +7685,7 @@
 </file>
 
 <file path=customXml/itemProps1.xml><?xml version="1.0" encoding="utf-8"?>
-<ds:datastoreItem xmlns:ds="http://schemas.openxmlformats.org/officeDocument/2006/customXml" ds:itemID="{0F19AC10-732F-4BAC-9FB9-E0052DBD6841}">
+<ds:datastoreItem xmlns:ds="http://schemas.openxmlformats.org/officeDocument/2006/customXml" ds:itemID="{C0ADC0C2-5664-445B-A2DA-43D99E71F31E}">
   <ds:schemaRefs>
     <ds:schemaRef ds:uri="http://schemas.openxmlformats.org/officeDocument/2006/bibliography"/>
   </ds:schemaRefs>

</xml_diff>